<commit_message>
[lab 4.0] Draft of the "Your task" section.
</commit_message>
<xml_diff>
--- a/lab_4_0/statement/lab4.0.docx
+++ b/lab_4_0/statement/lab4.0.docx
@@ -1,6 +1,6 @@
 
 <file path=word/document.xml><?xml version="1.0" encoding="utf-8"?>
-<w:document xmlns:wpc="http://schemas.microsoft.com/office/word/2010/wordprocessingCanvas" xmlns:mc="http://schemas.openxmlformats.org/markup-compatibility/2006" xmlns:o="urn:schemas-microsoft-com:office:office" xmlns:r="http://schemas.openxmlformats.org/officeDocument/2006/relationships" xmlns:m="http://schemas.openxmlformats.org/officeDocument/2006/math" xmlns:v="urn:schemas-microsoft-com:vml" xmlns:wp14="http://schemas.microsoft.com/office/word/2010/wordprocessingDrawing" xmlns:wp="http://schemas.openxmlformats.org/drawingml/2006/wordprocessingDrawing" xmlns:w10="urn:schemas-microsoft-com:office:word" xmlns:w="http://schemas.openxmlformats.org/wordprocessingml/2006/main" xmlns:w14="http://schemas.microsoft.com/office/word/2010/wordml" xmlns:w15="http://schemas.microsoft.com/office/word/2012/wordml" xmlns:wpg="http://schemas.microsoft.com/office/word/2010/wordprocessingGroup" xmlns:wpi="http://schemas.microsoft.com/office/word/2010/wordprocessingInk" xmlns:wne="http://schemas.microsoft.com/office/word/2006/wordml" xmlns:wps="http://schemas.microsoft.com/office/word/2010/wordprocessingShape" mc:Ignorable="w14 w15 wp14">
+<w:document xmlns:wpc="http://schemas.microsoft.com/office/word/2010/wordprocessingCanvas" xmlns:cx="http://schemas.microsoft.com/office/drawing/2014/chartex" xmlns:cx1="http://schemas.microsoft.com/office/drawing/2015/9/8/chartex" xmlns:cx2="http://schemas.microsoft.com/office/drawing/2015/10/21/chartex" xmlns:mc="http://schemas.openxmlformats.org/markup-compatibility/2006" xmlns:o="urn:schemas-microsoft-com:office:office" xmlns:r="http://schemas.openxmlformats.org/officeDocument/2006/relationships" xmlns:m="http://schemas.openxmlformats.org/officeDocument/2006/math" xmlns:v="urn:schemas-microsoft-com:vml" xmlns:wp14="http://schemas.microsoft.com/office/word/2010/wordprocessingDrawing" xmlns:wp="http://schemas.openxmlformats.org/drawingml/2006/wordprocessingDrawing" xmlns:w10="urn:schemas-microsoft-com:office:word" xmlns:w="http://schemas.openxmlformats.org/wordprocessingml/2006/main" xmlns:w14="http://schemas.microsoft.com/office/word/2010/wordml" xmlns:w15="http://schemas.microsoft.com/office/word/2012/wordml" xmlns:w16se="http://schemas.microsoft.com/office/word/2015/wordml/symex" xmlns:wpg="http://schemas.microsoft.com/office/word/2010/wordprocessingGroup" xmlns:wpi="http://schemas.microsoft.com/office/word/2010/wordprocessingInk" xmlns:wne="http://schemas.microsoft.com/office/word/2006/wordml" xmlns:wps="http://schemas.microsoft.com/office/word/2010/wordprocessingShape" mc:Ignorable="w14 w15 w16se wp14">
   <w:body>
     <w:p>
       <w:pPr>
@@ -353,11 +353,9 @@
       <w:r>
         <w:t xml:space="preserve">Interfacing with the </w:t>
       </w:r>
-      <w:proofErr w:type="spellStart"/>
-      <w:r>
-        <w:t>sdcard</w:t>
-      </w:r>
-      <w:proofErr w:type="spellEnd"/>
+      <w:r>
+        <w:t>SD card</w:t>
+      </w:r>
       <w:r>
         <w:t xml:space="preserve"> </w:t>
       </w:r>
@@ -389,30 +387,7 @@
         <w:t xml:space="preserve"> with the </w:t>
       </w:r>
       <w:r>
-        <w:t xml:space="preserve">multiple </w:t>
-      </w:r>
-      <w:proofErr w:type="spellStart"/>
-      <w:r>
-        <w:t>filesystem</w:t>
-      </w:r>
-      <w:r>
-        <w:t>s</w:t>
-      </w:r>
-      <w:proofErr w:type="spellEnd"/>
-      <w:r>
-        <w:t xml:space="preserve"> currently</w:t>
-      </w:r>
-      <w:r>
-        <w:t xml:space="preserve"> </w:t>
-      </w:r>
-      <w:r>
-        <w:t xml:space="preserve">on the </w:t>
-      </w:r>
-      <w:r>
-        <w:t>drive</w:t>
-      </w:r>
-      <w:r>
-        <w:t>.</w:t>
+        <w:t>controller of the SD card and for handling the filesystem used on your card.</w:t>
       </w:r>
     </w:p>
     <w:p>
@@ -703,10 +678,7 @@
         <w:t>ccess to a</w:t>
       </w:r>
       <w:r>
-        <w:t xml:space="preserve"> HAL </w:t>
-      </w:r>
-      <w:r>
-        <w:t>unless you explicitly include it yourself</w:t>
+        <w:t xml:space="preserve"> HAL unless you explicitly include it yourself</w:t>
       </w:r>
       <w:r>
         <w:rPr>
@@ -763,148 +735,132 @@
         <w:t>CPUs</w:t>
       </w:r>
       <w:r>
-        <w:t xml:space="preserve">, </w:t>
+        <w:t>, filesystems, networking stack …)</w:t>
+      </w:r>
+      <w:r>
+        <w:t>.</w:t>
+      </w:r>
+    </w:p>
+    <w:p>
+      <w:r>
+        <w:t xml:space="preserve">This </w:t>
+      </w:r>
+      <w:r>
+        <w:t>situation arises</w:t>
+      </w:r>
+      <w:r>
+        <w:t xml:space="preserve"> all the time</w:t>
+      </w:r>
+      <w:r>
+        <w:t xml:space="preserve">, and hence </w:t>
+      </w:r>
+      <w:r>
+        <w:t xml:space="preserve">has an expression coined specifically to describe it. We usually call this </w:t>
+      </w:r>
+      <w:r>
+        <w:rPr>
+          <w:rStyle w:val="Emphasis"/>
+        </w:rPr>
+        <w:t>re-inventing the wheel</w:t>
+      </w:r>
+      <w:r>
+        <w:t>.</w:t>
+      </w:r>
+    </w:p>
+    <w:p>
+      <w:r>
+        <w:t xml:space="preserve">In this lab, we will explore one way of getting around this issue: by installing an </w:t>
+      </w:r>
+      <w:r>
+        <w:rPr>
+          <w:rStyle w:val="Emphasis"/>
+        </w:rPr>
+        <w:t>operating system</w:t>
+      </w:r>
+      <w:r>
+        <w:rPr>
+          <w:rStyle w:val="Emphasis"/>
+        </w:rPr>
+        <w:t xml:space="preserve"> (OS)</w:t>
+      </w:r>
+      <w:r>
+        <w:t>.</w:t>
+      </w:r>
+    </w:p>
+    <w:p>
+      <w:pPr>
+        <w:pStyle w:val="Heading2"/>
+      </w:pPr>
+      <w:r>
+        <w:t>Getting Started</w:t>
+      </w:r>
+    </w:p>
+    <w:p>
+      <w:r>
+        <w:t xml:space="preserve">The operating system we will install in this lab is </w:t>
+      </w:r>
+      <w:r>
+        <w:rPr>
+          <w:rStyle w:val="Emphasis"/>
+        </w:rPr>
+        <w:t>Linux</w:t>
+      </w:r>
+      <w:r>
+        <w:t>.</w:t>
+      </w:r>
+      <w:r>
+        <w:t xml:space="preserve"> </w:t>
+      </w:r>
+      <w:r>
+        <w:t>I</w:t>
+      </w:r>
+      <w:r>
+        <w:t xml:space="preserve">n order to gain access to more than what the Linux kernel alone provides, we will </w:t>
+      </w:r>
+      <w:r>
+        <w:t xml:space="preserve">further </w:t>
+      </w:r>
+      <w:r>
+        <w:t xml:space="preserve">customize our system by installing the </w:t>
+      </w:r>
+      <w:r>
+        <w:rPr>
+          <w:rStyle w:val="Emphasis"/>
+        </w:rPr>
+        <w:t>Ubuntu Core root filesystem</w:t>
+      </w:r>
+      <w:r>
+        <w:t>.</w:t>
+      </w:r>
+    </w:p>
+    <w:p>
+      <w:r>
+        <w:t>In lab 3, you saw that g</w:t>
+      </w:r>
+      <w:r>
+        <w:t xml:space="preserve">etting the HPS up and running is a much more involved process compared to the </w:t>
       </w:r>
       <w:proofErr w:type="spellStart"/>
       <w:r>
-        <w:t>filesystems</w:t>
+        <w:t>Nios</w:t>
       </w:r>
       <w:proofErr w:type="spellEnd"/>
       <w:r>
-        <w:t>, networking stack …)</w:t>
-      </w:r>
-      <w:r>
-        <w:t>.</w:t>
-      </w:r>
-    </w:p>
-    <w:p>
-      <w:r>
-        <w:t xml:space="preserve">This </w:t>
-      </w:r>
-      <w:r>
-        <w:t>situation arises</w:t>
-      </w:r>
-      <w:r>
-        <w:t xml:space="preserve"> all the time</w:t>
-      </w:r>
-      <w:r>
-        <w:t xml:space="preserve">, and hence </w:t>
-      </w:r>
-      <w:r>
-        <w:t xml:space="preserve">has an expression coined specifically to describe it. We usually call this </w:t>
-      </w:r>
-      <w:r>
-        <w:rPr>
-          <w:rStyle w:val="Emphasis"/>
-        </w:rPr>
-        <w:t>re-inventing the wheel</w:t>
-      </w:r>
-      <w:r>
-        <w:t>.</w:t>
-      </w:r>
-    </w:p>
-    <w:p>
-      <w:r>
-        <w:t xml:space="preserve">In this lab, we will explore one way of getting around this issue: by installing an </w:t>
-      </w:r>
-      <w:r>
-        <w:rPr>
-          <w:rStyle w:val="Emphasis"/>
-        </w:rPr>
-        <w:t>operating system</w:t>
-      </w:r>
-      <w:r>
-        <w:rPr>
-          <w:rStyle w:val="Emphasis"/>
-        </w:rPr>
-        <w:t xml:space="preserve"> (OS)</w:t>
-      </w:r>
-      <w:r>
-        <w:t>.</w:t>
-      </w:r>
-    </w:p>
-    <w:p>
-      <w:pPr>
-        <w:pStyle w:val="Heading2"/>
-      </w:pPr>
-      <w:r>
-        <w:t>Getting Started</w:t>
-      </w:r>
-    </w:p>
-    <w:p>
-      <w:r>
-        <w:t xml:space="preserve">The operating system we will install in this lab is </w:t>
-      </w:r>
-      <w:r>
-        <w:rPr>
-          <w:rStyle w:val="Emphasis"/>
-        </w:rPr>
-        <w:t>Linux</w:t>
-      </w:r>
-      <w:r>
-        <w:t>.</w:t>
+        <w:t xml:space="preserve"> II processor</w:t>
+      </w:r>
+      <w:r>
+        <w:t xml:space="preserve">, even for a </w:t>
+      </w:r>
+      <w:r>
+        <w:t xml:space="preserve">simple </w:t>
+      </w:r>
+      <w:r>
+        <w:t>bare-metal application.</w:t>
       </w:r>
       <w:r>
         <w:t xml:space="preserve"> </w:t>
       </w:r>
       <w:r>
-        <w:t>I</w:t>
-      </w:r>
-      <w:r>
-        <w:t xml:space="preserve">n order to gain access to more than what the Linux kernel alone provides, we will </w:t>
-      </w:r>
-      <w:r>
-        <w:t xml:space="preserve">further </w:t>
-      </w:r>
-      <w:r>
-        <w:t xml:space="preserve">customize our system by installing the </w:t>
-      </w:r>
-      <w:r>
-        <w:rPr>
-          <w:rStyle w:val="Emphasis"/>
-        </w:rPr>
-        <w:t xml:space="preserve">Ubuntu Core root </w:t>
-      </w:r>
-      <w:proofErr w:type="spellStart"/>
-      <w:r>
-        <w:rPr>
-          <w:rStyle w:val="Emphasis"/>
-        </w:rPr>
-        <w:t>filesystem</w:t>
-      </w:r>
-      <w:proofErr w:type="spellEnd"/>
-      <w:r>
-        <w:t>.</w:t>
-      </w:r>
-    </w:p>
-    <w:p>
-      <w:r>
-        <w:t>In lab 3, you saw that g</w:t>
-      </w:r>
-      <w:r>
-        <w:t xml:space="preserve">etting the HPS up and running is a much more involved process compared to the </w:t>
-      </w:r>
-      <w:proofErr w:type="spellStart"/>
-      <w:r>
-        <w:t>Nios</w:t>
-      </w:r>
-      <w:proofErr w:type="spellEnd"/>
-      <w:r>
-        <w:t xml:space="preserve"> II processor</w:t>
-      </w:r>
-      <w:r>
-        <w:t xml:space="preserve">, even for a </w:t>
-      </w:r>
-      <w:r>
-        <w:t xml:space="preserve">simple </w:t>
-      </w:r>
-      <w:r>
-        <w:t>bare-metal application.</w:t>
-      </w:r>
-      <w:r>
-        <w:t xml:space="preserve"> </w:t>
-      </w:r>
-      <w:r>
         <w:t>As you can expect, t</w:t>
       </w:r>
       <w:r>
@@ -949,12 +905,7 @@
         <w:t>s</w:t>
       </w:r>
       <w:r>
-        <w:t xml:space="preserve"> that explains how to build such a Linux system fro</w:t>
-      </w:r>
-      <w:bookmarkStart w:id="0" w:name="_GoBack"/>
-      <w:bookmarkEnd w:id="0"/>
-      <w:r>
-        <w:t>m scratch,</w:t>
+        <w:t xml:space="preserve"> that explains how to build such a Linux system from scratch,</w:t>
       </w:r>
       <w:r>
         <w:t xml:space="preserve"> we have written a step-by-step tutorial </w:t>
@@ -1044,7 +995,13 @@
     </w:p>
     <w:p>
       <w:r>
-        <w:t>The tutorial is quite long, but you don’t need to read all of it, as it includes material that we cover in future labs. The chapters you should read are the following:</w:t>
+        <w:t>The tutorial is quite long, but you don’t need to read all of it, as it includes material that we cover in futur</w:t>
+      </w:r>
+      <w:r>
+        <w:t>e labs. The chapters that might help you</w:t>
+      </w:r>
+      <w:r>
+        <w:t xml:space="preserve"> are the following:</w:t>
       </w:r>
     </w:p>
     <w:p>
@@ -1362,10 +1319,906 @@
           <w:color w:val="auto"/>
         </w:rPr>
       </w:pPr>
-    </w:p>
+      <w:r>
+        <w:rPr>
+          <w:rStyle w:val="IntenseReference"/>
+          <w:b w:val="0"/>
+          <w:bCs w:val="0"/>
+          <w:smallCaps w:val="0"/>
+          <w:color w:val="auto"/>
+        </w:rPr>
+        <w:t xml:space="preserve">Ok! Let’s get started. The first step is to get you ready for the fun by making your custom SD card with the kernel installed on it. Since we are brave, we are going to make it from scratch. It will help you understand how things actually work. Finding the details of how to do these steps is up to you. </w:t>
+      </w:r>
+      <w:r>
+        <w:rPr>
+          <w:rStyle w:val="IntenseReference"/>
+          <w:b w:val="0"/>
+          <w:bCs w:val="0"/>
+          <w:smallCaps w:val="0"/>
+          <w:color w:val="auto"/>
+        </w:rPr>
+        <w:t>Here is the roadmap of what you are supposed to do:</w:t>
+      </w:r>
+    </w:p>
+    <w:p>
+      <w:pPr>
+        <w:pStyle w:val="ListParagraph"/>
+        <w:numPr>
+          <w:ilvl w:val="0"/>
+          <w:numId w:val="20"/>
+        </w:numPr>
+        <w:rPr>
+          <w:rStyle w:val="IntenseReference"/>
+          <w:b w:val="0"/>
+          <w:bCs w:val="0"/>
+          <w:smallCaps w:val="0"/>
+          <w:color w:val="auto"/>
+        </w:rPr>
+      </w:pPr>
+      <w:r>
+        <w:rPr>
+          <w:rStyle w:val="IntenseReference"/>
+          <w:b w:val="0"/>
+          <w:bCs w:val="0"/>
+          <w:smallCaps w:val="0"/>
+          <w:color w:val="auto"/>
+        </w:rPr>
+        <w:t xml:space="preserve">Compile the kernel U-Boot. You can find it on the official kernel </w:t>
+      </w:r>
+      <w:proofErr w:type="spellStart"/>
+      <w:r>
+        <w:rPr>
+          <w:rStyle w:val="IntenseReference"/>
+          <w:b w:val="0"/>
+          <w:bCs w:val="0"/>
+          <w:smallCaps w:val="0"/>
+          <w:color w:val="auto"/>
+        </w:rPr>
+        <w:t>git</w:t>
+      </w:r>
+      <w:proofErr w:type="spellEnd"/>
+      <w:r>
+        <w:rPr>
+          <w:rStyle w:val="FootnoteReference"/>
+        </w:rPr>
+        <w:footnoteReference w:id="2"/>
+      </w:r>
+      <w:r>
+        <w:rPr>
+          <w:rStyle w:val="IntenseReference"/>
+          <w:b w:val="0"/>
+          <w:bCs w:val="0"/>
+          <w:smallCaps w:val="0"/>
+          <w:color w:val="auto"/>
+        </w:rPr>
+        <w:t xml:space="preserve"> or FTP</w:t>
+      </w:r>
+      <w:r>
+        <w:rPr>
+          <w:rStyle w:val="FootnoteReference"/>
+        </w:rPr>
+        <w:footnoteReference w:id="3"/>
+      </w:r>
+      <w:r>
+        <w:rPr>
+          <w:rStyle w:val="IntenseReference"/>
+          <w:b w:val="0"/>
+          <w:bCs w:val="0"/>
+          <w:smallCaps w:val="0"/>
+          <w:color w:val="auto"/>
+        </w:rPr>
+        <w:t xml:space="preserve"> server.</w:t>
+      </w:r>
+    </w:p>
+    <w:p>
+      <w:pPr>
+        <w:pStyle w:val="ListParagraph"/>
+        <w:numPr>
+          <w:ilvl w:val="0"/>
+          <w:numId w:val="20"/>
+        </w:numPr>
+        <w:rPr>
+          <w:rStyle w:val="IntenseReference"/>
+          <w:b w:val="0"/>
+          <w:bCs w:val="0"/>
+          <w:smallCaps w:val="0"/>
+          <w:color w:val="auto"/>
+        </w:rPr>
+      </w:pPr>
+      <w:r>
+        <w:rPr>
+          <w:rStyle w:val="IntenseReference"/>
+          <w:b w:val="0"/>
+          <w:bCs w:val="0"/>
+          <w:smallCaps w:val="0"/>
+          <w:color w:val="auto"/>
+        </w:rPr>
+        <w:t>Compile the device tree of the DE0-Nano-SoC board.</w:t>
+      </w:r>
+    </w:p>
+    <w:p>
+      <w:pPr>
+        <w:pStyle w:val="ListParagraph"/>
+        <w:numPr>
+          <w:ilvl w:val="0"/>
+          <w:numId w:val="20"/>
+        </w:numPr>
+        <w:rPr>
+          <w:rStyle w:val="IntenseReference"/>
+          <w:b w:val="0"/>
+          <w:bCs w:val="0"/>
+          <w:smallCaps w:val="0"/>
+          <w:color w:val="auto"/>
+        </w:rPr>
+      </w:pPr>
+      <w:r>
+        <w:rPr>
+          <w:rStyle w:val="IntenseReference"/>
+          <w:b w:val="0"/>
+          <w:bCs w:val="0"/>
+          <w:smallCaps w:val="0"/>
+          <w:color w:val="auto"/>
+        </w:rPr>
+        <w:t>Set up</w:t>
+      </w:r>
+      <w:r>
+        <w:rPr>
+          <w:rStyle w:val="IntenseReference"/>
+          <w:b w:val="0"/>
+          <w:bCs w:val="0"/>
+          <w:smallCaps w:val="0"/>
+          <w:color w:val="auto"/>
+        </w:rPr>
+        <w:t xml:space="preserve"> the </w:t>
+      </w:r>
+      <w:proofErr w:type="spellStart"/>
+      <w:r>
+        <w:rPr>
+          <w:rStyle w:val="IntenseReference"/>
+          <w:b w:val="0"/>
+          <w:bCs w:val="0"/>
+          <w:smallCaps w:val="0"/>
+          <w:color w:val="auto"/>
+        </w:rPr>
+        <w:t>preloader</w:t>
+      </w:r>
+      <w:proofErr w:type="spellEnd"/>
+      <w:r>
+        <w:rPr>
+          <w:rStyle w:val="IntenseReference"/>
+          <w:b w:val="0"/>
+          <w:bCs w:val="0"/>
+          <w:smallCaps w:val="0"/>
+          <w:color w:val="auto"/>
+        </w:rPr>
+        <w:t xml:space="preserve"> and the bootloader, i.e.</w:t>
+      </w:r>
+      <w:r>
+        <w:rPr>
+          <w:rStyle w:val="IntenseReference"/>
+          <w:b w:val="0"/>
+          <w:bCs w:val="0"/>
+          <w:smallCaps w:val="0"/>
+          <w:color w:val="auto"/>
+        </w:rPr>
+        <w:t xml:space="preserve"> U-Boot.</w:t>
+      </w:r>
+    </w:p>
+    <w:p>
+      <w:pPr>
+        <w:pStyle w:val="ListParagraph"/>
+        <w:numPr>
+          <w:ilvl w:val="0"/>
+          <w:numId w:val="20"/>
+        </w:numPr>
+        <w:rPr>
+          <w:rStyle w:val="IntenseReference"/>
+          <w:b w:val="0"/>
+          <w:bCs w:val="0"/>
+          <w:smallCaps w:val="0"/>
+          <w:color w:val="auto"/>
+        </w:rPr>
+      </w:pPr>
+      <w:r>
+        <w:rPr>
+          <w:rStyle w:val="IntenseReference"/>
+          <w:b w:val="0"/>
+          <w:bCs w:val="0"/>
+          <w:smallCaps w:val="0"/>
+          <w:color w:val="auto"/>
+        </w:rPr>
+        <w:t>Set up a root file system.</w:t>
+      </w:r>
+    </w:p>
+    <w:p>
+      <w:pPr>
+        <w:pStyle w:val="ListParagraph"/>
+        <w:numPr>
+          <w:ilvl w:val="0"/>
+          <w:numId w:val="20"/>
+        </w:numPr>
+        <w:rPr>
+          <w:rStyle w:val="IntenseReference"/>
+          <w:b w:val="0"/>
+          <w:bCs w:val="0"/>
+          <w:smallCaps w:val="0"/>
+          <w:color w:val="auto"/>
+        </w:rPr>
+      </w:pPr>
+      <w:r>
+        <w:rPr>
+          <w:rStyle w:val="IntenseReference"/>
+          <w:b w:val="0"/>
+          <w:bCs w:val="0"/>
+          <w:smallCaps w:val="0"/>
+          <w:color w:val="auto"/>
+        </w:rPr>
+        <w:t>Partition and format your SD card.</w:t>
+      </w:r>
+    </w:p>
+    <w:p>
+      <w:pPr>
+        <w:rPr>
+          <w:rStyle w:val="IntenseReference"/>
+          <w:b w:val="0"/>
+          <w:bCs w:val="0"/>
+          <w:smallCaps w:val="0"/>
+          <w:color w:val="AD2750" w:themeColor="accent6" w:themeShade="BF"/>
+        </w:rPr>
+      </w:pPr>
+      <w:r>
+        <w:rPr>
+          <w:rStyle w:val="IntenseReference"/>
+          <w:b w:val="0"/>
+          <w:bCs w:val="0"/>
+          <w:smallCaps w:val="0"/>
+          <w:color w:val="auto"/>
+        </w:rPr>
+        <w:t>On the other hand, we will try to (re)view a little bit of background together.</w:t>
+      </w:r>
+    </w:p>
+    <w:p>
+      <w:pPr>
+        <w:pStyle w:val="Heading3"/>
+      </w:pPr>
+      <w:r>
+        <w:t xml:space="preserve">Background: </w:t>
+      </w:r>
+      <w:r>
+        <w:t>SD card</w:t>
+      </w:r>
+      <w:r>
+        <w:t xml:space="preserve"> partitioning</w:t>
+      </w:r>
+    </w:p>
+    <w:p>
+      <w:r>
+        <w:t>You probably heard of hard disk</w:t>
+      </w:r>
+      <w:r>
+        <w:rPr>
+          <w:rStyle w:val="FootnoteReference"/>
+        </w:rPr>
+        <w:footnoteReference w:id="4"/>
+      </w:r>
+      <w:r>
+        <w:t xml:space="preserve"> partitioning at some point. It was probably while reinstalling an OS on your computer where you had to choose between “Use the default partitioning scheme” and “Use a personalized partitioning scheme”</w:t>
+      </w:r>
+      <w:r>
+        <w:t xml:space="preserve">. To make it short for those of you who never choose the second option: partitioning a disk is the process </w:t>
+      </w:r>
+      <w:r>
+        <w:t>by</w:t>
+      </w:r>
+      <w:r>
+        <w:t xml:space="preserve"> which we divide it into multiple regions. For instance, you might want the first GBs of your disk to be used to store your operating system image and the rest be reserved to maintain a fancy file system (NTFS on Windows or ext4 on Linux) to store the pictures of your last vacations. </w:t>
+      </w:r>
+      <w:r>
+        <w:t>Do not confuse partitioning and formatting a disk even if they generally happen together. Formatting is the procedure by which you install a file system into a partition.</w:t>
+      </w:r>
+    </w:p>
+    <w:p>
+      <w:r>
+        <w:lastRenderedPageBreak/>
+        <w:t xml:space="preserve">Do you ever wondered why we partition hard drives? Why don’t we put everything in a single big chunk of memory? There </w:t>
+      </w:r>
+      <w:r>
+        <w:t>are</w:t>
+      </w:r>
+      <w:r>
+        <w:t xml:space="preserve"> multiple advantages for partitioning drives. For instance, you might back up just the part of your drive that stores your file. The OS might reserve portion of the disk where </w:t>
+      </w:r>
+      <w:r>
+        <w:t>it</w:t>
+      </w:r>
+      <w:r>
+        <w:t xml:space="preserve"> </w:t>
+      </w:r>
+      <w:r>
+        <w:t>knows</w:t>
+      </w:r>
+      <w:r>
+        <w:t xml:space="preserve"> </w:t>
+      </w:r>
+      <w:r>
+        <w:t>it</w:t>
+      </w:r>
+      <w:r>
+        <w:t xml:space="preserve"> can do whatever </w:t>
+      </w:r>
+      <w:r>
+        <w:t>it</w:t>
+      </w:r>
+      <w:r>
+        <w:t xml:space="preserve"> wants, say swapping memory frames, without hurting user files.</w:t>
+      </w:r>
+      <w:r>
+        <w:t xml:space="preserve"> Another less known fact is that, if you have a lot of space, your file system’s structures might become crazily large slowing down file lookup in which case you may want to split you file systems into many file systems stored on separate smaller partitions. </w:t>
+      </w:r>
+    </w:p>
+    <w:p>
+      <w:r>
+        <w:t xml:space="preserve">That’s it for the why! Let’s discuss the how: how is hard disk partitioning generally performed? The classical way in which it is done is via a master boot record, more commonly called an MBR. The MBR is a 512-bytes structure classically stored at the beginning of your partitioned drive. It contains three sections: the first 446 bytes are for bootstrap code, then 4 16-bytes partition entry forms what is referred to as the partition table, finally the last two bytes are </w:t>
+      </w:r>
+      <w:r>
+        <w:t>used to store 0x55AA,</w:t>
+      </w:r>
+      <w:r>
+        <w:t xml:space="preserve"> the boot signature that tells the machine that this is indeed </w:t>
+      </w:r>
+      <w:r>
+        <w:t>an</w:t>
+      </w:r>
+      <w:r>
+        <w:t xml:space="preserve"> MBR. The bootstrap code </w:t>
+      </w:r>
+      <w:r>
+        <w:t>might</w:t>
+      </w:r>
+      <w:r>
+        <w:t xml:space="preserve"> responsible for reading the partition table</w:t>
+      </w:r>
+      <w:r>
+        <w:t xml:space="preserve"> and jumps to the one containing your OS for instance. If you have a free week-end, we encourage you to try to write one once ;).</w:t>
+      </w:r>
+    </w:p>
+    <w:p>
+      <w:pPr>
+        <w:pStyle w:val="Heading3"/>
+      </w:pPr>
+      <w:r>
+        <w:t xml:space="preserve">Background: Typical Boot Flow of Cyclone V </w:t>
+      </w:r>
+      <w:proofErr w:type="spellStart"/>
+      <w:r>
+        <w:t>SoC</w:t>
+      </w:r>
+      <w:proofErr w:type="spellEnd"/>
+    </w:p>
+    <w:p>
+      <w:r>
+        <w:t xml:space="preserve">In the section above, we discussed the partitioning of hard drive and bootstrap codes but we did not discuss it generally. Let’s review how boot typically happens on </w:t>
+      </w:r>
+      <w:r>
+        <w:t xml:space="preserve">the HPS of Cyclone V </w:t>
+      </w:r>
+      <w:proofErr w:type="spellStart"/>
+      <w:r>
+        <w:t>SoC</w:t>
+      </w:r>
+      <w:proofErr w:type="spellEnd"/>
+      <w:r>
+        <w:t xml:space="preserve"> devices as depicted on </w:t>
+      </w:r>
+      <w:r>
+        <w:fldChar w:fldCharType="begin"/>
+      </w:r>
+      <w:r>
+        <w:instrText xml:space="preserve"> REF _Ref450746380 \h </w:instrText>
+      </w:r>
+      <w:r>
+        <w:fldChar w:fldCharType="separate"/>
+      </w:r>
+      <w:r>
+        <w:t xml:space="preserve">Figure </w:t>
+      </w:r>
+      <w:r>
+        <w:rPr>
+          <w:noProof/>
+        </w:rPr>
+        <w:t>1</w:t>
+      </w:r>
+      <w:r>
+        <w:fldChar w:fldCharType="end"/>
+      </w:r>
+      <w:r>
+        <w:t>.</w:t>
+      </w:r>
+    </w:p>
+    <w:p>
+      <w:pPr>
+        <w:keepNext/>
+      </w:pPr>
+      <w:r>
+        <w:rPr>
+          <w:noProof/>
+        </w:rPr>
+        <w:drawing>
+          <wp:inline distT="0" distB="0" distL="0" distR="0" wp14:anchorId="421FE388" wp14:editId="5C689DCA">
+            <wp:extent cx="5688281" cy="672812"/>
+            <wp:effectExtent l="0" t="0" r="0" b="0"/>
+            <wp:docPr id="1" name="Picture 1"/>
+            <wp:cNvGraphicFramePr>
+              <a:graphicFrameLocks xmlns:a="http://schemas.openxmlformats.org/drawingml/2006/main" noChangeAspect="1"/>
+            </wp:cNvGraphicFramePr>
+            <a:graphic xmlns:a="http://schemas.openxmlformats.org/drawingml/2006/main">
+              <a:graphicData uri="http://schemas.openxmlformats.org/drawingml/2006/picture">
+                <pic:pic xmlns:pic="http://schemas.openxmlformats.org/drawingml/2006/picture">
+                  <pic:nvPicPr>
+                    <pic:cNvPr id="1" name=""/>
+                    <pic:cNvPicPr/>
+                  </pic:nvPicPr>
+                  <pic:blipFill rotWithShape="1">
+                    <a:blip r:embed="rId10"/>
+                    <a:srcRect l="21785" t="46203" r="25847" b="42779"/>
+                    <a:stretch/>
+                  </pic:blipFill>
+                  <pic:spPr bwMode="auto">
+                    <a:xfrm>
+                      <a:off x="0" y="0"/>
+                      <a:ext cx="5943611" cy="703013"/>
+                    </a:xfrm>
+                    <a:prstGeom prst="rect">
+                      <a:avLst/>
+                    </a:prstGeom>
+                    <a:ln>
+                      <a:noFill/>
+                    </a:ln>
+                    <a:extLst>
+                      <a:ext uri="{53640926-AAD7-44D8-BBD7-CCE9431645EC}">
+                        <a14:shadowObscured xmlns:a14="http://schemas.microsoft.com/office/drawing/2010/main"/>
+                      </a:ext>
+                    </a:extLst>
+                  </pic:spPr>
+                </pic:pic>
+              </a:graphicData>
+            </a:graphic>
+          </wp:inline>
+        </w:drawing>
+      </w:r>
+    </w:p>
+    <w:p>
+      <w:pPr>
+        <w:pStyle w:val="Caption"/>
+      </w:pPr>
+      <w:bookmarkStart w:id="0" w:name="_Ref450746380"/>
+      <w:r>
+        <w:t xml:space="preserve">Figure </w:t>
+      </w:r>
+      <w:fldSimple w:instr=" SEQ Figure \* ARABIC ">
+        <w:r>
+          <w:rPr>
+            <w:noProof/>
+          </w:rPr>
+          <w:t>1</w:t>
+        </w:r>
+      </w:fldSimple>
+      <w:bookmarkEnd w:id="0"/>
+      <w:r>
+        <w:t xml:space="preserve">: Cyclone V typical boot flow. source: </w:t>
+      </w:r>
+      <w:hyperlink r:id="rId11" w:history="1">
+        <w:r>
+          <w:rPr>
+            <w:rStyle w:val="Hyperlink"/>
+          </w:rPr>
+          <w:t>https://www.altera.com/content/dam/altera-www/global/en_US/pdfs/literature/an/an709.pdf</w:t>
+        </w:r>
+      </w:hyperlink>
+    </w:p>
+    <w:p>
+      <w:r>
+        <w:t xml:space="preserve">At reset, the HPS executes the code stored in the </w:t>
+      </w:r>
+      <w:proofErr w:type="spellStart"/>
+      <w:r>
+        <w:rPr>
+          <w:i/>
+        </w:rPr>
+        <w:t>BootROM</w:t>
+      </w:r>
+      <w:proofErr w:type="spellEnd"/>
+      <w:r>
+        <w:t xml:space="preserve"> which is responsible to initialize the system a bit, to detect the boot source and load the next boot stage from it. Typically, the next boot stage is the </w:t>
+      </w:r>
+      <w:proofErr w:type="spellStart"/>
+      <w:r>
+        <w:t>Preloader</w:t>
+      </w:r>
+      <w:proofErr w:type="spellEnd"/>
+      <w:r>
+        <w:t xml:space="preserve">. The </w:t>
+      </w:r>
+      <w:proofErr w:type="spellStart"/>
+      <w:r>
+        <w:t>preloader</w:t>
+      </w:r>
+      <w:proofErr w:type="spellEnd"/>
+      <w:r>
+        <w:t xml:space="preserve"> is a bunch of code that is loaded to the on-chip RAM (OCRAM)</w:t>
+      </w:r>
+      <w:r>
+        <w:t xml:space="preserve"> of the Cyclone V </w:t>
+      </w:r>
+      <w:proofErr w:type="spellStart"/>
+      <w:r>
+        <w:t>SoC</w:t>
+      </w:r>
+      <w:proofErr w:type="spellEnd"/>
+      <w:r>
+        <w:t xml:space="preserve"> device</w:t>
+      </w:r>
+      <w:r>
+        <w:t>. It cannot do much because it is limited by the size of this memory and therefore has for main task to configure the SDRAM controller. It can then load the bootloader, U-Boot</w:t>
+      </w:r>
+      <w:r>
+        <w:rPr>
+          <w:rStyle w:val="FootnoteReference"/>
+        </w:rPr>
+        <w:footnoteReference w:id="5"/>
+      </w:r>
+      <w:r>
+        <w:t xml:space="preserve"> in our case</w:t>
+      </w:r>
+      <w:r>
+        <w:t>,</w:t>
+      </w:r>
+      <w:r>
+        <w:t xml:space="preserve"> which has the</w:t>
+      </w:r>
+      <w:r>
+        <w:t xml:space="preserve"> plenty of room to invite our Linux friend.</w:t>
+      </w:r>
+    </w:p>
+    <w:p>
+      <w:r>
+        <w:t xml:space="preserve">When the </w:t>
+      </w:r>
+      <w:proofErr w:type="spellStart"/>
+      <w:r>
+        <w:t>BootROM</w:t>
+      </w:r>
+      <w:proofErr w:type="spellEnd"/>
+      <w:r>
+        <w:t xml:space="preserve"> load</w:t>
+      </w:r>
+      <w:r>
+        <w:t>s</w:t>
+      </w:r>
+      <w:r>
+        <w:t xml:space="preserve"> the </w:t>
+      </w:r>
+      <w:proofErr w:type="spellStart"/>
+      <w:r>
+        <w:t>preloader</w:t>
+      </w:r>
+      <w:proofErr w:type="spellEnd"/>
+      <w:r>
+        <w:t xml:space="preserve"> from the SD card</w:t>
+      </w:r>
+      <w:r>
+        <w:t xml:space="preserve">, it expects one of the following two partitioning scheme depicted in </w:t>
+      </w:r>
+      <w:r>
+        <w:fldChar w:fldCharType="begin"/>
+      </w:r>
+      <w:r>
+        <w:instrText xml:space="preserve"> REF _Ref450747427 \h </w:instrText>
+      </w:r>
+      <w:r>
+        <w:fldChar w:fldCharType="separate"/>
+      </w:r>
+      <w:r>
+        <w:t xml:space="preserve">Figure </w:t>
+      </w:r>
+      <w:r>
+        <w:rPr>
+          <w:noProof/>
+        </w:rPr>
+        <w:t>2</w:t>
+      </w:r>
+      <w:r>
+        <w:fldChar w:fldCharType="end"/>
+      </w:r>
+      <w:r>
+        <w:t xml:space="preserve">. </w:t>
+      </w:r>
+      <w:r>
+        <w:t xml:space="preserve">Actually, as you might have seen, the Raw Mode is not a partitioning scheme since it does not use partitions. </w:t>
+      </w:r>
+    </w:p>
+    <w:p>
+      <w:pPr>
+        <w:rPr>
+          <w:noProof/>
+        </w:rPr>
+      </w:pPr>
+    </w:p>
+    <w:p>
+      <w:pPr>
+        <w:keepNext/>
+        <w:jc w:val="center"/>
+      </w:pPr>
+      <w:r>
+        <w:rPr>
+          <w:noProof/>
+        </w:rPr>
+        <w:lastRenderedPageBreak/>
+        <w:drawing>
+          <wp:inline distT="0" distB="0" distL="0" distR="0" wp14:anchorId="7FD39E7E" wp14:editId="7474499F">
+            <wp:extent cx="5450774" cy="3255236"/>
+            <wp:effectExtent l="0" t="0" r="0" b="2540"/>
+            <wp:docPr id="2" name="Picture 2"/>
+            <wp:cNvGraphicFramePr>
+              <a:graphicFrameLocks xmlns:a="http://schemas.openxmlformats.org/drawingml/2006/main" noChangeAspect="1"/>
+            </wp:cNvGraphicFramePr>
+            <a:graphic xmlns:a="http://schemas.openxmlformats.org/drawingml/2006/main">
+              <a:graphicData uri="http://schemas.openxmlformats.org/drawingml/2006/picture">
+                <pic:pic xmlns:pic="http://schemas.openxmlformats.org/drawingml/2006/picture">
+                  <pic:nvPicPr>
+                    <pic:cNvPr id="1" name=""/>
+                    <pic:cNvPicPr/>
+                  </pic:nvPicPr>
+                  <pic:blipFill rotWithShape="1">
+                    <a:blip r:embed="rId12"/>
+                    <a:srcRect l="22789" t="35185" r="32038" b="16828"/>
+                    <a:stretch/>
+                  </pic:blipFill>
+                  <pic:spPr bwMode="auto">
+                    <a:xfrm>
+                      <a:off x="0" y="0"/>
+                      <a:ext cx="5473484" cy="3268799"/>
+                    </a:xfrm>
+                    <a:prstGeom prst="rect">
+                      <a:avLst/>
+                    </a:prstGeom>
+                    <a:ln>
+                      <a:noFill/>
+                    </a:ln>
+                    <a:extLst>
+                      <a:ext uri="{53640926-AAD7-44D8-BBD7-CCE9431645EC}">
+                        <a14:shadowObscured xmlns:a14="http://schemas.microsoft.com/office/drawing/2010/main"/>
+                      </a:ext>
+                    </a:extLst>
+                  </pic:spPr>
+                </pic:pic>
+              </a:graphicData>
+            </a:graphic>
+          </wp:inline>
+        </w:drawing>
+      </w:r>
+    </w:p>
+    <w:p>
+      <w:pPr>
+        <w:pStyle w:val="Caption"/>
+        <w:jc w:val="center"/>
+      </w:pPr>
+      <w:bookmarkStart w:id="1" w:name="_Ref450747427"/>
+      <w:r>
+        <w:t xml:space="preserve">Figure </w:t>
+      </w:r>
+      <w:fldSimple w:instr=" SEQ Figure \* ARABIC ">
+        <w:r>
+          <w:rPr>
+            <w:noProof/>
+          </w:rPr>
+          <w:t>2</w:t>
+        </w:r>
+      </w:fldSimple>
+      <w:bookmarkEnd w:id="1"/>
+      <w:r>
+        <w:t>: Supported partitioning scheme.</w:t>
+      </w:r>
+      <w:r>
+        <w:t xml:space="preserve"> Source: </w:t>
+      </w:r>
+      <w:hyperlink r:id="rId13" w:history="1">
+        <w:r>
+          <w:rPr>
+            <w:rStyle w:val="Hyperlink"/>
+          </w:rPr>
+          <w:t>https://www.altera.com/content/dam/altera-www/global/en_US/pdfs/literature/an/an709.pdf</w:t>
+        </w:r>
+      </w:hyperlink>
+      <w:r>
+        <w:t xml:space="preserve"> </w:t>
+      </w:r>
+    </w:p>
+    <w:p>
+      <w:pPr>
+        <w:pStyle w:val="Heading3"/>
+      </w:pPr>
+      <w:r>
+        <w:t>Background: the components of an embedded Linux</w:t>
+      </w:r>
+    </w:p>
+    <w:p>
+      <w:r>
+        <w:t xml:space="preserve">The Linux kernel can be thought as a packaging of OS services (scheduler, memory manager, and file systems) and a bunch of device driver. At boot time, the kernel must know which of these device drivers need to be loaded. Back in the old days, it was done through platform-specific code that described each board. </w:t>
+      </w:r>
+      <w:r>
+        <w:t>This is still the way it is done in some architecture, but not for ARM.</w:t>
+      </w:r>
+    </w:p>
+    <w:p>
+      <w:r>
+        <w:t>Indeed</w:t>
+      </w:r>
+      <w:r>
+        <w:t>, this lacked scalability</w:t>
+      </w:r>
+      <w:r>
+        <w:t>: the kernel code became polluted by board-specific code file.</w:t>
+      </w:r>
+      <w:r>
+        <w:t xml:space="preserve"> </w:t>
+      </w:r>
+      <w:r>
+        <w:t>Therefore,</w:t>
+      </w:r>
+      <w:r>
+        <w:t xml:space="preserve"> another approach was taken: the device tree structure (DTS) file. </w:t>
+      </w:r>
+      <w:r>
+        <w:t>It’s a text file that describes the board configuration. It is then compiled and placed on the primary partition</w:t>
+      </w:r>
+      <w:r>
+        <w:rPr>
+          <w:rStyle w:val="FootnoteReference"/>
+        </w:rPr>
+        <w:footnoteReference w:id="6"/>
+      </w:r>
+      <w:r>
+        <w:t xml:space="preserve"> along with the kernel image. This is depicted in </w:t>
+      </w:r>
+      <w:r>
+        <w:fldChar w:fldCharType="begin"/>
+      </w:r>
+      <w:r>
+        <w:instrText xml:space="preserve"> REF _Ref450748659 \h </w:instrText>
+      </w:r>
+      <w:r>
+        <w:fldChar w:fldCharType="separate"/>
+      </w:r>
+      <w:r>
+        <w:t xml:space="preserve">Figure </w:t>
+      </w:r>
+      <w:r>
+        <w:rPr>
+          <w:noProof/>
+        </w:rPr>
+        <w:t>3</w:t>
+      </w:r>
+      <w:r>
+        <w:fldChar w:fldCharType="end"/>
+      </w:r>
+      <w:bookmarkStart w:id="2" w:name="_GoBack"/>
+      <w:bookmarkEnd w:id="2"/>
+      <w:r>
+        <w:t xml:space="preserve">. The bootloader is responsible for loading it into memory and passing a pointer to it to the Linux kernel. The Linux kernel then parses it and loads the appropriate device drivers. You won’t have to touch the DTS file as the mainline kernel provides one for the </w:t>
+      </w:r>
+      <w:proofErr w:type="spellStart"/>
+      <w:r>
+        <w:t>Terasic</w:t>
+      </w:r>
+      <w:proofErr w:type="spellEnd"/>
+      <w:r>
+        <w:t xml:space="preserve"> DE0-Nano-SoC.</w:t>
+      </w:r>
+    </w:p>
+    <w:p>
+      <w:pPr>
+        <w:keepNext/>
+        <w:jc w:val="center"/>
+      </w:pPr>
+      <w:r>
+        <w:rPr>
+          <w:noProof/>
+        </w:rPr>
+        <w:lastRenderedPageBreak/>
+        <w:drawing>
+          <wp:inline distT="0" distB="0" distL="0" distR="0" wp14:anchorId="3A1496DE" wp14:editId="42EC8D21">
+            <wp:extent cx="2320561" cy="1883391"/>
+            <wp:effectExtent l="0" t="0" r="3810" b="3175"/>
+            <wp:docPr id="3" name="Picture 3"/>
+            <wp:cNvGraphicFramePr>
+              <a:graphicFrameLocks xmlns:a="http://schemas.openxmlformats.org/drawingml/2006/main" noChangeAspect="1"/>
+            </wp:cNvGraphicFramePr>
+            <a:graphic xmlns:a="http://schemas.openxmlformats.org/drawingml/2006/main">
+              <a:graphicData uri="http://schemas.openxmlformats.org/drawingml/2006/picture">
+                <pic:pic xmlns:pic="http://schemas.openxmlformats.org/drawingml/2006/picture">
+                  <pic:nvPicPr>
+                    <pic:cNvPr id="1" name=""/>
+                    <pic:cNvPicPr/>
+                  </pic:nvPicPr>
+                  <pic:blipFill rotWithShape="1">
+                    <a:blip r:embed="rId14"/>
+                    <a:srcRect l="37900" t="44521" r="38898" b="21983"/>
+                    <a:stretch/>
+                  </pic:blipFill>
+                  <pic:spPr bwMode="auto">
+                    <a:xfrm>
+                      <a:off x="0" y="0"/>
+                      <a:ext cx="2369857" cy="1923400"/>
+                    </a:xfrm>
+                    <a:prstGeom prst="rect">
+                      <a:avLst/>
+                    </a:prstGeom>
+                    <a:ln>
+                      <a:noFill/>
+                    </a:ln>
+                    <a:extLst>
+                      <a:ext uri="{53640926-AAD7-44D8-BBD7-CCE9431645EC}">
+                        <a14:shadowObscured xmlns:a14="http://schemas.microsoft.com/office/drawing/2010/main"/>
+                      </a:ext>
+                    </a:extLst>
+                  </pic:spPr>
+                </pic:pic>
+              </a:graphicData>
+            </a:graphic>
+          </wp:inline>
+        </w:drawing>
+      </w:r>
+    </w:p>
+    <w:p>
+      <w:pPr>
+        <w:pStyle w:val="Caption"/>
+        <w:jc w:val="center"/>
+      </w:pPr>
+      <w:bookmarkStart w:id="3" w:name="_Ref450748659"/>
+      <w:r>
+        <w:t xml:space="preserve">Figure </w:t>
+      </w:r>
+      <w:fldSimple w:instr=" SEQ Figure \* ARABIC ">
+        <w:r>
+          <w:rPr>
+            <w:noProof/>
+          </w:rPr>
+          <w:t>3</w:t>
+        </w:r>
+      </w:fldSimple>
+      <w:bookmarkEnd w:id="3"/>
+      <w:r>
+        <w:t xml:space="preserve">: The DTB is loaded in memory along with the kernel by the bootloader. A pointer to it is passed to the kernel in the r2 register on ARM. Source: </w:t>
+      </w:r>
+      <w:hyperlink r:id="rId15" w:history="1">
+        <w:r>
+          <w:rPr>
+            <w:rStyle w:val="Hyperlink"/>
+          </w:rPr>
+          <w:t>https://events.linuxfoundation.org/sites/events/files/slides/petazzoni-device-tree-dummies.pdf</w:t>
+        </w:r>
+      </w:hyperlink>
+      <w:r>
+        <w:t xml:space="preserve"> </w:t>
+      </w:r>
+    </w:p>
+    <w:p>
+      <w:r>
+        <w:t>Another key component of a Linux system is the root file system. That’s the file system where the root is located. The root is the directory referred to as “/” in your command line.</w:t>
+      </w:r>
+    </w:p>
+    <w:p>
+      <w:pPr>
+        <w:rPr>
+          <w:noProof/>
+        </w:rPr>
+      </w:pPr>
+    </w:p>
+    <w:p/>
     <w:sectPr>
-      <w:headerReference w:type="default" r:id="rId10"/>
-      <w:footerReference w:type="default" r:id="rId11"/>
+      <w:headerReference w:type="default" r:id="rId16"/>
+      <w:footerReference w:type="default" r:id="rId17"/>
       <w:pgSz w:w="12240" w:h="15840"/>
       <w:pgMar w:top="1440" w:right="1440" w:bottom="1440" w:left="1440" w:header="720" w:footer="720" w:gutter="0"/>
       <w:cols w:space="720"/>
@@ -1376,7 +2229,7 @@
 </file>
 
 <file path=word/endnotes.xml><?xml version="1.0" encoding="utf-8"?>
-<w:endnotes xmlns:wpc="http://schemas.microsoft.com/office/word/2010/wordprocessingCanvas" xmlns:mc="http://schemas.openxmlformats.org/markup-compatibility/2006" xmlns:o="urn:schemas-microsoft-com:office:office" xmlns:r="http://schemas.openxmlformats.org/officeDocument/2006/relationships" xmlns:m="http://schemas.openxmlformats.org/officeDocument/2006/math" xmlns:v="urn:schemas-microsoft-com:vml" xmlns:wp14="http://schemas.microsoft.com/office/word/2010/wordprocessingDrawing" xmlns:wp="http://schemas.openxmlformats.org/drawingml/2006/wordprocessingDrawing" xmlns:w10="urn:schemas-microsoft-com:office:word" xmlns:w="http://schemas.openxmlformats.org/wordprocessingml/2006/main" xmlns:w14="http://schemas.microsoft.com/office/word/2010/wordml" xmlns:w15="http://schemas.microsoft.com/office/word/2012/wordml" xmlns:wpg="http://schemas.microsoft.com/office/word/2010/wordprocessingGroup" xmlns:wpi="http://schemas.microsoft.com/office/word/2010/wordprocessingInk" xmlns:wne="http://schemas.microsoft.com/office/word/2006/wordml" xmlns:wps="http://schemas.microsoft.com/office/word/2010/wordprocessingShape" mc:Ignorable="w14 w15 wp14">
+<w:endnotes xmlns:wpc="http://schemas.microsoft.com/office/word/2010/wordprocessingCanvas" xmlns:cx="http://schemas.microsoft.com/office/drawing/2014/chartex" xmlns:cx1="http://schemas.microsoft.com/office/drawing/2015/9/8/chartex" xmlns:cx2="http://schemas.microsoft.com/office/drawing/2015/10/21/chartex" xmlns:mc="http://schemas.openxmlformats.org/markup-compatibility/2006" xmlns:o="urn:schemas-microsoft-com:office:office" xmlns:r="http://schemas.openxmlformats.org/officeDocument/2006/relationships" xmlns:m="http://schemas.openxmlformats.org/officeDocument/2006/math" xmlns:v="urn:schemas-microsoft-com:vml" xmlns:wp14="http://schemas.microsoft.com/office/word/2010/wordprocessingDrawing" xmlns:wp="http://schemas.openxmlformats.org/drawingml/2006/wordprocessingDrawing" xmlns:w10="urn:schemas-microsoft-com:office:word" xmlns:w="http://schemas.openxmlformats.org/wordprocessingml/2006/main" xmlns:w14="http://schemas.microsoft.com/office/word/2010/wordml" xmlns:w15="http://schemas.microsoft.com/office/word/2012/wordml" xmlns:w16se="http://schemas.microsoft.com/office/word/2015/wordml/symex" xmlns:wpg="http://schemas.microsoft.com/office/word/2010/wordprocessingGroup" xmlns:wpi="http://schemas.microsoft.com/office/word/2010/wordprocessingInk" xmlns:wne="http://schemas.microsoft.com/office/word/2006/wordml" xmlns:wps="http://schemas.microsoft.com/office/word/2010/wordprocessingShape" mc:Ignorable="w14 w15 w16se wp14">
   <w:endnote w:type="separator" w:id="-1">
     <w:p>
       <w:pPr>
@@ -1401,7 +2254,7 @@
 </file>
 
 <file path=word/footer1.xml><?xml version="1.0" encoding="utf-8"?>
-<w:ftr xmlns:wpc="http://schemas.microsoft.com/office/word/2010/wordprocessingCanvas" xmlns:mc="http://schemas.openxmlformats.org/markup-compatibility/2006" xmlns:o="urn:schemas-microsoft-com:office:office" xmlns:r="http://schemas.openxmlformats.org/officeDocument/2006/relationships" xmlns:m="http://schemas.openxmlformats.org/officeDocument/2006/math" xmlns:v="urn:schemas-microsoft-com:vml" xmlns:wp14="http://schemas.microsoft.com/office/word/2010/wordprocessingDrawing" xmlns:wp="http://schemas.openxmlformats.org/drawingml/2006/wordprocessingDrawing" xmlns:w10="urn:schemas-microsoft-com:office:word" xmlns:w="http://schemas.openxmlformats.org/wordprocessingml/2006/main" xmlns:w14="http://schemas.microsoft.com/office/word/2010/wordml" xmlns:w15="http://schemas.microsoft.com/office/word/2012/wordml" xmlns:wpg="http://schemas.microsoft.com/office/word/2010/wordprocessingGroup" xmlns:wpi="http://schemas.microsoft.com/office/word/2010/wordprocessingInk" xmlns:wne="http://schemas.microsoft.com/office/word/2006/wordml" xmlns:wps="http://schemas.microsoft.com/office/word/2010/wordprocessingShape" mc:Ignorable="w14 w15 wp14">
+<w:ftr xmlns:wpc="http://schemas.microsoft.com/office/word/2010/wordprocessingCanvas" xmlns:cx="http://schemas.microsoft.com/office/drawing/2014/chartex" xmlns:cx1="http://schemas.microsoft.com/office/drawing/2015/9/8/chartex" xmlns:cx2="http://schemas.microsoft.com/office/drawing/2015/10/21/chartex" xmlns:mc="http://schemas.openxmlformats.org/markup-compatibility/2006" xmlns:o="urn:schemas-microsoft-com:office:office" xmlns:r="http://schemas.openxmlformats.org/officeDocument/2006/relationships" xmlns:m="http://schemas.openxmlformats.org/officeDocument/2006/math" xmlns:v="urn:schemas-microsoft-com:vml" xmlns:wp14="http://schemas.microsoft.com/office/word/2010/wordprocessingDrawing" xmlns:wp="http://schemas.openxmlformats.org/drawingml/2006/wordprocessingDrawing" xmlns:w10="urn:schemas-microsoft-com:office:word" xmlns:w="http://schemas.openxmlformats.org/wordprocessingml/2006/main" xmlns:w14="http://schemas.microsoft.com/office/word/2010/wordml" xmlns:w15="http://schemas.microsoft.com/office/word/2012/wordml" xmlns:w16se="http://schemas.microsoft.com/office/word/2015/wordml/symex" xmlns:wpg="http://schemas.microsoft.com/office/word/2010/wordprocessingGroup" xmlns:wpi="http://schemas.microsoft.com/office/word/2010/wordprocessingInk" xmlns:wne="http://schemas.microsoft.com/office/word/2006/wordml" xmlns:wps="http://schemas.microsoft.com/office/word/2010/wordprocessingShape" mc:Ignorable="w14 w15 w16se wp14">
   <w:sdt>
     <w:sdtPr>
       <w:id w:val="-620143956"/>
@@ -1434,7 +2287,7 @@
           <w:rPr>
             <w:noProof/>
           </w:rPr>
-          <w:t>3</w:t>
+          <w:t>6</w:t>
         </w:r>
         <w:r>
           <w:rPr>
@@ -1459,23 +2312,7 @@
     </w:r>
     <w:proofErr w:type="spellEnd"/>
     <w:r>
-      <w:t xml:space="preserve">, </w:t>
-    </w:r>
-    <w:proofErr w:type="spellStart"/>
-    <w:r>
-      <w:t>Philémon</w:t>
-    </w:r>
-    <w:proofErr w:type="spellEnd"/>
-    <w:r>
-      <w:t xml:space="preserve"> </w:t>
-    </w:r>
-    <w:proofErr w:type="spellStart"/>
-    <w:r>
-      <w:t>Favrod</w:t>
-    </w:r>
-    <w:proofErr w:type="spellEnd"/>
-    <w:r>
-      <w:t xml:space="preserve">, </w:t>
+      <w:t xml:space="preserve">, Philémon Favrod, </w:t>
     </w:r>
     <w:proofErr w:type="spellStart"/>
     <w:r>
@@ -1495,7 +2332,7 @@
 </file>
 
 <file path=word/footnotes.xml><?xml version="1.0" encoding="utf-8"?>
-<w:footnotes xmlns:wpc="http://schemas.microsoft.com/office/word/2010/wordprocessingCanvas" xmlns:mc="http://schemas.openxmlformats.org/markup-compatibility/2006" xmlns:o="urn:schemas-microsoft-com:office:office" xmlns:r="http://schemas.openxmlformats.org/officeDocument/2006/relationships" xmlns:m="http://schemas.openxmlformats.org/officeDocument/2006/math" xmlns:v="urn:schemas-microsoft-com:vml" xmlns:wp14="http://schemas.microsoft.com/office/word/2010/wordprocessingDrawing" xmlns:wp="http://schemas.openxmlformats.org/drawingml/2006/wordprocessingDrawing" xmlns:w10="urn:schemas-microsoft-com:office:word" xmlns:w="http://schemas.openxmlformats.org/wordprocessingml/2006/main" xmlns:w14="http://schemas.microsoft.com/office/word/2010/wordml" xmlns:w15="http://schemas.microsoft.com/office/word/2012/wordml" xmlns:wpg="http://schemas.microsoft.com/office/word/2010/wordprocessingGroup" xmlns:wpi="http://schemas.microsoft.com/office/word/2010/wordprocessingInk" xmlns:wne="http://schemas.microsoft.com/office/word/2006/wordml" xmlns:wps="http://schemas.microsoft.com/office/word/2010/wordprocessingShape" mc:Ignorable="w14 w15 wp14">
+<w:footnotes xmlns:wpc="http://schemas.microsoft.com/office/word/2010/wordprocessingCanvas" xmlns:cx="http://schemas.microsoft.com/office/drawing/2014/chartex" xmlns:cx1="http://schemas.microsoft.com/office/drawing/2015/9/8/chartex" xmlns:cx2="http://schemas.microsoft.com/office/drawing/2015/10/21/chartex" xmlns:mc="http://schemas.openxmlformats.org/markup-compatibility/2006" xmlns:o="urn:schemas-microsoft-com:office:office" xmlns:r="http://schemas.openxmlformats.org/officeDocument/2006/relationships" xmlns:m="http://schemas.openxmlformats.org/officeDocument/2006/math" xmlns:v="urn:schemas-microsoft-com:vml" xmlns:wp14="http://schemas.microsoft.com/office/word/2010/wordprocessingDrawing" xmlns:wp="http://schemas.openxmlformats.org/drawingml/2006/wordprocessingDrawing" xmlns:w10="urn:schemas-microsoft-com:office:word" xmlns:w="http://schemas.openxmlformats.org/wordprocessingml/2006/main" xmlns:w14="http://schemas.microsoft.com/office/word/2010/wordml" xmlns:w15="http://schemas.microsoft.com/office/word/2012/wordml" xmlns:w16se="http://schemas.microsoft.com/office/word/2015/wordml/symex" xmlns:wpg="http://schemas.microsoft.com/office/word/2010/wordprocessingGroup" xmlns:wpi="http://schemas.microsoft.com/office/word/2010/wordprocessingInk" xmlns:wne="http://schemas.microsoft.com/office/word/2006/wordml" xmlns:wps="http://schemas.microsoft.com/office/word/2010/wordprocessingShape" mc:Ignorable="w14 w15 w16se wp14">
   <w:footnote w:type="separator" w:id="-1">
     <w:p>
       <w:pPr>
@@ -1575,11 +2412,124 @@
       </w:r>
     </w:p>
   </w:footnote>
+  <w:footnote w:id="2">
+    <w:p>
+      <w:pPr>
+        <w:pStyle w:val="FootnoteText"/>
+      </w:pPr>
+      <w:r>
+        <w:rPr>
+          <w:rStyle w:val="FootnoteReference"/>
+        </w:rPr>
+        <w:footnoteRef/>
+      </w:r>
+      <w:r>
+        <w:t xml:space="preserve"> </w:t>
+      </w:r>
+      <w:hyperlink r:id="rId2" w:history="1">
+        <w:r>
+          <w:rPr>
+            <w:rStyle w:val="Hyperlink"/>
+          </w:rPr>
+          <w:t>https://git.kernel.org/cgit/linux/kernel/git/torvalds/linux.git/</w:t>
+        </w:r>
+      </w:hyperlink>
+      <w:r>
+        <w:t xml:space="preserve"> </w:t>
+      </w:r>
+    </w:p>
+  </w:footnote>
+  <w:footnote w:id="3">
+    <w:p>
+      <w:pPr>
+        <w:pStyle w:val="FootnoteText"/>
+      </w:pPr>
+      <w:r>
+        <w:rPr>
+          <w:rStyle w:val="FootnoteReference"/>
+        </w:rPr>
+        <w:footnoteRef/>
+      </w:r>
+      <w:r>
+        <w:t xml:space="preserve"> </w:t>
+      </w:r>
+      <w:hyperlink r:id="rId3" w:history="1">
+        <w:r>
+          <w:rPr>
+            <w:rStyle w:val="Hyperlink"/>
+          </w:rPr>
+          <w:t>ftp://ftp.kernel.org/pub/linux/kernel/v4.x/</w:t>
+        </w:r>
+      </w:hyperlink>
+      <w:r>
+        <w:t xml:space="preserve"> </w:t>
+      </w:r>
+    </w:p>
+  </w:footnote>
+  <w:footnote w:id="4">
+    <w:p>
+      <w:pPr>
+        <w:pStyle w:val="FootnoteText"/>
+      </w:pPr>
+      <w:r>
+        <w:rPr>
+          <w:rStyle w:val="FootnoteReference"/>
+        </w:rPr>
+        <w:footnoteRef/>
+      </w:r>
+      <w:r>
+        <w:t xml:space="preserve"> </w:t>
+      </w:r>
+      <w:r>
+        <w:t>In this section, we are going to use the term hard drive to denote any kind of secondary storage. It might be an SD card. It just makes the discussion easier.</w:t>
+      </w:r>
+    </w:p>
+  </w:footnote>
+  <w:footnote w:id="5">
+    <w:p>
+      <w:pPr>
+        <w:pStyle w:val="FootnoteText"/>
+      </w:pPr>
+      <w:r>
+        <w:rPr>
+          <w:rStyle w:val="FootnoteReference"/>
+        </w:rPr>
+        <w:footnoteRef/>
+      </w:r>
+      <w:r>
+        <w:t xml:space="preserve"> The </w:t>
+      </w:r>
+      <w:proofErr w:type="spellStart"/>
+      <w:r>
+        <w:t>preloader</w:t>
+      </w:r>
+      <w:proofErr w:type="spellEnd"/>
+      <w:r>
+        <w:t xml:space="preserve"> might also be from U-Boot, i.e. U-Boot SPL.</w:t>
+      </w:r>
+    </w:p>
+  </w:footnote>
+  <w:footnote w:id="6">
+    <w:p>
+      <w:pPr>
+        <w:pStyle w:val="FootnoteText"/>
+      </w:pPr>
+      <w:r>
+        <w:rPr>
+          <w:rStyle w:val="FootnoteReference"/>
+        </w:rPr>
+        <w:footnoteRef/>
+      </w:r>
+      <w:r>
+        <w:t xml:space="preserve"> The primary partition is a FAT32-formatted partition containing the kernel image that is used by the bootloader.</w:t>
+      </w:r>
+    </w:p>
+  </w:footnote>
 </w:footnotes>
 </file>
 
 <file path=word/header1.xml><?xml version="1.0" encoding="utf-8"?>
-<w:hdr xmlns:wpc="http://schemas.microsoft.com/office/word/2010/wordprocessingCanvas" xmlns:mc="http://schemas.openxmlformats.org/markup-compatibility/2006" xmlns:o="urn:schemas-microsoft-com:office:office" xmlns:r="http://schemas.openxmlformats.org/officeDocument/2006/relationships" xmlns:m="http://schemas.openxmlformats.org/officeDocument/2006/math" xmlns:v="urn:schemas-microsoft-com:vml" xmlns:wp14="http://schemas.microsoft.com/office/word/2010/wordprocessingDrawing" xmlns:wp="http://schemas.openxmlformats.org/drawingml/2006/wordprocessingDrawing" xmlns:w10="urn:schemas-microsoft-com:office:word" xmlns:w="http://schemas.openxmlformats.org/wordprocessingml/2006/main" xmlns:w14="http://schemas.microsoft.com/office/word/2010/wordml" xmlns:w15="http://schemas.microsoft.com/office/word/2012/wordml" xmlns:wpg="http://schemas.microsoft.com/office/word/2010/wordprocessingGroup" xmlns:wpi="http://schemas.microsoft.com/office/word/2010/wordprocessingInk" xmlns:wne="http://schemas.microsoft.com/office/word/2006/wordml" xmlns:wps="http://schemas.microsoft.com/office/word/2010/wordprocessingShape" mc:Ignorable="w14 w15 wp14">
+<w:hdr xmlns:wpc="http://schemas.microsoft.com/office/word/2010/wordprocessingCanvas" xmlns:cx="http://schemas.microsoft.com/office/drawing/2014/chartex" xmlns:cx1="http://schemas.microsoft.com/office/drawing/2015/9/8/chartex" xmlns:cx2="http://schemas.microsoft.com/office/drawing/2015/10/21/chartex" xmlns:mc="http://schemas.openxmlformats.org/markup-compatibility/2006" xmlns:o="urn:schemas-microsoft-com:office:office" xmlns:r="http://schemas.openxmlformats.org/officeDocument/2006/relationships" xmlns:m="http://schemas.openxmlformats.org/officeDocument/2006/math" xmlns:v="urn:schemas-microsoft-com:vml" xmlns:wp14="http://schemas.microsoft.com/office/word/2010/wordprocessingDrawing" xmlns:wp="http://schemas.openxmlformats.org/drawingml/2006/wordprocessingDrawing" xmlns:w10="urn:schemas-microsoft-com:office:word" xmlns:w="http://schemas.openxmlformats.org/wordprocessingml/2006/main" xmlns:w14="http://schemas.microsoft.com/office/word/2010/wordml" xmlns:w15="http://schemas.microsoft.com/office/word/2012/wordml" xmlns:w16se="http://schemas.microsoft.com/office/word/2015/wordml/symex" xmlns:wpg="http://schemas.microsoft.com/office/word/2010/wordprocessingGroup" xmlns:wpi="http://schemas.microsoft.com/office/word/2010/wordprocessingInk" xmlns:wne="http://schemas.microsoft.com/office/word/2006/wordml" xmlns:wps="http://schemas.microsoft.com/office/word/2010/wordprocessingShape" mc:Ignorable="w14 w15 w16se wp14">
   <w:p>
     <w:pPr>
       <w:pStyle w:val="Header"/>
@@ -1604,8 +2554,8 @@
 </file>
 
 <file path=word/numbering.xml><?xml version="1.0" encoding="utf-8"?>
-<w:numbering xmlns:wpc="http://schemas.microsoft.com/office/word/2010/wordprocessingCanvas" xmlns:mc="http://schemas.openxmlformats.org/markup-compatibility/2006" xmlns:o="urn:schemas-microsoft-com:office:office" xmlns:r="http://schemas.openxmlformats.org/officeDocument/2006/relationships" xmlns:m="http://schemas.openxmlformats.org/officeDocument/2006/math" xmlns:v="urn:schemas-microsoft-com:vml" xmlns:wp14="http://schemas.microsoft.com/office/word/2010/wordprocessingDrawing" xmlns:wp="http://schemas.openxmlformats.org/drawingml/2006/wordprocessingDrawing" xmlns:w10="urn:schemas-microsoft-com:office:word" xmlns:w="http://schemas.openxmlformats.org/wordprocessingml/2006/main" xmlns:w14="http://schemas.microsoft.com/office/word/2010/wordml" xmlns:w15="http://schemas.microsoft.com/office/word/2012/wordml" xmlns:wpg="http://schemas.microsoft.com/office/word/2010/wordprocessingGroup" xmlns:wpi="http://schemas.microsoft.com/office/word/2010/wordprocessingInk" xmlns:wne="http://schemas.microsoft.com/office/word/2006/wordml" xmlns:wps="http://schemas.microsoft.com/office/word/2010/wordprocessingShape" mc:Ignorable="w14 w15 wp14">
-  <w:abstractNum w:abstractNumId="0">
+<w:numbering xmlns:wpc="http://schemas.microsoft.com/office/word/2010/wordprocessingCanvas" xmlns:cx="http://schemas.microsoft.com/office/drawing/2014/chartex" xmlns:cx1="http://schemas.microsoft.com/office/drawing/2015/9/8/chartex" xmlns:cx2="http://schemas.microsoft.com/office/drawing/2015/10/21/chartex" xmlns:mc="http://schemas.openxmlformats.org/markup-compatibility/2006" xmlns:o="urn:schemas-microsoft-com:office:office" xmlns:r="http://schemas.openxmlformats.org/officeDocument/2006/relationships" xmlns:m="http://schemas.openxmlformats.org/officeDocument/2006/math" xmlns:v="urn:schemas-microsoft-com:vml" xmlns:wp14="http://schemas.microsoft.com/office/word/2010/wordprocessingDrawing" xmlns:wp="http://schemas.openxmlformats.org/drawingml/2006/wordprocessingDrawing" xmlns:w10="urn:schemas-microsoft-com:office:word" xmlns:w="http://schemas.openxmlformats.org/wordprocessingml/2006/main" xmlns:w14="http://schemas.microsoft.com/office/word/2010/wordml" xmlns:w15="http://schemas.microsoft.com/office/word/2012/wordml" xmlns:w16se="http://schemas.microsoft.com/office/word/2015/wordml/symex" xmlns:wpg="http://schemas.microsoft.com/office/word/2010/wordprocessingGroup" xmlns:wpi="http://schemas.microsoft.com/office/word/2010/wordprocessingInk" xmlns:wne="http://schemas.microsoft.com/office/word/2006/wordml" xmlns:wps="http://schemas.microsoft.com/office/word/2010/wordprocessingShape" mc:Ignorable="w14 w15 w16se wp14">
+  <w:abstractNum w:abstractNumId="0" w15:restartNumberingAfterBreak="0">
     <w:nsid w:val="01886563"/>
     <w:multiLevelType w:val="hybridMultilevel"/>
     <w:tmpl w:val="871CA638"/>
@@ -1718,7 +2668,7 @@
       </w:rPr>
     </w:lvl>
   </w:abstractNum>
-  <w:abstractNum w:abstractNumId="1">
+  <w:abstractNum w:abstractNumId="1" w15:restartNumberingAfterBreak="0">
     <w:nsid w:val="03284178"/>
     <w:multiLevelType w:val="hybridMultilevel"/>
     <w:tmpl w:val="2E2A6A76"/>
@@ -1831,7 +2781,7 @@
       </w:rPr>
     </w:lvl>
   </w:abstractNum>
-  <w:abstractNum w:abstractNumId="2">
+  <w:abstractNum w:abstractNumId="2" w15:restartNumberingAfterBreak="0">
     <w:nsid w:val="0F305559"/>
     <w:multiLevelType w:val="hybridMultilevel"/>
     <w:tmpl w:val="DCA896EA"/>
@@ -1944,7 +2894,93 @@
       </w:rPr>
     </w:lvl>
   </w:abstractNum>
-  <w:abstractNum w:abstractNumId="3">
+  <w:abstractNum w:abstractNumId="3" w15:restartNumberingAfterBreak="0">
+    <w:nsid w:val="14971820"/>
+    <w:multiLevelType w:val="hybridMultilevel"/>
+    <w:tmpl w:val="5EBA83DC"/>
+    <w:lvl w:ilvl="0" w:tplc="0409000F">
+      <w:start w:val="1"/>
+      <w:numFmt w:val="decimal"/>
+      <w:lvlText w:val="%1."/>
+      <w:lvlJc w:val="left"/>
+      <w:pPr>
+        <w:ind w:left="720" w:hanging="360"/>
+      </w:pPr>
+    </w:lvl>
+    <w:lvl w:ilvl="1" w:tplc="04090019" w:tentative="1">
+      <w:start w:val="1"/>
+      <w:numFmt w:val="lowerLetter"/>
+      <w:lvlText w:val="%2."/>
+      <w:lvlJc w:val="left"/>
+      <w:pPr>
+        <w:ind w:left="1440" w:hanging="360"/>
+      </w:pPr>
+    </w:lvl>
+    <w:lvl w:ilvl="2" w:tplc="0409001B" w:tentative="1">
+      <w:start w:val="1"/>
+      <w:numFmt w:val="lowerRoman"/>
+      <w:lvlText w:val="%3."/>
+      <w:lvlJc w:val="right"/>
+      <w:pPr>
+        <w:ind w:left="2160" w:hanging="180"/>
+      </w:pPr>
+    </w:lvl>
+    <w:lvl w:ilvl="3" w:tplc="0409000F" w:tentative="1">
+      <w:start w:val="1"/>
+      <w:numFmt w:val="decimal"/>
+      <w:lvlText w:val="%4."/>
+      <w:lvlJc w:val="left"/>
+      <w:pPr>
+        <w:ind w:left="2880" w:hanging="360"/>
+      </w:pPr>
+    </w:lvl>
+    <w:lvl w:ilvl="4" w:tplc="04090019" w:tentative="1">
+      <w:start w:val="1"/>
+      <w:numFmt w:val="lowerLetter"/>
+      <w:lvlText w:val="%5."/>
+      <w:lvlJc w:val="left"/>
+      <w:pPr>
+        <w:ind w:left="3600" w:hanging="360"/>
+      </w:pPr>
+    </w:lvl>
+    <w:lvl w:ilvl="5" w:tplc="0409001B" w:tentative="1">
+      <w:start w:val="1"/>
+      <w:numFmt w:val="lowerRoman"/>
+      <w:lvlText w:val="%6."/>
+      <w:lvlJc w:val="right"/>
+      <w:pPr>
+        <w:ind w:left="4320" w:hanging="180"/>
+      </w:pPr>
+    </w:lvl>
+    <w:lvl w:ilvl="6" w:tplc="0409000F" w:tentative="1">
+      <w:start w:val="1"/>
+      <w:numFmt w:val="decimal"/>
+      <w:lvlText w:val="%7."/>
+      <w:lvlJc w:val="left"/>
+      <w:pPr>
+        <w:ind w:left="5040" w:hanging="360"/>
+      </w:pPr>
+    </w:lvl>
+    <w:lvl w:ilvl="7" w:tplc="04090019" w:tentative="1">
+      <w:start w:val="1"/>
+      <w:numFmt w:val="lowerLetter"/>
+      <w:lvlText w:val="%8."/>
+      <w:lvlJc w:val="left"/>
+      <w:pPr>
+        <w:ind w:left="5760" w:hanging="360"/>
+      </w:pPr>
+    </w:lvl>
+    <w:lvl w:ilvl="8" w:tplc="0409001B" w:tentative="1">
+      <w:start w:val="1"/>
+      <w:numFmt w:val="lowerRoman"/>
+      <w:lvlText w:val="%9."/>
+      <w:lvlJc w:val="right"/>
+      <w:pPr>
+        <w:ind w:left="6480" w:hanging="180"/>
+      </w:pPr>
+    </w:lvl>
+  </w:abstractNum>
+  <w:abstractNum w:abstractNumId="4" w15:restartNumberingAfterBreak="0">
     <w:nsid w:val="14E13161"/>
     <w:multiLevelType w:val="hybridMultilevel"/>
     <w:tmpl w:val="04C2CF48"/>
@@ -2030,7 +3066,7 @@
       </w:pPr>
     </w:lvl>
   </w:abstractNum>
-  <w:abstractNum w:abstractNumId="4">
+  <w:abstractNum w:abstractNumId="5" w15:restartNumberingAfterBreak="0">
     <w:nsid w:val="1AC07F48"/>
     <w:multiLevelType w:val="hybridMultilevel"/>
     <w:tmpl w:val="4CC46DD4"/>
@@ -2143,7 +3179,7 @@
       </w:rPr>
     </w:lvl>
   </w:abstractNum>
-  <w:abstractNum w:abstractNumId="5">
+  <w:abstractNum w:abstractNumId="6" w15:restartNumberingAfterBreak="0">
     <w:nsid w:val="1C6B59F2"/>
     <w:multiLevelType w:val="hybridMultilevel"/>
     <w:tmpl w:val="A23AF2D6"/>
@@ -2229,7 +3265,7 @@
       </w:pPr>
     </w:lvl>
   </w:abstractNum>
-  <w:abstractNum w:abstractNumId="6">
+  <w:abstractNum w:abstractNumId="7" w15:restartNumberingAfterBreak="0">
     <w:nsid w:val="3827762C"/>
     <w:multiLevelType w:val="hybridMultilevel"/>
     <w:tmpl w:val="2DD0F62C"/>
@@ -2342,7 +3378,7 @@
       </w:rPr>
     </w:lvl>
   </w:abstractNum>
-  <w:abstractNum w:abstractNumId="7">
+  <w:abstractNum w:abstractNumId="8" w15:restartNumberingAfterBreak="0">
     <w:nsid w:val="390C41AE"/>
     <w:multiLevelType w:val="hybridMultilevel"/>
     <w:tmpl w:val="E84C3C00"/>
@@ -2455,7 +3491,7 @@
       </w:rPr>
     </w:lvl>
   </w:abstractNum>
-  <w:abstractNum w:abstractNumId="8">
+  <w:abstractNum w:abstractNumId="9" w15:restartNumberingAfterBreak="0">
     <w:nsid w:val="39A5403C"/>
     <w:multiLevelType w:val="hybridMultilevel"/>
     <w:tmpl w:val="F5B6F31C"/>
@@ -2568,7 +3604,7 @@
       </w:rPr>
     </w:lvl>
   </w:abstractNum>
-  <w:abstractNum w:abstractNumId="9">
+  <w:abstractNum w:abstractNumId="10" w15:restartNumberingAfterBreak="0">
     <w:nsid w:val="3EBC03E0"/>
     <w:multiLevelType w:val="hybridMultilevel"/>
     <w:tmpl w:val="D0CEEA68"/>
@@ -2681,7 +3717,7 @@
       </w:rPr>
     </w:lvl>
   </w:abstractNum>
-  <w:abstractNum w:abstractNumId="10">
+  <w:abstractNum w:abstractNumId="11" w15:restartNumberingAfterBreak="0">
     <w:nsid w:val="47FD7961"/>
     <w:multiLevelType w:val="hybridMultilevel"/>
     <w:tmpl w:val="9196D072"/>
@@ -2794,7 +3830,7 @@
       </w:rPr>
     </w:lvl>
   </w:abstractNum>
-  <w:abstractNum w:abstractNumId="11">
+  <w:abstractNum w:abstractNumId="12" w15:restartNumberingAfterBreak="0">
     <w:nsid w:val="49307376"/>
     <w:multiLevelType w:val="hybridMultilevel"/>
     <w:tmpl w:val="7C52B99E"/>
@@ -2907,7 +3943,7 @@
       </w:rPr>
     </w:lvl>
   </w:abstractNum>
-  <w:abstractNum w:abstractNumId="12">
+  <w:abstractNum w:abstractNumId="13" w15:restartNumberingAfterBreak="0">
     <w:nsid w:val="4A4E459D"/>
     <w:multiLevelType w:val="hybridMultilevel"/>
     <w:tmpl w:val="B824AE52"/>
@@ -3020,7 +4056,7 @@
       </w:rPr>
     </w:lvl>
   </w:abstractNum>
-  <w:abstractNum w:abstractNumId="13">
+  <w:abstractNum w:abstractNumId="14" w15:restartNumberingAfterBreak="0">
     <w:nsid w:val="4CC30C33"/>
     <w:multiLevelType w:val="hybridMultilevel"/>
     <w:tmpl w:val="82F6A358"/>
@@ -3133,7 +4169,7 @@
       </w:rPr>
     </w:lvl>
   </w:abstractNum>
-  <w:abstractNum w:abstractNumId="14">
+  <w:abstractNum w:abstractNumId="15" w15:restartNumberingAfterBreak="0">
     <w:nsid w:val="4F9548F0"/>
     <w:multiLevelType w:val="hybridMultilevel"/>
     <w:tmpl w:val="D39EEC14"/>
@@ -3219,7 +4255,7 @@
       </w:pPr>
     </w:lvl>
   </w:abstractNum>
-  <w:abstractNum w:abstractNumId="15">
+  <w:abstractNum w:abstractNumId="16" w15:restartNumberingAfterBreak="0">
     <w:nsid w:val="5FE518F1"/>
     <w:multiLevelType w:val="hybridMultilevel"/>
     <w:tmpl w:val="137AA728"/>
@@ -3332,7 +4368,7 @@
       </w:rPr>
     </w:lvl>
   </w:abstractNum>
-  <w:abstractNum w:abstractNumId="16">
+  <w:abstractNum w:abstractNumId="17" w15:restartNumberingAfterBreak="0">
     <w:nsid w:val="6EA87BBC"/>
     <w:multiLevelType w:val="hybridMultilevel"/>
     <w:tmpl w:val="392A7092"/>
@@ -3445,7 +4481,7 @@
       </w:rPr>
     </w:lvl>
   </w:abstractNum>
-  <w:abstractNum w:abstractNumId="17">
+  <w:abstractNum w:abstractNumId="18" w15:restartNumberingAfterBreak="0">
     <w:nsid w:val="70082850"/>
     <w:multiLevelType w:val="hybridMultilevel"/>
     <w:tmpl w:val="86946370"/>
@@ -3558,7 +4594,7 @@
       </w:rPr>
     </w:lvl>
   </w:abstractNum>
-  <w:abstractNum w:abstractNumId="18">
+  <w:abstractNum w:abstractNumId="19" w15:restartNumberingAfterBreak="0">
     <w:nsid w:val="7D0D2A30"/>
     <w:multiLevelType w:val="hybridMultilevel"/>
     <w:tmpl w:val="584CE652"/>
@@ -3645,67 +4681,70 @@
     </w:lvl>
   </w:abstractNum>
   <w:num w:numId="1">
+    <w:abstractNumId w:val="17"/>
+  </w:num>
+  <w:num w:numId="2">
+    <w:abstractNumId w:val="7"/>
+  </w:num>
+  <w:num w:numId="3">
+    <w:abstractNumId w:val="9"/>
+  </w:num>
+  <w:num w:numId="4">
+    <w:abstractNumId w:val="10"/>
+  </w:num>
+  <w:num w:numId="5">
+    <w:abstractNumId w:val="18"/>
+  </w:num>
+  <w:num w:numId="6">
+    <w:abstractNumId w:val="14"/>
+  </w:num>
+  <w:num w:numId="7">
+    <w:abstractNumId w:val="13"/>
+  </w:num>
+  <w:num w:numId="8">
+    <w:abstractNumId w:val="15"/>
+  </w:num>
+  <w:num w:numId="9">
     <w:abstractNumId w:val="16"/>
   </w:num>
-  <w:num w:numId="2">
-    <w:abstractNumId w:val="6"/>
-  </w:num>
-  <w:num w:numId="3">
-    <w:abstractNumId w:val="8"/>
-  </w:num>
-  <w:num w:numId="4">
-    <w:abstractNumId w:val="9"/>
-  </w:num>
-  <w:num w:numId="5">
-    <w:abstractNumId w:val="17"/>
-  </w:num>
-  <w:num w:numId="6">
-    <w:abstractNumId w:val="13"/>
-  </w:num>
-  <w:num w:numId="7">
-    <w:abstractNumId w:val="12"/>
-  </w:num>
-  <w:num w:numId="8">
-    <w:abstractNumId w:val="14"/>
-  </w:num>
-  <w:num w:numId="9">
-    <w:abstractNumId w:val="15"/>
-  </w:num>
   <w:num w:numId="10">
-    <w:abstractNumId w:val="10"/>
+    <w:abstractNumId w:val="11"/>
   </w:num>
   <w:num w:numId="11">
-    <w:abstractNumId w:val="18"/>
+    <w:abstractNumId w:val="19"/>
   </w:num>
   <w:num w:numId="12">
     <w:abstractNumId w:val="2"/>
   </w:num>
   <w:num w:numId="13">
-    <w:abstractNumId w:val="11"/>
+    <w:abstractNumId w:val="12"/>
   </w:num>
   <w:num w:numId="14">
     <w:abstractNumId w:val="1"/>
   </w:num>
   <w:num w:numId="15">
-    <w:abstractNumId w:val="5"/>
+    <w:abstractNumId w:val="6"/>
   </w:num>
   <w:num w:numId="16">
     <w:abstractNumId w:val="0"/>
   </w:num>
   <w:num w:numId="17">
+    <w:abstractNumId w:val="5"/>
+  </w:num>
+  <w:num w:numId="18">
     <w:abstractNumId w:val="4"/>
   </w:num>
-  <w:num w:numId="18">
+  <w:num w:numId="19">
+    <w:abstractNumId w:val="8"/>
+  </w:num>
+  <w:num w:numId="20">
     <w:abstractNumId w:val="3"/>
-  </w:num>
-  <w:num w:numId="19">
-    <w:abstractNumId w:val="7"/>
   </w:num>
 </w:numbering>
 </file>
 
 <file path=word/styles.xml><?xml version="1.0" encoding="utf-8"?>
-<w:styles xmlns:mc="http://schemas.openxmlformats.org/markup-compatibility/2006" xmlns:r="http://schemas.openxmlformats.org/officeDocument/2006/relationships" xmlns:w="http://schemas.openxmlformats.org/wordprocessingml/2006/main" xmlns:w14="http://schemas.microsoft.com/office/word/2010/wordml" xmlns:w15="http://schemas.microsoft.com/office/word/2012/wordml" mc:Ignorable="w14 w15">
+<w:styles xmlns:mc="http://schemas.openxmlformats.org/markup-compatibility/2006" xmlns:r="http://schemas.openxmlformats.org/officeDocument/2006/relationships" xmlns:w="http://schemas.openxmlformats.org/wordprocessingml/2006/main" xmlns:w14="http://schemas.microsoft.com/office/word/2010/wordml" xmlns:w15="http://schemas.microsoft.com/office/word/2012/wordml" xmlns:w16se="http://schemas.microsoft.com/office/word/2015/wordml/symex" mc:Ignorable="w14 w15 w16se">
   <w:docDefaults>
     <w:rPrDefault>
       <w:rPr>
@@ -3721,7 +4760,7 @@
       </w:pPr>
     </w:pPrDefault>
   </w:docDefaults>
-  <w:latentStyles w:defLockedState="0" w:defUIPriority="99" w:defSemiHidden="0" w:defUnhideWhenUsed="0" w:defQFormat="0" w:count="371">
+  <w:latentStyles w:defLockedState="0" w:defUIPriority="99" w:defSemiHidden="0" w:defUnhideWhenUsed="0" w:defQFormat="0" w:count="372">
     <w:lsdException w:name="Normal" w:uiPriority="0" w:qFormat="1"/>
     <w:lsdException w:name="heading 1" w:uiPriority="9" w:qFormat="1"/>
     <w:lsdException w:name="heading 2" w:semiHidden="1" w:uiPriority="9" w:unhideWhenUsed="1" w:qFormat="1"/>
@@ -3827,7 +4866,6 @@
     <w:lsdException w:name="HTML Sample" w:semiHidden="1" w:unhideWhenUsed="1"/>
     <w:lsdException w:name="HTML Typewriter" w:semiHidden="1" w:unhideWhenUsed="1"/>
     <w:lsdException w:name="HTML Variable" w:semiHidden="1" w:unhideWhenUsed="1"/>
-    <w:lsdException w:name="Normal Table" w:semiHidden="1" w:unhideWhenUsed="1"/>
     <w:lsdException w:name="annotation subject" w:semiHidden="1" w:unhideWhenUsed="1"/>
     <w:lsdException w:name="No List" w:semiHidden="1" w:unhideWhenUsed="1"/>
     <w:lsdException w:name="Outline List 1" w:semiHidden="1" w:unhideWhenUsed="1"/>
@@ -3874,10 +4912,8 @@
     <w:lsdException w:name="Table Subtle 2" w:semiHidden="1" w:unhideWhenUsed="1"/>
     <w:lsdException w:name="Table Web 1" w:semiHidden="1" w:unhideWhenUsed="1"/>
     <w:lsdException w:name="Table Web 2" w:semiHidden="1" w:unhideWhenUsed="1"/>
-    <w:lsdException w:name="Table Web 3" w:semiHidden="1" w:unhideWhenUsed="1"/>
     <w:lsdException w:name="Balloon Text" w:semiHidden="1" w:unhideWhenUsed="1"/>
     <w:lsdException w:name="Table Grid" w:uiPriority="39"/>
-    <w:lsdException w:name="Table Theme" w:semiHidden="1" w:unhideWhenUsed="1"/>
     <w:lsdException w:name="Placeholder Text" w:semiHidden="1"/>
     <w:lsdException w:name="No Spacing" w:uiPriority="1" w:qFormat="1"/>
     <w:lsdException w:name="Light Shading" w:uiPriority="60"/>
@@ -4093,6 +5129,7 @@
     <w:lsdException w:name="List Table 5 Dark Accent 6" w:uiPriority="50"/>
     <w:lsdException w:name="List Table 6 Colorful Accent 6" w:uiPriority="51"/>
     <w:lsdException w:name="List Table 7 Colorful Accent 6" w:uiPriority="52"/>
+    <w:lsdException w:name="Mention" w:semiHidden="1" w:unhideWhenUsed="1"/>
   </w:latentStyles>
   <w:style w:type="paragraph" w:default="1" w:styleId="Normal">
     <w:name w:val="Normal"/>
@@ -4308,6 +5345,7 @@
   <w:style w:type="character" w:default="1" w:styleId="DefaultParagraphFont">
     <w:name w:val="Default Paragraph Font"/>
     <w:uiPriority w:val="1"/>
+    <w:semiHidden/>
     <w:unhideWhenUsed/>
   </w:style>
   <w:style w:type="table" w:default="1" w:styleId="TableNormal">
@@ -5358,7 +6396,7 @@
 </file>
 
 <file path=customXml/itemProps1.xml><?xml version="1.0" encoding="utf-8"?>
-<ds:datastoreItem xmlns:ds="http://schemas.openxmlformats.org/officeDocument/2006/customXml" ds:itemID="{39D77B09-1AF1-4E76-9050-5D2FAEC93D3B}">
+<ds:datastoreItem xmlns:ds="http://schemas.openxmlformats.org/officeDocument/2006/customXml" ds:itemID="{4FE487C7-3042-443E-B608-E09B38046981}">
   <ds:schemaRefs>
     <ds:schemaRef ds:uri="http://schemas.openxmlformats.org/officeDocument/2006/bibliography"/>
   </ds:schemaRefs>

</xml_diff>

<commit_message>
[lab_4_0] Typos and reordering
</commit_message>
<xml_diff>
--- a/lab_4_0/statement/lab4.0.docx
+++ b/lab_4_0/statement/lab4.0.docx
@@ -1,6 +1,6 @@
 
 <file path=word/document.xml><?xml version="1.0" encoding="utf-8"?>
-<w:document xmlns:wpc="http://schemas.microsoft.com/office/word/2010/wordprocessingCanvas" xmlns:cx="http://schemas.microsoft.com/office/drawing/2014/chartex" xmlns:cx1="http://schemas.microsoft.com/office/drawing/2015/9/8/chartex" xmlns:cx2="http://schemas.microsoft.com/office/drawing/2015/10/21/chartex" xmlns:mc="http://schemas.openxmlformats.org/markup-compatibility/2006" xmlns:o="urn:schemas-microsoft-com:office:office" xmlns:r="http://schemas.openxmlformats.org/officeDocument/2006/relationships" xmlns:m="http://schemas.openxmlformats.org/officeDocument/2006/math" xmlns:v="urn:schemas-microsoft-com:vml" xmlns:wp14="http://schemas.microsoft.com/office/word/2010/wordprocessingDrawing" xmlns:wp="http://schemas.openxmlformats.org/drawingml/2006/wordprocessingDrawing" xmlns:w10="urn:schemas-microsoft-com:office:word" xmlns:w="http://schemas.openxmlformats.org/wordprocessingml/2006/main" xmlns:w14="http://schemas.microsoft.com/office/word/2010/wordml" xmlns:w15="http://schemas.microsoft.com/office/word/2012/wordml" xmlns:w16se="http://schemas.microsoft.com/office/word/2015/wordml/symex" xmlns:wpg="http://schemas.microsoft.com/office/word/2010/wordprocessingGroup" xmlns:wpi="http://schemas.microsoft.com/office/word/2010/wordprocessingInk" xmlns:wne="http://schemas.microsoft.com/office/word/2006/wordml" xmlns:wps="http://schemas.microsoft.com/office/word/2010/wordprocessingShape" mc:Ignorable="w14 w15 w16se wp14">
+<w:document xmlns:wpc="http://schemas.microsoft.com/office/word/2010/wordprocessingCanvas" xmlns:mc="http://schemas.openxmlformats.org/markup-compatibility/2006" xmlns:o="urn:schemas-microsoft-com:office:office" xmlns:r="http://schemas.openxmlformats.org/officeDocument/2006/relationships" xmlns:m="http://schemas.openxmlformats.org/officeDocument/2006/math" xmlns:v="urn:schemas-microsoft-com:vml" xmlns:wp14="http://schemas.microsoft.com/office/word/2010/wordprocessingDrawing" xmlns:wp="http://schemas.openxmlformats.org/drawingml/2006/wordprocessingDrawing" xmlns:w10="urn:schemas-microsoft-com:office:word" xmlns:w="http://schemas.openxmlformats.org/wordprocessingml/2006/main" xmlns:w14="http://schemas.microsoft.com/office/word/2010/wordml" xmlns:w15="http://schemas.microsoft.com/office/word/2012/wordml" xmlns:wpg="http://schemas.microsoft.com/office/word/2010/wordprocessingGroup" xmlns:wpi="http://schemas.microsoft.com/office/word/2010/wordprocessingInk" xmlns:wne="http://schemas.microsoft.com/office/word/2006/wordml" xmlns:wps="http://schemas.microsoft.com/office/word/2010/wordprocessingShape" mc:Ignorable="w14 w15 wp14">
   <w:body>
     <w:p>
       <w:pPr>
@@ -8,7 +8,24 @@
         <w:jc w:val="center"/>
       </w:pPr>
       <w:r>
-        <w:t>Lab 4</w:t>
+        <w:t>Lab 3.1</w:t>
+      </w:r>
+      <w:r>
+        <w:t xml:space="preserve"> –</w:t>
+      </w:r>
+      <w:r>
+        <w:t xml:space="preserve"> </w:t>
+      </w:r>
+      <w:r>
+        <w:t>Embedded Linux Systems</w:t>
+      </w:r>
+    </w:p>
+    <w:p>
+      <w:pPr>
+        <w:pStyle w:val="Heading1"/>
+      </w:pPr>
+      <w:r>
+        <w:t>Lab 3</w:t>
       </w:r>
       <w:r>
         <w:t>.0</w:t>
@@ -20,215 +37,204 @@
         <w:t xml:space="preserve"> </w:t>
       </w:r>
       <w:r>
+        <w:t>Hybrid Systems</w:t>
+      </w:r>
+      <w:r>
+        <w:t xml:space="preserve"> (recap)</w:t>
+      </w:r>
+    </w:p>
+    <w:p>
+      <w:r>
+        <w:t xml:space="preserve">The goal of </w:t>
+      </w:r>
+      <w:r>
+        <w:t>lab 3</w:t>
+      </w:r>
+      <w:r>
+        <w:t>.0</w:t>
+      </w:r>
+      <w:r>
+        <w:t xml:space="preserve"> </w:t>
+      </w:r>
+      <w:r>
+        <w:t>was</w:t>
+      </w:r>
+      <w:r>
+        <w:t xml:space="preserve"> </w:t>
+      </w:r>
+      <w:r>
+        <w:t xml:space="preserve">to explore </w:t>
+      </w:r>
+      <w:r>
+        <w:t xml:space="preserve">how </w:t>
+      </w:r>
+      <w:r>
+        <w:t xml:space="preserve">hybrid systems involving both </w:t>
+      </w:r>
+      <w:r>
+        <w:rPr>
+          <w:rStyle w:val="Emphasis"/>
+        </w:rPr>
+        <w:t>hard</w:t>
+      </w:r>
+      <w:r>
+        <w:t xml:space="preserve"> and </w:t>
+      </w:r>
+      <w:r>
+        <w:rPr>
+          <w:rStyle w:val="Emphasis"/>
+        </w:rPr>
+        <w:t>soft</w:t>
+      </w:r>
+      <w:r>
+        <w:t xml:space="preserve"> components interact together. To this end, you</w:t>
+      </w:r>
+      <w:r>
+        <w:t xml:space="preserve"> re-implemented </w:t>
+      </w:r>
+      <w:r>
+        <w:t>the</w:t>
+      </w:r>
+      <w:r>
+        <w:t xml:space="preserve"> FPGA-only thermal camera acquisition system </w:t>
+      </w:r>
+      <w:r>
+        <w:t>you had previously developed</w:t>
+      </w:r>
+      <w:r>
+        <w:t xml:space="preserve"> in lab 2, </w:t>
+      </w:r>
+      <w:r>
+        <w:t>by replacing</w:t>
+      </w:r>
+      <w:r>
+        <w:t xml:space="preserve"> the </w:t>
+      </w:r>
+      <w:r>
+        <w:rPr>
+          <w:rStyle w:val="Emphasis"/>
+        </w:rPr>
+        <w:t>embedded</w:t>
+      </w:r>
+      <w:r>
+        <w:t xml:space="preserve"> </w:t>
+      </w:r>
+      <w:proofErr w:type="spellStart"/>
+      <w:r>
+        <w:t>Nios</w:t>
+      </w:r>
+      <w:proofErr w:type="spellEnd"/>
+      <w:r>
+        <w:t xml:space="preserve"> II processor </w:t>
+      </w:r>
+      <w:r>
+        <w:t xml:space="preserve">controlling the system </w:t>
+      </w:r>
+      <w:r>
+        <w:t xml:space="preserve">by the </w:t>
+      </w:r>
+      <w:r>
+        <w:rPr>
+          <w:rStyle w:val="Emphasis"/>
+        </w:rPr>
+        <w:t>general-purpose</w:t>
+      </w:r>
+      <w:r>
+        <w:t xml:space="preserve"> ARM processor.</w:t>
+      </w:r>
+    </w:p>
+    <w:p>
+      <w:r>
+        <w:t xml:space="preserve">To simplify the </w:t>
+      </w:r>
+      <w:r>
+        <w:t>transition</w:t>
+      </w:r>
+      <w:r>
+        <w:t xml:space="preserve"> and to keep the code changes minimal,</w:t>
+      </w:r>
+      <w:r>
+        <w:t xml:space="preserve"> you used the ARM processor to run </w:t>
+      </w:r>
+      <w:r>
+        <w:rPr>
+          <w:rStyle w:val="Emphasis"/>
+        </w:rPr>
+        <w:t>bare-metal</w:t>
+      </w:r>
+      <w:r>
+        <w:t xml:space="preserve"> code, similarly to how you were using the </w:t>
+      </w:r>
+      <w:proofErr w:type="spellStart"/>
+      <w:r>
+        <w:t>Nios</w:t>
+      </w:r>
+      <w:proofErr w:type="spellEnd"/>
+      <w:r>
+        <w:t xml:space="preserve"> II processor.</w:t>
+      </w:r>
+      <w:r>
+        <w:t xml:space="preserve"> </w:t>
+      </w:r>
+    </w:p>
+    <w:p>
+      <w:pPr>
+        <w:pStyle w:val="Heading1"/>
+      </w:pPr>
+      <w:r>
+        <w:t>Lab</w:t>
+      </w:r>
+      <w:r>
+        <w:t xml:space="preserve"> </w:t>
+      </w:r>
+      <w:r>
+        <w:t>3.1</w:t>
+      </w:r>
+      <w:r>
+        <w:t xml:space="preserve"> – </w:t>
+      </w:r>
+      <w:r>
         <w:t>Embedded Linux Systems</w:t>
       </w:r>
     </w:p>
     <w:p>
       <w:pPr>
-        <w:pStyle w:val="Heading1"/>
-      </w:pPr>
-      <w:r>
-        <w:t>Lab 3</w:t>
-      </w:r>
-      <w:r>
-        <w:t xml:space="preserve"> –</w:t>
+        <w:pStyle w:val="Heading2"/>
+      </w:pPr>
+      <w:r>
+        <w:t xml:space="preserve">Bare-metal </w:t>
+      </w:r>
+      <w:r>
+        <w:t>limitations</w:t>
+      </w:r>
+    </w:p>
+    <w:p>
+      <w:r>
+        <w:t xml:space="preserve">Running </w:t>
+      </w:r>
+      <w:r>
+        <w:rPr>
+          <w:rStyle w:val="Emphasis"/>
+        </w:rPr>
+        <w:t>bare-metal</w:t>
+      </w:r>
+      <w:r>
+        <w:t xml:space="preserve"> code on the ARM processor </w:t>
+      </w:r>
+      <w:r>
+        <w:t>is essentiall</w:t>
+      </w:r>
+      <w:r>
+        <w:t>y similar to having a high-</w:t>
+      </w:r>
+      <w:r>
+        <w:t>frequency</w:t>
+      </w:r>
+      <w:r>
+        <w:t xml:space="preserve"> (975 MHz!)</w:t>
       </w:r>
       <w:r>
         <w:t xml:space="preserve"> </w:t>
-      </w:r>
-      <w:r>
-        <w:t>Hybrid Systems</w:t>
-      </w:r>
-      <w:r>
-        <w:t xml:space="preserve"> (recap)</w:t>
-      </w:r>
-    </w:p>
-    <w:p>
-      <w:r>
-        <w:t xml:space="preserve">The goal of </w:t>
-      </w:r>
-      <w:r>
-        <w:t>lab 3</w:t>
-      </w:r>
-      <w:r>
-        <w:t xml:space="preserve"> </w:t>
-      </w:r>
-      <w:r>
-        <w:t>was</w:t>
-      </w:r>
-      <w:r>
-        <w:t xml:space="preserve"> </w:t>
-      </w:r>
-      <w:r>
-        <w:t xml:space="preserve">to explore </w:t>
-      </w:r>
-      <w:r>
-        <w:t xml:space="preserve">how </w:t>
-      </w:r>
-      <w:r>
-        <w:t xml:space="preserve">hybrid systems involving both </w:t>
-      </w:r>
-      <w:r>
-        <w:rPr>
-          <w:rStyle w:val="Emphasis"/>
-        </w:rPr>
-        <w:t>hard</w:t>
-      </w:r>
-      <w:r>
-        <w:t xml:space="preserve"> and </w:t>
-      </w:r>
-      <w:r>
-        <w:rPr>
-          <w:rStyle w:val="Emphasis"/>
-        </w:rPr>
-        <w:t>soft</w:t>
-      </w:r>
-      <w:r>
-        <w:t xml:space="preserve"> components interact together. To this end, you</w:t>
-      </w:r>
-      <w:r>
-        <w:t xml:space="preserve"> re-implemented </w:t>
-      </w:r>
-      <w:r>
-        <w:t>the</w:t>
-      </w:r>
-      <w:r>
-        <w:t xml:space="preserve"> FPGA-only thermal camera acquisition system </w:t>
-      </w:r>
-      <w:r>
-        <w:t>you had previously developed</w:t>
-      </w:r>
-      <w:r>
-        <w:t xml:space="preserve"> in lab 2, </w:t>
-      </w:r>
-      <w:r>
-        <w:t>by replacing</w:t>
-      </w:r>
-      <w:r>
-        <w:t xml:space="preserve"> the </w:t>
-      </w:r>
-      <w:r>
-        <w:rPr>
-          <w:rStyle w:val="Emphasis"/>
-        </w:rPr>
-        <w:t>embedded</w:t>
-      </w:r>
-      <w:r>
-        <w:t xml:space="preserve"> </w:t>
-      </w:r>
-      <w:proofErr w:type="spellStart"/>
-      <w:r>
-        <w:t>Nios</w:t>
-      </w:r>
-      <w:proofErr w:type="spellEnd"/>
-      <w:r>
-        <w:t xml:space="preserve"> II processor </w:t>
-      </w:r>
-      <w:r>
-        <w:t xml:space="preserve">controlling the system </w:t>
-      </w:r>
-      <w:r>
-        <w:t xml:space="preserve">by the </w:t>
-      </w:r>
-      <w:r>
-        <w:rPr>
-          <w:rStyle w:val="Emphasis"/>
-        </w:rPr>
-        <w:t>general-purpose</w:t>
-      </w:r>
-      <w:r>
-        <w:t xml:space="preserve"> ARM processor.</w:t>
-      </w:r>
-    </w:p>
-    <w:p>
-      <w:r>
-        <w:t xml:space="preserve">To simplify the </w:t>
-      </w:r>
-      <w:r>
-        <w:t>transition</w:t>
-      </w:r>
-      <w:r>
-        <w:t xml:space="preserve"> and to keep the code changes minimal,</w:t>
-      </w:r>
-      <w:r>
-        <w:t xml:space="preserve"> you used the ARM processor to run </w:t>
-      </w:r>
-      <w:r>
-        <w:rPr>
-          <w:rStyle w:val="Emphasis"/>
-        </w:rPr>
-        <w:t>bare-metal</w:t>
-      </w:r>
-      <w:r>
-        <w:t xml:space="preserve"> code, similarly to how you were using the </w:t>
-      </w:r>
-      <w:proofErr w:type="spellStart"/>
-      <w:r>
-        <w:t>Nios</w:t>
-      </w:r>
-      <w:proofErr w:type="spellEnd"/>
-      <w:r>
-        <w:t xml:space="preserve"> II processor.</w:t>
-      </w:r>
-      <w:r>
-        <w:t xml:space="preserve"> </w:t>
-      </w:r>
-    </w:p>
-    <w:p>
-      <w:pPr>
-        <w:pStyle w:val="Heading1"/>
-      </w:pPr>
-      <w:r>
-        <w:t>Lab</w:t>
-      </w:r>
-      <w:r>
-        <w:t xml:space="preserve"> </w:t>
-      </w:r>
-      <w:r>
-        <w:t>4</w:t>
-      </w:r>
-      <w:r>
-        <w:t>.0</w:t>
-      </w:r>
-      <w:r>
-        <w:t xml:space="preserve"> – </w:t>
-      </w:r>
-      <w:r>
-        <w:t>Embedded Linux Systems</w:t>
-      </w:r>
-    </w:p>
-    <w:p>
-      <w:pPr>
-        <w:pStyle w:val="Heading2"/>
-      </w:pPr>
-      <w:r>
-        <w:t xml:space="preserve">Bare-metal </w:t>
-      </w:r>
-      <w:r>
-        <w:t>limitations</w:t>
-      </w:r>
-    </w:p>
-    <w:p>
-      <w:r>
-        <w:t xml:space="preserve">Running </w:t>
-      </w:r>
-      <w:r>
-        <w:rPr>
-          <w:rStyle w:val="Emphasis"/>
-        </w:rPr>
-        <w:t>bare-metal</w:t>
-      </w:r>
-      <w:r>
-        <w:t xml:space="preserve"> code on the ARM processor </w:t>
-      </w:r>
-      <w:r>
-        <w:t>is essentiall</w:t>
-      </w:r>
-      <w:r>
-        <w:t>y similar to having a high-</w:t>
-      </w:r>
-      <w:r>
-        <w:t xml:space="preserve">frequency </w:t>
       </w:r>
       <w:proofErr w:type="spellStart"/>
       <w:r>
@@ -387,7 +393,24 @@
         <w:t xml:space="preserve"> with the </w:t>
       </w:r>
       <w:r>
-        <w:t>controller of the SD card and for handling the filesystem used on your card.</w:t>
+        <w:t xml:space="preserve">SD card </w:t>
+      </w:r>
+      <w:r>
+        <w:t xml:space="preserve">controller </w:t>
+      </w:r>
+      <w:r>
+        <w:t xml:space="preserve">and for handling the </w:t>
+      </w:r>
+      <w:proofErr w:type="spellStart"/>
+      <w:r>
+        <w:t>filesystem</w:t>
+      </w:r>
+      <w:r>
+        <w:t>s</w:t>
+      </w:r>
+      <w:proofErr w:type="spellEnd"/>
+      <w:r>
+        <w:t xml:space="preserve"> used on your card.</w:t>
       </w:r>
     </w:p>
     <w:p>
@@ -735,7 +758,27 @@
         <w:t>CPUs</w:t>
       </w:r>
       <w:r>
-        <w:t>, filesystems, networking stack …)</w:t>
+        <w:t xml:space="preserve">, </w:t>
+      </w:r>
+      <w:r>
+        <w:t>DMA</w:t>
+      </w:r>
+      <w:r>
+        <w:t xml:space="preserve">s, </w:t>
+      </w:r>
+      <w:proofErr w:type="spellStart"/>
+      <w:r>
+        <w:t>filesystems</w:t>
+      </w:r>
+      <w:proofErr w:type="spellEnd"/>
+      <w:r>
+        <w:t>, networking stack</w:t>
+      </w:r>
+      <w:r>
+        <w:t xml:space="preserve"> </w:t>
+      </w:r>
+      <w:r>
+        <w:t>…)</w:t>
       </w:r>
       <w:r>
         <w:t>.</w:t>
@@ -876,7 +919,13 @@
         <w:t xml:space="preserve"> complete </w:t>
       </w:r>
       <w:r>
-        <w:t>Linux system up and running are even longer…</w:t>
+        <w:t>Linux system up and running are even longer</w:t>
+      </w:r>
+      <w:r>
+        <w:t xml:space="preserve"> </w:t>
+      </w:r>
+      <w:r>
+        <w:t>…</w:t>
       </w:r>
     </w:p>
     <w:p>
@@ -995,10 +1044,13 @@
     </w:p>
     <w:p>
       <w:r>
-        <w:t>The tutorial is quite long, but you don’t need to read all of it, as it includes material that we cover in futur</w:t>
-      </w:r>
-      <w:r>
-        <w:t>e labs. The chapters that might help you</w:t>
+        <w:t>The tutorial is quite long, but you don’t need to read all of it</w:t>
+      </w:r>
+      <w:r>
+        <w:t xml:space="preserve">. </w:t>
+      </w:r>
+      <w:r>
+        <w:t>The chapters that might help you</w:t>
       </w:r>
       <w:r>
         <w:t xml:space="preserve"> are the following:</w:t>
@@ -1243,6 +1295,14 @@
       </w:r>
       <w:r>
         <w:t>Linux</w:t>
+      </w:r>
+    </w:p>
+    <w:p>
+      <w:r>
+        <w:t>Normally you have already read the relevant parts of chapters 7, 8, 9, and 11 in lab 3.0</w:t>
+      </w:r>
+      <w:r>
+        <w:t>, so the only new chapter to read is chapter 13, which is focused on building and programming Linux systems.</w:t>
       </w:r>
     </w:p>
     <w:p>
@@ -1297,284 +1357,348 @@
     <w:p>
       <w:pPr>
         <w:pStyle w:val="Heading2"/>
-        <w:rPr>
-          <w:rStyle w:val="IntenseReference"/>
-          <w:b w:val="0"/>
-          <w:bCs w:val="0"/>
-          <w:smallCaps w:val="0"/>
-          <w:color w:val="auto"/>
-        </w:rPr>
-      </w:pPr>
-      <w:r>
-        <w:t>Your Task</w:t>
-      </w:r>
-    </w:p>
-    <w:p>
-      <w:pPr>
-        <w:rPr>
-          <w:rStyle w:val="IntenseReference"/>
-          <w:b w:val="0"/>
-          <w:bCs w:val="0"/>
-          <w:smallCaps w:val="0"/>
-          <w:color w:val="auto"/>
-        </w:rPr>
-      </w:pPr>
-      <w:r>
-        <w:rPr>
-          <w:rStyle w:val="IntenseReference"/>
-          <w:b w:val="0"/>
-          <w:bCs w:val="0"/>
-          <w:smallCaps w:val="0"/>
-          <w:color w:val="auto"/>
-        </w:rPr>
-        <w:t xml:space="preserve">Ok! Let’s get started. The first step is to get you ready for the fun by making your custom SD card with the kernel installed on it. Since we are brave, we are going to make it from scratch. It will help you understand how things actually work. Finding the details of how to do these steps is up to you. </w:t>
-      </w:r>
-      <w:r>
-        <w:rPr>
-          <w:rStyle w:val="IntenseReference"/>
-          <w:b w:val="0"/>
-          <w:bCs w:val="0"/>
-          <w:smallCaps w:val="0"/>
-          <w:color w:val="auto"/>
-        </w:rPr>
-        <w:t>Here is the roadmap of what you are supposed to do:</w:t>
-      </w:r>
-    </w:p>
-    <w:p>
-      <w:pPr>
-        <w:pStyle w:val="ListParagraph"/>
-        <w:numPr>
-          <w:ilvl w:val="0"/>
-          <w:numId w:val="20"/>
-        </w:numPr>
-        <w:rPr>
-          <w:rStyle w:val="IntenseReference"/>
-          <w:b w:val="0"/>
-          <w:bCs w:val="0"/>
-          <w:smallCaps w:val="0"/>
-          <w:color w:val="auto"/>
-        </w:rPr>
-      </w:pPr>
-      <w:r>
-        <w:rPr>
-          <w:rStyle w:val="IntenseReference"/>
-          <w:b w:val="0"/>
-          <w:bCs w:val="0"/>
-          <w:smallCaps w:val="0"/>
-          <w:color w:val="auto"/>
-        </w:rPr>
-        <w:t xml:space="preserve">Compile the kernel U-Boot. You can find it on the official kernel </w:t>
+      </w:pPr>
+      <w:r>
+        <w:t>Background</w:t>
+      </w:r>
+    </w:p>
+    <w:p>
+      <w:r>
+        <w:t xml:space="preserve">In this section, we present some general </w:t>
+      </w:r>
+      <w:r>
+        <w:t xml:space="preserve">systems </w:t>
+      </w:r>
+      <w:r>
+        <w:t>background that could be of use when read</w:t>
+      </w:r>
+      <w:r>
+        <w:t>ing</w:t>
+      </w:r>
+      <w:r>
+        <w:t xml:space="preserve"> the </w:t>
+      </w:r>
+      <w:hyperlink r:id="rId10" w:history="1">
+        <w:proofErr w:type="spellStart"/>
+        <w:r>
+          <w:rPr>
+            <w:rStyle w:val="Hyperlink"/>
+          </w:rPr>
+          <w:t>SoC</w:t>
+        </w:r>
+        <w:proofErr w:type="spellEnd"/>
+        <w:r>
+          <w:rPr>
+            <w:rStyle w:val="Hyperlink"/>
+          </w:rPr>
+          <w:t>-FPGA Design Guide</w:t>
+        </w:r>
+      </w:hyperlink>
+      <w:r>
+        <w:t xml:space="preserve"> so we are all on the same page.</w:t>
+      </w:r>
+    </w:p>
+    <w:p>
+      <w:pPr>
+        <w:pStyle w:val="Heading3"/>
+      </w:pPr>
+      <w:r>
+        <w:t>SD card partitioning</w:t>
+      </w:r>
+    </w:p>
+    <w:p>
+      <w:r>
+        <w:t>You</w:t>
+      </w:r>
+      <w:r>
+        <w:t>’ve</w:t>
+      </w:r>
+      <w:r>
+        <w:t xml:space="preserve"> probably heard of hard disk</w:t>
+      </w:r>
+      <w:r>
+        <w:rPr>
+          <w:rStyle w:val="FootnoteReference"/>
+        </w:rPr>
+        <w:footnoteReference w:id="2"/>
+      </w:r>
+      <w:r>
+        <w:t xml:space="preserve"> partitioning at some point. It was probably while reinstalling an OS on your computer</w:t>
+      </w:r>
+      <w:r>
+        <w:t xml:space="preserve">, when </w:t>
+      </w:r>
+      <w:r>
+        <w:t>you had to choose between “Use the default partitioning scheme” and “Use a personalized partitioning scheme”</w:t>
+      </w:r>
+      <w:r>
+        <w:t>.</w:t>
+      </w:r>
+      <w:r>
+        <w:t xml:space="preserve"> </w:t>
+      </w:r>
+      <w:r>
+        <w:t xml:space="preserve">To </w:t>
+      </w:r>
+      <w:r>
+        <w:t>summarize the term</w:t>
+      </w:r>
+      <w:r>
+        <w:t xml:space="preserve"> for those of you who never chose the second option: </w:t>
+      </w:r>
+      <w:r>
+        <w:rPr>
+          <w:rStyle w:val="Emphasis"/>
+        </w:rPr>
+        <w:t>partitioning</w:t>
+      </w:r>
+      <w:r>
+        <w:t xml:space="preserve"> a disk is the process by which we divide it into multiple </w:t>
+      </w:r>
+      <w:r>
+        <w:t>regions</w:t>
+      </w:r>
+      <w:r>
+        <w:t>. For instance, you might want the first</w:t>
+      </w:r>
+      <w:r>
+        <w:t xml:space="preserve"> few</w:t>
+      </w:r>
+      <w:r>
+        <w:t xml:space="preserve"> GBs of your disk to be used to store your operating system image and the rest </w:t>
+      </w:r>
+      <w:r>
+        <w:t xml:space="preserve">to </w:t>
+      </w:r>
+      <w:r>
+        <w:t>be reserved to maintain a fancy file system (NTFS on Windows or ext4 on Linux) to store the pictures of your latest</w:t>
+      </w:r>
+      <w:r>
+        <w:t xml:space="preserve"> vacations.</w:t>
+      </w:r>
+    </w:p>
+    <w:p>
+      <w:r>
+        <w:t xml:space="preserve">Do not confuse </w:t>
+      </w:r>
+      <w:r>
+        <w:t>partitioning</w:t>
+      </w:r>
+      <w:r>
+        <w:t xml:space="preserve"> and </w:t>
+      </w:r>
+      <w:r>
+        <w:t>formatting</w:t>
+      </w:r>
+      <w:r>
+        <w:t xml:space="preserve"> a disk (although they generally happen together). </w:t>
+      </w:r>
+      <w:r>
+        <w:rPr>
+          <w:rStyle w:val="Emphasis"/>
+        </w:rPr>
+        <w:t>Formatting</w:t>
+      </w:r>
+      <w:r>
+        <w:t xml:space="preserve"> is the procedure by which </w:t>
+      </w:r>
+      <w:r>
+        <w:t>you</w:t>
+      </w:r>
+      <w:r>
+        <w:rPr>
+          <w:rStyle w:val="Emphasis"/>
+        </w:rPr>
+        <w:t xml:space="preserve"> </w:t>
+      </w:r>
+      <w:r>
+        <w:t xml:space="preserve">install a </w:t>
       </w:r>
       <w:proofErr w:type="spellStart"/>
       <w:r>
-        <w:rPr>
-          <w:rStyle w:val="IntenseReference"/>
-          <w:b w:val="0"/>
-          <w:bCs w:val="0"/>
-          <w:smallCaps w:val="0"/>
-          <w:color w:val="auto"/>
-        </w:rPr>
-        <w:t>git</w:t>
+        <w:t>file</w:t>
+      </w:r>
+      <w:r>
+        <w:t>system</w:t>
       </w:r>
       <w:proofErr w:type="spellEnd"/>
       <w:r>
-        <w:rPr>
-          <w:rStyle w:val="FootnoteReference"/>
-        </w:rPr>
-        <w:footnoteReference w:id="2"/>
-      </w:r>
-      <w:r>
-        <w:rPr>
-          <w:rStyle w:val="IntenseReference"/>
-          <w:b w:val="0"/>
-          <w:bCs w:val="0"/>
-          <w:smallCaps w:val="0"/>
-          <w:color w:val="auto"/>
-        </w:rPr>
-        <w:t xml:space="preserve"> or FTP</w:t>
-      </w:r>
-      <w:r>
-        <w:rPr>
-          <w:rStyle w:val="FootnoteReference"/>
-        </w:rPr>
-        <w:footnoteReference w:id="3"/>
-      </w:r>
-      <w:r>
-        <w:rPr>
-          <w:rStyle w:val="IntenseReference"/>
-          <w:b w:val="0"/>
-          <w:bCs w:val="0"/>
-          <w:smallCaps w:val="0"/>
-          <w:color w:val="auto"/>
-        </w:rPr>
-        <w:t xml:space="preserve"> server.</w:t>
-      </w:r>
-    </w:p>
-    <w:p>
-      <w:pPr>
-        <w:pStyle w:val="ListParagraph"/>
-        <w:numPr>
-          <w:ilvl w:val="0"/>
-          <w:numId w:val="20"/>
-        </w:numPr>
-        <w:rPr>
-          <w:rStyle w:val="IntenseReference"/>
-          <w:b w:val="0"/>
-          <w:bCs w:val="0"/>
-          <w:smallCaps w:val="0"/>
-          <w:color w:val="auto"/>
-        </w:rPr>
-      </w:pPr>
-      <w:r>
-        <w:rPr>
-          <w:rStyle w:val="IntenseReference"/>
-          <w:b w:val="0"/>
-          <w:bCs w:val="0"/>
-          <w:smallCaps w:val="0"/>
-          <w:color w:val="auto"/>
-        </w:rPr>
-        <w:t>Compile the device tree of the DE0-Nano-SoC board.</w:t>
-      </w:r>
-    </w:p>
-    <w:p>
-      <w:pPr>
-        <w:pStyle w:val="ListParagraph"/>
-        <w:numPr>
-          <w:ilvl w:val="0"/>
-          <w:numId w:val="20"/>
-        </w:numPr>
-        <w:rPr>
-          <w:rStyle w:val="IntenseReference"/>
-          <w:b w:val="0"/>
-          <w:bCs w:val="0"/>
-          <w:smallCaps w:val="0"/>
-          <w:color w:val="auto"/>
-        </w:rPr>
-      </w:pPr>
-      <w:r>
-        <w:rPr>
-          <w:rStyle w:val="IntenseReference"/>
-          <w:b w:val="0"/>
-          <w:bCs w:val="0"/>
-          <w:smallCaps w:val="0"/>
-          <w:color w:val="auto"/>
-        </w:rPr>
-        <w:t>Set up</w:t>
-      </w:r>
-      <w:r>
-        <w:rPr>
-          <w:rStyle w:val="IntenseReference"/>
-          <w:b w:val="0"/>
-          <w:bCs w:val="0"/>
-          <w:smallCaps w:val="0"/>
-          <w:color w:val="auto"/>
-        </w:rPr>
-        <w:t xml:space="preserve"> the </w:t>
+        <w:t xml:space="preserve"> o</w:t>
+      </w:r>
+      <w:r>
+        <w:t>nto a partition.</w:t>
+      </w:r>
+    </w:p>
+    <w:p>
+      <w:r>
+        <w:t xml:space="preserve">Have you ever wondered why we partition hard disks? Why don’t we </w:t>
+      </w:r>
+      <w:r>
+        <w:t xml:space="preserve">just </w:t>
+      </w:r>
+      <w:r>
+        <w:t xml:space="preserve">put everything in a single big chunk of </w:t>
+      </w:r>
+      <w:r>
+        <w:t xml:space="preserve">(non-volatile) </w:t>
+      </w:r>
+      <w:r>
+        <w:t xml:space="preserve">memory? There are multiple advantages </w:t>
+      </w:r>
+      <w:r>
+        <w:t>to</w:t>
+      </w:r>
+      <w:r>
+        <w:t xml:space="preserve"> partitioning disks</w:t>
+      </w:r>
+      <w:r>
+        <w:t>. For instance, you might back</w:t>
+      </w:r>
+      <w:r>
+        <w:t xml:space="preserve">up just the part of your disk that stores your </w:t>
+      </w:r>
+      <w:r>
+        <w:t xml:space="preserve">user </w:t>
+      </w:r>
+      <w:r>
+        <w:t>file</w:t>
+      </w:r>
+      <w:r>
+        <w:t>s</w:t>
+      </w:r>
+      <w:r>
+        <w:t xml:space="preserve">. The OS might reserve a portion of the disk where it knows it can do whatever it wants, say swapping memory frames, without </w:t>
+      </w:r>
+      <w:r>
+        <w:t>damaging</w:t>
+      </w:r>
+      <w:r>
+        <w:t xml:space="preserve"> user files. Another less known fact is that, if you have a lot of space, your </w:t>
       </w:r>
       <w:proofErr w:type="spellStart"/>
       <w:r>
-        <w:rPr>
-          <w:rStyle w:val="IntenseReference"/>
-          <w:b w:val="0"/>
-          <w:bCs w:val="0"/>
-          <w:smallCaps w:val="0"/>
-          <w:color w:val="auto"/>
-        </w:rPr>
-        <w:t>preloader</w:t>
+        <w:t>filesystem’s</w:t>
       </w:r>
       <w:proofErr w:type="spellEnd"/>
       <w:r>
-        <w:rPr>
-          <w:rStyle w:val="IntenseReference"/>
-          <w:b w:val="0"/>
-          <w:bCs w:val="0"/>
-          <w:smallCaps w:val="0"/>
-          <w:color w:val="auto"/>
-        </w:rPr>
-        <w:t xml:space="preserve"> and the bootloader, i.e.</w:t>
-      </w:r>
-      <w:r>
-        <w:rPr>
-          <w:rStyle w:val="IntenseReference"/>
-          <w:b w:val="0"/>
-          <w:bCs w:val="0"/>
-          <w:smallCaps w:val="0"/>
-          <w:color w:val="auto"/>
-        </w:rPr>
-        <w:t xml:space="preserve"> U-Boot.</w:t>
-      </w:r>
-    </w:p>
-    <w:p>
-      <w:pPr>
-        <w:pStyle w:val="ListParagraph"/>
-        <w:numPr>
-          <w:ilvl w:val="0"/>
-          <w:numId w:val="20"/>
-        </w:numPr>
-        <w:rPr>
-          <w:rStyle w:val="IntenseReference"/>
-          <w:b w:val="0"/>
-          <w:bCs w:val="0"/>
-          <w:smallCaps w:val="0"/>
-          <w:color w:val="auto"/>
-        </w:rPr>
-      </w:pPr>
-      <w:r>
-        <w:rPr>
-          <w:rStyle w:val="IntenseReference"/>
-          <w:b w:val="0"/>
-          <w:bCs w:val="0"/>
-          <w:smallCaps w:val="0"/>
-          <w:color w:val="auto"/>
-        </w:rPr>
-        <w:t>Set up a root file system.</w:t>
-      </w:r>
-    </w:p>
-    <w:p>
-      <w:pPr>
-        <w:pStyle w:val="ListParagraph"/>
-        <w:numPr>
-          <w:ilvl w:val="0"/>
-          <w:numId w:val="20"/>
-        </w:numPr>
-        <w:rPr>
-          <w:rStyle w:val="IntenseReference"/>
-          <w:b w:val="0"/>
-          <w:bCs w:val="0"/>
-          <w:smallCaps w:val="0"/>
-          <w:color w:val="auto"/>
-        </w:rPr>
-      </w:pPr>
-      <w:r>
-        <w:rPr>
-          <w:rStyle w:val="IntenseReference"/>
-          <w:b w:val="0"/>
-          <w:bCs w:val="0"/>
-          <w:smallCaps w:val="0"/>
-          <w:color w:val="auto"/>
-        </w:rPr>
-        <w:t>Partition and format your SD card.</w:t>
-      </w:r>
-    </w:p>
-    <w:p>
-      <w:pPr>
-        <w:rPr>
-          <w:rStyle w:val="IntenseReference"/>
-          <w:b w:val="0"/>
-          <w:bCs w:val="0"/>
-          <w:smallCaps w:val="0"/>
-          <w:color w:val="AD2750" w:themeColor="accent6" w:themeShade="BF"/>
-        </w:rPr>
-      </w:pPr>
-      <w:r>
-        <w:rPr>
-          <w:rStyle w:val="IntenseReference"/>
-          <w:b w:val="0"/>
-          <w:bCs w:val="0"/>
-          <w:smallCaps w:val="0"/>
-          <w:color w:val="auto"/>
-        </w:rPr>
-        <w:t>On the other hand, we will try to (re)view a little bit of background together.</w:t>
+        <w:t xml:space="preserve"> structures might become crazily large</w:t>
+      </w:r>
+      <w:r>
+        <w:t>,</w:t>
+      </w:r>
+      <w:r>
+        <w:t xml:space="preserve"> slowing </w:t>
+      </w:r>
+      <w:r>
+        <w:lastRenderedPageBreak/>
+        <w:t>down file lookup</w:t>
+      </w:r>
+      <w:r>
+        <w:t>. In this case</w:t>
+      </w:r>
+      <w:r>
+        <w:t xml:space="preserve"> you may want to split your </w:t>
+      </w:r>
+      <w:proofErr w:type="spellStart"/>
+      <w:r>
+        <w:t>filesystems</w:t>
+      </w:r>
+      <w:proofErr w:type="spellEnd"/>
+      <w:r>
+        <w:t xml:space="preserve"> into many </w:t>
+      </w:r>
+      <w:proofErr w:type="spellStart"/>
+      <w:r>
+        <w:t>filesystems</w:t>
+      </w:r>
+      <w:proofErr w:type="spellEnd"/>
+      <w:r>
+        <w:t xml:space="preserve"> stored </w:t>
+      </w:r>
+      <w:r>
+        <w:t>on separate smaller partitions.</w:t>
+      </w:r>
+    </w:p>
+    <w:p>
+      <w:r>
+        <w:t xml:space="preserve">That’s it for the </w:t>
+      </w:r>
+      <w:r>
+        <w:rPr>
+          <w:rStyle w:val="SubtleEmphasis"/>
+        </w:rPr>
+        <w:t>why</w:t>
+      </w:r>
+      <w:r>
+        <w:t xml:space="preserve">! Let’s discuss the </w:t>
+      </w:r>
+      <w:r>
+        <w:rPr>
+          <w:rStyle w:val="SubtleEmphasis"/>
+        </w:rPr>
+        <w:t>how</w:t>
+      </w:r>
+      <w:r>
+        <w:t xml:space="preserve">: how is hard disk partitioning generally performed? The classical way in which it is done is via a </w:t>
+      </w:r>
+      <w:r>
+        <w:rPr>
+          <w:rStyle w:val="Emphasis"/>
+        </w:rPr>
+        <w:t>master boot record</w:t>
+      </w:r>
+      <w:r>
+        <w:t xml:space="preserve">, more commonly called an MBR. The MBR is a 512-byte structure classically stored at the beginning of your partitioned drive. It contains three sections: the first 446 bytes are for </w:t>
+      </w:r>
+      <w:r>
+        <w:rPr>
+          <w:rStyle w:val="Emphasis"/>
+        </w:rPr>
+        <w:t>bootstrap code</w:t>
+      </w:r>
+      <w:r>
+        <w:t>, then 4 16-byte</w:t>
+      </w:r>
+      <w:r>
+        <w:t xml:space="preserve"> partition entries</w:t>
+      </w:r>
+      <w:r>
+        <w:t xml:space="preserve"> form</w:t>
+      </w:r>
+      <w:r>
+        <w:t xml:space="preserve"> what is referred to as the </w:t>
+      </w:r>
+      <w:r>
+        <w:rPr>
+          <w:rStyle w:val="Emphasis"/>
+        </w:rPr>
+        <w:t>partition table</w:t>
+      </w:r>
+      <w:r>
+        <w:t xml:space="preserve">, finally the last two bytes are used to store 0x55AA, the </w:t>
+      </w:r>
+      <w:r>
+        <w:rPr>
+          <w:rStyle w:val="Emphasis"/>
+        </w:rPr>
+        <w:t>boot signature</w:t>
+      </w:r>
+      <w:r>
+        <w:t xml:space="preserve"> that tells the machine that this is indeed an</w:t>
+      </w:r>
+      <w:r>
+        <w:t xml:space="preserve"> MBR.</w:t>
+      </w:r>
+    </w:p>
+    <w:p>
+      <w:r>
+        <w:t>The bootstrap code might responsible for reading the partition table</w:t>
+      </w:r>
+      <w:r>
+        <w:t xml:space="preserve"> and jumping</w:t>
+      </w:r>
+      <w:r>
+        <w:t xml:space="preserve"> to the one containing your OS for instance. If you have a free week-end, we encourage you to try to write one once ;).</w:t>
       </w:r>
     </w:p>
     <w:p>
@@ -1582,133 +1706,55 @@
         <w:pStyle w:val="Heading3"/>
       </w:pPr>
       <w:r>
-        <w:t xml:space="preserve">Background: </w:t>
-      </w:r>
-      <w:r>
-        <w:t>SD card</w:t>
-      </w:r>
-      <w:r>
-        <w:t xml:space="preserve"> partitioning</w:t>
-      </w:r>
-    </w:p>
-    <w:p>
-      <w:r>
-        <w:t>You probably heard of hard disk</w:t>
-      </w:r>
-      <w:r>
-        <w:rPr>
-          <w:rStyle w:val="FootnoteReference"/>
-        </w:rPr>
-        <w:footnoteReference w:id="4"/>
-      </w:r>
-      <w:r>
-        <w:t xml:space="preserve"> partitioning at some point. It was probably while reinstalling an OS on your computer where you had to choose between “Use the default partitioning scheme” and “Use a personalized partitioning scheme”</w:t>
-      </w:r>
-      <w:r>
-        <w:t xml:space="preserve">. To make it short for those of you who never choose the second option: partitioning a disk is the process </w:t>
-      </w:r>
-      <w:r>
-        <w:t>by</w:t>
-      </w:r>
-      <w:r>
-        <w:t xml:space="preserve"> which we divide it into multiple regions. For instance, you might want the first GBs of your disk to be used to store your operating system image and the rest be reserved to maintain a fancy file system (NTFS on Windows or ext4 on Linux) to store the pictures of your last vacations. </w:t>
-      </w:r>
-      <w:r>
-        <w:t>Do not confuse partitioning and formatting a disk even if they generally happen together. Formatting is the procedure by which you install a file system into a partition.</w:t>
-      </w:r>
-    </w:p>
-    <w:p>
-      <w:r>
-        <w:lastRenderedPageBreak/>
-        <w:t xml:space="preserve">Do you ever wondered why we partition hard drives? Why don’t we put everything in a single big chunk of memory? There </w:t>
-      </w:r>
-      <w:r>
-        <w:t>are</w:t>
-      </w:r>
-      <w:r>
-        <w:t xml:space="preserve"> multiple advantages for partitioning drives. For instance, you might back up just the part of your drive that stores your file. The OS might reserve portion of the disk where </w:t>
-      </w:r>
-      <w:r>
-        <w:t>it</w:t>
+        <w:t>Typical boot f</w:t>
+      </w:r>
+      <w:r>
+        <w:t xml:space="preserve">low of the Cyclone V </w:t>
+      </w:r>
+      <w:proofErr w:type="spellStart"/>
+      <w:r>
+        <w:t>SoC</w:t>
+      </w:r>
+      <w:proofErr w:type="spellEnd"/>
+    </w:p>
+    <w:p>
+      <w:r>
+        <w:t xml:space="preserve">Let’s review how </w:t>
+      </w:r>
+      <w:r>
+        <w:t xml:space="preserve">the HPS typically </w:t>
+      </w:r>
+      <w:r>
+        <w:t>boot</w:t>
+      </w:r>
+      <w:r>
+        <w:t>s</w:t>
       </w:r>
       <w:r>
         <w:t xml:space="preserve"> </w:t>
       </w:r>
       <w:r>
-        <w:t>knows</w:t>
-      </w:r>
-      <w:r>
-        <w:t xml:space="preserve"> </w:t>
-      </w:r>
-      <w:r>
-        <w:t>it</w:t>
-      </w:r>
-      <w:r>
-        <w:t xml:space="preserve"> can do whatever </w:t>
-      </w:r>
-      <w:r>
-        <w:t>it</w:t>
-      </w:r>
-      <w:r>
-        <w:t xml:space="preserve"> wants, say swapping memory frames, without hurting user files.</w:t>
-      </w:r>
-      <w:r>
-        <w:t xml:space="preserve"> Another less known fact is that, if you have a lot of space, your file system’s structures might become crazily large slowing down file lookup in which case you may want to split you file systems into many file systems stored on separate smaller partitions. </w:t>
-      </w:r>
-    </w:p>
-    <w:p>
-      <w:r>
-        <w:t xml:space="preserve">That’s it for the why! Let’s discuss the how: how is hard disk partitioning generally performed? The classical way in which it is done is via a master boot record, more commonly called an MBR. The MBR is a 512-bytes structure classically stored at the beginning of your partitioned drive. It contains three sections: the first 446 bytes are for bootstrap code, then 4 16-bytes partition entry forms what is referred to as the partition table, finally the last two bytes are </w:t>
-      </w:r>
-      <w:r>
-        <w:t>used to store 0x55AA,</w:t>
-      </w:r>
-      <w:r>
-        <w:t xml:space="preserve"> the boot signature that tells the machine that this is indeed </w:t>
-      </w:r>
-      <w:r>
-        <w:t>an</w:t>
-      </w:r>
-      <w:r>
-        <w:t xml:space="preserve"> MBR. The bootstrap code </w:t>
-      </w:r>
-      <w:r>
-        <w:t>might</w:t>
-      </w:r>
-      <w:r>
-        <w:t xml:space="preserve"> responsible for reading the partition table</w:t>
-      </w:r>
-      <w:r>
-        <w:t xml:space="preserve"> and jumps to the one containing your OS for instance. If you have a free week-end, we encourage you to try to write one once ;).</w:t>
-      </w:r>
-    </w:p>
-    <w:p>
-      <w:pPr>
-        <w:pStyle w:val="Heading3"/>
-      </w:pPr>
-      <w:r>
-        <w:t xml:space="preserve">Background: Typical Boot Flow of Cyclone V </w:t>
+        <w:t xml:space="preserve">in </w:t>
+      </w:r>
+      <w:r>
+        <w:t xml:space="preserve">Cyclone V </w:t>
       </w:r>
       <w:proofErr w:type="spellStart"/>
       <w:r>
         <w:t>SoC</w:t>
       </w:r>
       <w:proofErr w:type="spellEnd"/>
-    </w:p>
-    <w:p>
-      <w:r>
-        <w:t xml:space="preserve">In the section above, we discussed the partitioning of hard drive and bootstrap codes but we did not discuss it generally. Let’s review how boot typically happens on </w:t>
-      </w:r>
-      <w:r>
-        <w:t xml:space="preserve">the HPS of Cyclone V </w:t>
-      </w:r>
-      <w:proofErr w:type="spellStart"/>
-      <w:r>
-        <w:t>SoC</w:t>
-      </w:r>
-      <w:proofErr w:type="spellEnd"/>
-      <w:r>
-        <w:t xml:space="preserve"> devices as depicted on </w:t>
+      <w:r>
+        <w:t xml:space="preserve"> devices</w:t>
+      </w:r>
+      <w:r>
+        <w:t>. The boot process is d</w:t>
+      </w:r>
+      <w:r>
+        <w:t>epicted i</w:t>
+      </w:r>
+      <w:r>
+        <w:t xml:space="preserve">n </w:t>
       </w:r>
       <w:r>
         <w:fldChar w:fldCharType="begin"/>
@@ -1744,7 +1790,7 @@
           <w:noProof/>
         </w:rPr>
         <w:drawing>
-          <wp:inline distT="0" distB="0" distL="0" distR="0" wp14:anchorId="421FE388" wp14:editId="5C689DCA">
+          <wp:inline distT="0" distB="0" distL="0" distR="0" wp14:anchorId="5A03DE03" wp14:editId="6168EDD5">
             <wp:extent cx="5688281" cy="672812"/>
             <wp:effectExtent l="0" t="0" r="0" b="0"/>
             <wp:docPr id="1" name="Picture 1"/>
@@ -1759,7 +1805,7 @@
                     <pic:cNvPicPr/>
                   </pic:nvPicPr>
                   <pic:blipFill rotWithShape="1">
-                    <a:blip r:embed="rId10"/>
+                    <a:blip r:embed="rId11"/>
                     <a:srcRect l="21785" t="46203" r="25847" b="42779"/>
                     <a:stretch/>
                   </pic:blipFill>
@@ -1795,19 +1841,32 @@
       <w:r>
         <w:t xml:space="preserve">Figure </w:t>
       </w:r>
-      <w:fldSimple w:instr=" SEQ Figure \* ARABIC ">
-        <w:r>
-          <w:rPr>
-            <w:noProof/>
-          </w:rPr>
-          <w:t>1</w:t>
-        </w:r>
-      </w:fldSimple>
+      <w:r>
+        <w:fldChar w:fldCharType="begin"/>
+      </w:r>
+      <w:r>
+        <w:instrText xml:space="preserve"> SEQ Figure \* ARABIC </w:instrText>
+      </w:r>
+      <w:r>
+        <w:fldChar w:fldCharType="separate"/>
+      </w:r>
+      <w:r>
+        <w:rPr>
+          <w:noProof/>
+        </w:rPr>
+        <w:t>1</w:t>
+      </w:r>
+      <w:r>
+        <w:rPr>
+          <w:noProof/>
+        </w:rPr>
+        <w:fldChar w:fldCharType="end"/>
+      </w:r>
       <w:bookmarkEnd w:id="0"/>
       <w:r>
         <w:t xml:space="preserve">: Cyclone V typical boot flow. source: </w:t>
       </w:r>
-      <w:hyperlink r:id="rId11" w:history="1">
+      <w:hyperlink r:id="rId12" w:history="1">
         <w:r>
           <w:rPr>
             <w:rStyle w:val="Hyperlink"/>
@@ -1818,22 +1877,55 @@
     </w:p>
     <w:p>
       <w:r>
-        <w:t xml:space="preserve">At reset, the HPS executes the code stored in the </w:t>
+        <w:t>At reset, the HPS executes</w:t>
+      </w:r>
+      <w:r>
+        <w:t xml:space="preserve"> code stored in the </w:t>
       </w:r>
       <w:proofErr w:type="spellStart"/>
       <w:r>
         <w:rPr>
-          <w:i/>
+          <w:rStyle w:val="Emphasis"/>
         </w:rPr>
         <w:t>BootROM</w:t>
       </w:r>
       <w:proofErr w:type="spellEnd"/>
       <w:r>
-        <w:t xml:space="preserve"> which is responsible to initialize the system a bit, to detect the boot source and load the next boot stage from it. Typically, the next boot stage is the </w:t>
+        <w:t xml:space="preserve"> which is responsible </w:t>
+      </w:r>
+      <w:r>
+        <w:t xml:space="preserve">for initializing the system a bit, </w:t>
+      </w:r>
+      <w:r>
+        <w:t>detect</w:t>
+      </w:r>
+      <w:r>
+        <w:t>ing</w:t>
+      </w:r>
+      <w:r>
+        <w:t xml:space="preserve"> the boot source</w:t>
+      </w:r>
+      <w:r>
+        <w:t>,</w:t>
+      </w:r>
+      <w:r>
+        <w:t xml:space="preserve"> and load</w:t>
+      </w:r>
+      <w:r>
+        <w:t>ing</w:t>
+      </w:r>
+      <w:r>
+        <w:t xml:space="preserve"> the next boot stage from it. Typical</w:t>
+      </w:r>
+      <w:r>
+        <w:t xml:space="preserve">ly, the next boot stage is the </w:t>
       </w:r>
       <w:proofErr w:type="spellStart"/>
       <w:r>
-        <w:t>Preloader</w:t>
+        <w:t>p</w:t>
+      </w:r>
+      <w:r>
+        <w:t>reloader</w:t>
       </w:r>
       <w:proofErr w:type="spellEnd"/>
       <w:r>
@@ -1841,43 +1933,108 @@
       </w:r>
       <w:proofErr w:type="spellStart"/>
       <w:r>
+        <w:rPr>
+          <w:rStyle w:val="Emphasis"/>
+        </w:rPr>
         <w:t>preloader</w:t>
       </w:r>
       <w:proofErr w:type="spellEnd"/>
       <w:r>
-        <w:t xml:space="preserve"> is a bunch of code that is loaded to the on-chip RAM (OCRAM)</w:t>
-      </w:r>
-      <w:r>
-        <w:t xml:space="preserve"> of the Cyclone V </w:t>
+        <w:t xml:space="preserve"> is a </w:t>
+      </w:r>
+      <w:r>
+        <w:t>chunk</w:t>
+      </w:r>
+      <w:r>
+        <w:t xml:space="preserve"> of code that is loaded </w:t>
+      </w:r>
+      <w:r>
+        <w:t>in</w:t>
+      </w:r>
+      <w:r>
+        <w:t xml:space="preserve">to the on-chip RAM (OCRAM) of the Cyclone V </w:t>
       </w:r>
       <w:proofErr w:type="spellStart"/>
       <w:r>
         <w:t>SoC</w:t>
       </w:r>
+      <w:r>
+        <w:t>’s</w:t>
+      </w:r>
       <w:proofErr w:type="spellEnd"/>
       <w:r>
-        <w:t xml:space="preserve"> device</w:t>
-      </w:r>
-      <w:r>
-        <w:t>. It cannot do much because it is limited by the size of this memory and therefore has for main task to configure the SDRAM controller. It can then load the bootloader, U-Boot</w:t>
+        <w:t xml:space="preserve"> HPS</w:t>
+      </w:r>
+      <w:r>
+        <w:t xml:space="preserve">. It cannot do much </w:t>
+      </w:r>
+      <w:r>
+        <w:t xml:space="preserve">as </w:t>
+      </w:r>
+      <w:r>
+        <w:t>it is limited by the size of this memory</w:t>
+      </w:r>
+      <w:r>
+        <w:t>.</w:t>
+      </w:r>
+      <w:r>
+        <w:t xml:space="preserve"> </w:t>
+      </w:r>
+      <w:r>
+        <w:t xml:space="preserve">Therefore, its main task is </w:t>
+      </w:r>
+      <w:r>
+        <w:t>to</w:t>
+      </w:r>
+      <w:r>
+        <w:t xml:space="preserve"> configure the SDRAM controller, and to </w:t>
+      </w:r>
+      <w:r>
+        <w:t xml:space="preserve">load the </w:t>
+      </w:r>
+      <w:proofErr w:type="spellStart"/>
+      <w:r>
+        <w:t>bootloader</w:t>
+      </w:r>
+      <w:proofErr w:type="spellEnd"/>
+      <w:r>
+        <w:t xml:space="preserve"> (</w:t>
+      </w:r>
+      <w:r>
+        <w:t>U-Boot</w:t>
       </w:r>
       <w:r>
         <w:rPr>
           <w:rStyle w:val="FootnoteReference"/>
         </w:rPr>
-        <w:footnoteReference w:id="5"/>
+        <w:footnoteReference w:id="3"/>
       </w:r>
       <w:r>
         <w:t xml:space="preserve"> in our case</w:t>
       </w:r>
       <w:r>
-        <w:t>,</w:t>
-      </w:r>
-      <w:r>
-        <w:t xml:space="preserve"> which has the</w:t>
-      </w:r>
-      <w:r>
-        <w:t xml:space="preserve"> plenty of room to invite our Linux friend.</w:t>
+        <w:t>)</w:t>
+      </w:r>
+      <w:r>
+        <w:t xml:space="preserve"> which</w:t>
+      </w:r>
+      <w:r>
+        <w:t xml:space="preserve"> then</w:t>
+      </w:r>
+      <w:r>
+        <w:t xml:space="preserve"> has </w:t>
+      </w:r>
+      <w:r>
+        <w:t>plenty</w:t>
+      </w:r>
+      <w:r>
+        <w:t xml:space="preserve"> of space</w:t>
+      </w:r>
+      <w:r>
+        <w:t xml:space="preserve"> (1 GB!)</w:t>
+      </w:r>
+      <w:r>
+        <w:t xml:space="preserve"> to invite our Linux friend.</w:t>
       </w:r>
     </w:p>
     <w:p>
@@ -1890,13 +2047,7 @@
       </w:r>
       <w:proofErr w:type="spellEnd"/>
       <w:r>
-        <w:t xml:space="preserve"> load</w:t>
-      </w:r>
-      <w:r>
-        <w:t>s</w:t>
-      </w:r>
-      <w:r>
-        <w:t xml:space="preserve"> the </w:t>
+        <w:t xml:space="preserve"> loads the </w:t>
       </w:r>
       <w:proofErr w:type="spellStart"/>
       <w:r>
@@ -1904,10 +2055,13 @@
       </w:r>
       <w:proofErr w:type="spellEnd"/>
       <w:r>
-        <w:t xml:space="preserve"> from the SD card</w:t>
-      </w:r>
-      <w:r>
-        <w:t xml:space="preserve">, it expects one of the following two partitioning scheme depicted in </w:t>
+        <w:t xml:space="preserve"> from the SD card, it expects one </w:t>
+      </w:r>
+      <w:r>
+        <w:t>of the</w:t>
+      </w:r>
+      <w:r>
+        <w:t xml:space="preserve"> two partitioning schemes depicted in </w:t>
       </w:r>
       <w:r>
         <w:fldChar w:fldCharType="begin"/>
@@ -1931,10 +2085,31 @@
         <w:fldChar w:fldCharType="end"/>
       </w:r>
       <w:r>
-        <w:t xml:space="preserve">. </w:t>
-      </w:r>
-      <w:r>
-        <w:t xml:space="preserve">Actually, as you might have seen, the Raw Mode is not a partitioning scheme since it does not use partitions. </w:t>
+        <w:t xml:space="preserve">. Actually, as you </w:t>
+      </w:r>
+      <w:r>
+        <w:t>may</w:t>
+      </w:r>
+      <w:r>
+        <w:t xml:space="preserve"> have </w:t>
+      </w:r>
+      <w:r>
+        <w:t>noticed</w:t>
+      </w:r>
+      <w:r>
+        <w:t xml:space="preserve">, the </w:t>
+      </w:r>
+      <w:r>
+        <w:t>“</w:t>
+      </w:r>
+      <w:r>
+        <w:t>Raw Mode</w:t>
+      </w:r>
+      <w:r>
+        <w:t>”</w:t>
+      </w:r>
+      <w:r>
+        <w:t xml:space="preserve"> is not a partitioning scheme since it does not use partitions. </w:t>
       </w:r>
     </w:p>
     <w:p>
@@ -1955,7 +2130,7 @@
         </w:rPr>
         <w:lastRenderedPageBreak/>
         <w:drawing>
-          <wp:inline distT="0" distB="0" distL="0" distR="0" wp14:anchorId="7FD39E7E" wp14:editId="7474499F">
+          <wp:inline distT="0" distB="0" distL="0" distR="0" wp14:anchorId="1178EEEE" wp14:editId="6772DF2D">
             <wp:extent cx="5450774" cy="3255236"/>
             <wp:effectExtent l="0" t="0" r="0" b="2540"/>
             <wp:docPr id="2" name="Picture 2"/>
@@ -1970,7 +2145,7 @@
                     <pic:cNvPicPr/>
                   </pic:nvPicPr>
                   <pic:blipFill rotWithShape="1">
-                    <a:blip r:embed="rId12"/>
+                    <a:blip r:embed="rId13"/>
                     <a:srcRect l="22789" t="35185" r="32038" b="16828"/>
                     <a:stretch/>
                   </pic:blipFill>
@@ -2007,22 +2182,38 @@
       <w:r>
         <w:t xml:space="preserve">Figure </w:t>
       </w:r>
-      <w:fldSimple w:instr=" SEQ Figure \* ARABIC ">
-        <w:r>
-          <w:rPr>
-            <w:noProof/>
-          </w:rPr>
-          <w:t>2</w:t>
-        </w:r>
-      </w:fldSimple>
+      <w:r>
+        <w:fldChar w:fldCharType="begin"/>
+      </w:r>
+      <w:r>
+        <w:instrText xml:space="preserve"> SEQ Figure \* ARABIC </w:instrText>
+      </w:r>
+      <w:r>
+        <w:fldChar w:fldCharType="separate"/>
+      </w:r>
+      <w:r>
+        <w:rPr>
+          <w:noProof/>
+        </w:rPr>
+        <w:t>2</w:t>
+      </w:r>
+      <w:r>
+        <w:rPr>
+          <w:noProof/>
+        </w:rPr>
+        <w:fldChar w:fldCharType="end"/>
+      </w:r>
       <w:bookmarkEnd w:id="1"/>
       <w:r>
-        <w:t>: Supported partitioning scheme.</w:t>
-      </w:r>
-      <w:r>
-        <w:t xml:space="preserve"> Source: </w:t>
-      </w:r>
-      <w:hyperlink r:id="rId13" w:history="1">
+        <w:t>: Supported partitioning scheme</w:t>
+      </w:r>
+      <w:r>
+        <w:t>s</w:t>
+      </w:r>
+      <w:r>
+        <w:t xml:space="preserve">. Source: </w:t>
+      </w:r>
+      <w:hyperlink r:id="rId14" w:history="1">
         <w:r>
           <w:rPr>
             <w:rStyle w:val="Hyperlink"/>
@@ -2039,73 +2230,153 @@
         <w:pStyle w:val="Heading3"/>
       </w:pPr>
       <w:r>
-        <w:t>Background: the components of an embedded Linux</w:t>
-      </w:r>
-    </w:p>
-    <w:p>
-      <w:r>
-        <w:t xml:space="preserve">The Linux kernel can be thought as a packaging of OS services (scheduler, memory manager, and file systems) and a bunch of device driver. At boot time, the kernel must know which of these device drivers need to be loaded. Back in the old days, it was done through platform-specific code that described each board. </w:t>
-      </w:r>
-      <w:r>
-        <w:t>This is still the way it is done in some architecture, but not for ARM.</w:t>
-      </w:r>
-    </w:p>
-    <w:p>
-      <w:r>
-        <w:t>Indeed</w:t>
-      </w:r>
-      <w:r>
-        <w:t>, this lacked scalability</w:t>
-      </w:r>
-      <w:r>
-        <w:t>: the kernel code became polluted by board-specific code file.</w:t>
+        <w:t>C</w:t>
+      </w:r>
+      <w:r>
+        <w:t>omponents of an embedded Linux</w:t>
+      </w:r>
+      <w:r>
+        <w:t xml:space="preserve"> system</w:t>
+      </w:r>
+    </w:p>
+    <w:p>
+      <w:r>
+        <w:t xml:space="preserve">The Linux kernel can be thought as a packaging of OS services (scheduler, memory manager, </w:t>
+      </w:r>
+      <w:proofErr w:type="spellStart"/>
+      <w:r>
+        <w:t>filesystem</w:t>
+      </w:r>
+      <w:proofErr w:type="spellEnd"/>
+      <w:r>
+        <w:t xml:space="preserve"> support</w:t>
+      </w:r>
+      <w:r>
+        <w:t xml:space="preserve">) and </w:t>
+      </w:r>
+      <w:r>
+        <w:rPr>
+          <w:rStyle w:val="Emphasis"/>
+        </w:rPr>
+        <w:t xml:space="preserve">a </w:t>
+      </w:r>
+      <w:r>
+        <w:rPr>
+          <w:rStyle w:val="Emphasis"/>
+        </w:rPr>
+        <w:t>lot</w:t>
+      </w:r>
+      <w:r>
+        <w:t xml:space="preserve"> of device drivers. At boot time, the kernel must know which of these device drivers need to be loaded. Back in the old days, it was done through platform-specific code that described each board. This is still the way it is done in some architecture</w:t>
+      </w:r>
+      <w:r>
+        <w:t>s</w:t>
+      </w:r>
+      <w:r>
+        <w:t>, but not for ARM.</w:t>
+      </w:r>
+    </w:p>
+    <w:p>
+      <w:r>
+        <w:t>Indeed, this lacked scalability: the kernel became polluted by board-specific code. Therefore,</w:t>
+      </w:r>
+      <w:r>
+        <w:t xml:space="preserve"> another approach was taken and </w:t>
+      </w:r>
+      <w:r>
+        <w:t xml:space="preserve">the </w:t>
+      </w:r>
+      <w:r>
+        <w:rPr>
+          <w:rStyle w:val="Emphasis"/>
+        </w:rPr>
+        <w:t>device tree source (DTS)</w:t>
+      </w:r>
+      <w:r>
+        <w:t xml:space="preserve"> file</w:t>
+      </w:r>
+      <w:r>
+        <w:t xml:space="preserve"> was created</w:t>
+      </w:r>
+      <w:r>
+        <w:t>. It’</w:t>
+      </w:r>
+      <w:r>
+        <w:t>s a text file that describes a</w:t>
+      </w:r>
+      <w:r>
+        <w:t xml:space="preserve"> board</w:t>
+      </w:r>
+      <w:r>
+        <w:t>’s</w:t>
+      </w:r>
+      <w:r>
+        <w:t xml:space="preserve"> configuration. It is then compiled </w:t>
+      </w:r>
+      <w:r>
+        <w:t xml:space="preserve">into a </w:t>
+      </w:r>
+      <w:r>
+        <w:rPr>
+          <w:rStyle w:val="Emphasis"/>
+        </w:rPr>
+        <w:t>device tree binary (DTB)</w:t>
+      </w:r>
+      <w:r>
+        <w:t xml:space="preserve"> file </w:t>
+      </w:r>
+      <w:r>
+        <w:t>and placed on the primary partition</w:t>
+      </w:r>
+      <w:r>
+        <w:rPr>
+          <w:rStyle w:val="FootnoteReference"/>
+        </w:rPr>
+        <w:footnoteReference w:id="4"/>
+      </w:r>
+      <w:r>
+        <w:t xml:space="preserve"> along with the kernel image. This is depicted in </w:t>
+      </w:r>
+      <w:r>
+        <w:fldChar w:fldCharType="begin"/>
+      </w:r>
+      <w:r>
+        <w:instrText xml:space="preserve"> REF _Ref450748659 \h </w:instrText>
+      </w:r>
+      <w:r>
+        <w:fldChar w:fldCharType="separate"/>
+      </w:r>
+      <w:r>
+        <w:t xml:space="preserve">Figure </w:t>
+      </w:r>
+      <w:r>
+        <w:rPr>
+          <w:noProof/>
+        </w:rPr>
+        <w:t>3</w:t>
+      </w:r>
+      <w:r>
+        <w:fldChar w:fldCharType="end"/>
+      </w:r>
+      <w:r>
+        <w:t xml:space="preserve">. The </w:t>
+      </w:r>
+      <w:proofErr w:type="spellStart"/>
+      <w:r>
+        <w:t>bootload</w:t>
+      </w:r>
+      <w:r>
+        <w:t>er</w:t>
+      </w:r>
+      <w:proofErr w:type="spellEnd"/>
+      <w:r>
+        <w:t xml:space="preserve"> is responsible for loading the DTB</w:t>
       </w:r>
       <w:r>
         <w:t xml:space="preserve"> </w:t>
       </w:r>
       <w:r>
-        <w:t>Therefore,</w:t>
-      </w:r>
-      <w:r>
-        <w:t xml:space="preserve"> another approach was taken: the device tree structure (DTS) file. </w:t>
-      </w:r>
-      <w:r>
-        <w:t>It’s a text file that describes the board configuration. It is then compiled and placed on the primary partition</w:t>
-      </w:r>
-      <w:r>
-        <w:rPr>
-          <w:rStyle w:val="FootnoteReference"/>
-        </w:rPr>
-        <w:footnoteReference w:id="6"/>
-      </w:r>
-      <w:r>
-        <w:t xml:space="preserve"> along with the kernel image. This is depicted in </w:t>
-      </w:r>
-      <w:r>
-        <w:fldChar w:fldCharType="begin"/>
-      </w:r>
-      <w:r>
-        <w:instrText xml:space="preserve"> REF _Ref450748659 \h </w:instrText>
-      </w:r>
-      <w:r>
-        <w:fldChar w:fldCharType="separate"/>
-      </w:r>
-      <w:r>
-        <w:t xml:space="preserve">Figure </w:t>
-      </w:r>
-      <w:r>
-        <w:rPr>
-          <w:noProof/>
-        </w:rPr>
-        <w:t>3</w:t>
-      </w:r>
-      <w:r>
-        <w:fldChar w:fldCharType="end"/>
-      </w:r>
-      <w:bookmarkStart w:id="2" w:name="_GoBack"/>
-      <w:bookmarkEnd w:id="2"/>
-      <w:r>
-        <w:t xml:space="preserve">. The bootloader is responsible for loading it into memory and passing a pointer to it to the Linux kernel. The Linux kernel then parses it and loads the appropriate device drivers. You won’t have to touch the DTS file as the mainline kernel provides one for the </w:t>
+        <w:t xml:space="preserve">into memory and passing a pointer to it to the Linux kernel. The Linux kernel then parses it and loads the appropriate device drivers. You won’t have to touch the DTS file as the mainline kernel provides one for the </w:t>
       </w:r>
       <w:proofErr w:type="spellStart"/>
       <w:r>
@@ -2127,7 +2398,7 @@
         </w:rPr>
         <w:lastRenderedPageBreak/>
         <w:drawing>
-          <wp:inline distT="0" distB="0" distL="0" distR="0" wp14:anchorId="3A1496DE" wp14:editId="42EC8D21">
+          <wp:inline distT="0" distB="0" distL="0" distR="0" wp14:anchorId="3CE89C76" wp14:editId="42C72FE9">
             <wp:extent cx="2320561" cy="1883391"/>
             <wp:effectExtent l="0" t="0" r="3810" b="3175"/>
             <wp:docPr id="3" name="Picture 3"/>
@@ -2142,7 +2413,7 @@
                     <pic:cNvPicPr/>
                   </pic:nvPicPr>
                   <pic:blipFill rotWithShape="1">
-                    <a:blip r:embed="rId14"/>
+                    <a:blip r:embed="rId15"/>
                     <a:srcRect l="37900" t="44521" r="38898" b="21983"/>
                     <a:stretch/>
                   </pic:blipFill>
@@ -2175,23 +2446,50 @@
         <w:pStyle w:val="Caption"/>
         <w:jc w:val="center"/>
       </w:pPr>
-      <w:bookmarkStart w:id="3" w:name="_Ref450748659"/>
+      <w:bookmarkStart w:id="2" w:name="_Ref450748659"/>
       <w:r>
         <w:t xml:space="preserve">Figure </w:t>
       </w:r>
-      <w:fldSimple w:instr=" SEQ Figure \* ARABIC ">
-        <w:r>
-          <w:rPr>
-            <w:noProof/>
-          </w:rPr>
-          <w:t>3</w:t>
-        </w:r>
-      </w:fldSimple>
-      <w:bookmarkEnd w:id="3"/>
-      <w:r>
-        <w:t xml:space="preserve">: The DTB is loaded in memory along with the kernel by the bootloader. A pointer to it is passed to the kernel in the r2 register on ARM. Source: </w:t>
-      </w:r>
-      <w:hyperlink r:id="rId15" w:history="1">
+      <w:r>
+        <w:fldChar w:fldCharType="begin"/>
+      </w:r>
+      <w:r>
+        <w:instrText xml:space="preserve"> SEQ Figure \* ARABIC </w:instrText>
+      </w:r>
+      <w:r>
+        <w:fldChar w:fldCharType="separate"/>
+      </w:r>
+      <w:r>
+        <w:rPr>
+          <w:noProof/>
+        </w:rPr>
+        <w:t>3</w:t>
+      </w:r>
+      <w:r>
+        <w:rPr>
+          <w:noProof/>
+        </w:rPr>
+        <w:fldChar w:fldCharType="end"/>
+      </w:r>
+      <w:bookmarkEnd w:id="2"/>
+      <w:r>
+        <w:t xml:space="preserve">: The DTB is loaded in memory along with the kernel by the </w:t>
+      </w:r>
+      <w:proofErr w:type="spellStart"/>
+      <w:r>
+        <w:t>bootloader</w:t>
+      </w:r>
+      <w:proofErr w:type="spellEnd"/>
+      <w:r>
+        <w:t>. A pointer to it is passed to the kernel in the r2 register on ARM</w:t>
+      </w:r>
+      <w:r>
+        <w:t xml:space="preserve"> processors</w:t>
+      </w:r>
+      <w:r>
+        <w:t xml:space="preserve">. Source: </w:t>
+      </w:r>
+      <w:hyperlink r:id="rId16" w:history="1">
         <w:r>
           <w:rPr>
             <w:rStyle w:val="Hyperlink"/>
@@ -2205,20 +2503,667 @@
     </w:p>
     <w:p>
       <w:r>
-        <w:t>Another key component of a Linux system is the root file system. That’s the file system where the root is located. The root is the directory referred to as “/” in your command line.</w:t>
-      </w:r>
-    </w:p>
-    <w:p>
-      <w:pPr>
-        <w:rPr>
-          <w:noProof/>
-        </w:rPr>
-      </w:pPr>
-    </w:p>
-    <w:p/>
+        <w:t xml:space="preserve">Another key component of a Linux </w:t>
+      </w:r>
+      <w:r>
+        <w:t xml:space="preserve">system is the root file system, which is </w:t>
+      </w:r>
+      <w:r>
+        <w:t xml:space="preserve">the </w:t>
+      </w:r>
+      <w:proofErr w:type="spellStart"/>
+      <w:r>
+        <w:t>file</w:t>
+      </w:r>
+      <w:r>
+        <w:t>system</w:t>
+      </w:r>
+      <w:proofErr w:type="spellEnd"/>
+      <w:r>
+        <w:t xml:space="preserve"> where the root is located. The root is the directory referred to as </w:t>
+      </w:r>
+      <w:r>
+        <w:rPr>
+          <w:rFonts w:ascii="Consolas" w:hAnsi="Consolas" w:cs="Consolas"/>
+          <w:sz w:val="18"/>
+          <w:szCs w:val="18"/>
+        </w:rPr>
+        <w:t>“/”</w:t>
+      </w:r>
+      <w:r>
+        <w:t xml:space="preserve"> in your command line.</w:t>
+      </w:r>
+    </w:p>
+    <w:p>
+      <w:pPr>
+        <w:pStyle w:val="Heading2"/>
+        <w:rPr>
+          <w:rStyle w:val="IntenseReference"/>
+          <w:b w:val="0"/>
+          <w:bCs w:val="0"/>
+          <w:smallCaps w:val="0"/>
+          <w:color w:val="auto"/>
+        </w:rPr>
+      </w:pPr>
+      <w:r>
+        <w:t>Your Task</w:t>
+      </w:r>
+    </w:p>
+    <w:p>
+      <w:pPr>
+        <w:rPr>
+          <w:rStyle w:val="IntenseReference"/>
+          <w:b w:val="0"/>
+          <w:bCs w:val="0"/>
+          <w:smallCaps w:val="0"/>
+          <w:color w:val="auto"/>
+        </w:rPr>
+      </w:pPr>
+      <w:r>
+        <w:rPr>
+          <w:rStyle w:val="IntenseReference"/>
+          <w:b w:val="0"/>
+          <w:bCs w:val="0"/>
+          <w:smallCaps w:val="0"/>
+          <w:color w:val="auto"/>
+        </w:rPr>
+        <w:t>Ok! Let’s get started.</w:t>
+      </w:r>
+      <w:r>
+        <w:rPr>
+          <w:rStyle w:val="IntenseReference"/>
+          <w:b w:val="0"/>
+          <w:bCs w:val="0"/>
+          <w:smallCaps w:val="0"/>
+          <w:color w:val="auto"/>
+        </w:rPr>
+        <w:t xml:space="preserve"> </w:t>
+      </w:r>
+      <w:r>
+        <w:rPr>
+          <w:rStyle w:val="IntenseReference"/>
+          <w:b w:val="0"/>
+          <w:bCs w:val="0"/>
+          <w:smallCaps w:val="0"/>
+          <w:color w:val="auto"/>
+        </w:rPr>
+        <w:t>The goal of this lab</w:t>
+      </w:r>
+      <w:r>
+        <w:rPr>
+          <w:rStyle w:val="IntenseReference"/>
+          <w:b w:val="0"/>
+          <w:bCs w:val="0"/>
+          <w:smallCaps w:val="0"/>
+          <w:color w:val="auto"/>
+        </w:rPr>
+        <w:t xml:space="preserve"> is to get you ready for the fun</w:t>
+      </w:r>
+      <w:r>
+        <w:rPr>
+          <w:rStyle w:val="IntenseReference"/>
+          <w:b w:val="0"/>
+          <w:bCs w:val="0"/>
+          <w:smallCaps w:val="0"/>
+          <w:color w:val="auto"/>
+        </w:rPr>
+        <w:t xml:space="preserve"> that awaits you next week</w:t>
+      </w:r>
+      <w:r>
+        <w:rPr>
+          <w:rStyle w:val="IntenseReference"/>
+          <w:b w:val="0"/>
+          <w:bCs w:val="0"/>
+          <w:smallCaps w:val="0"/>
+          <w:color w:val="auto"/>
+        </w:rPr>
+        <w:t xml:space="preserve"> for your mini project</w:t>
+      </w:r>
+      <w:r>
+        <w:rPr>
+          <w:rStyle w:val="IntenseReference"/>
+          <w:b w:val="0"/>
+          <w:bCs w:val="0"/>
+          <w:smallCaps w:val="0"/>
+          <w:color w:val="auto"/>
+        </w:rPr>
+        <w:t>.</w:t>
+      </w:r>
+      <w:r>
+        <w:rPr>
+          <w:rStyle w:val="IntenseReference"/>
+          <w:b w:val="0"/>
+          <w:bCs w:val="0"/>
+          <w:smallCaps w:val="0"/>
+          <w:color w:val="auto"/>
+        </w:rPr>
+        <w:t xml:space="preserve"> </w:t>
+      </w:r>
+      <w:r>
+        <w:rPr>
+          <w:rStyle w:val="IntenseReference"/>
+          <w:b w:val="0"/>
+          <w:bCs w:val="0"/>
+          <w:smallCaps w:val="0"/>
+          <w:color w:val="auto"/>
+        </w:rPr>
+        <w:t>T</w:t>
+      </w:r>
+      <w:r>
+        <w:rPr>
+          <w:rStyle w:val="IntenseReference"/>
+          <w:b w:val="0"/>
+          <w:bCs w:val="0"/>
+          <w:smallCaps w:val="0"/>
+          <w:color w:val="auto"/>
+        </w:rPr>
+        <w:t>he</w:t>
+      </w:r>
+      <w:r>
+        <w:rPr>
+          <w:rStyle w:val="IntenseReference"/>
+          <w:b w:val="0"/>
+          <w:bCs w:val="0"/>
+          <w:smallCaps w:val="0"/>
+          <w:color w:val="auto"/>
+        </w:rPr>
+        <w:t xml:space="preserve"> lab session will be about</w:t>
+      </w:r>
+      <w:r>
+        <w:rPr>
+          <w:rStyle w:val="IntenseReference"/>
+          <w:b w:val="0"/>
+          <w:bCs w:val="0"/>
+          <w:smallCaps w:val="0"/>
+          <w:color w:val="auto"/>
+        </w:rPr>
+        <w:t xml:space="preserve"> making your custom SD card with the </w:t>
+      </w:r>
+      <w:r>
+        <w:rPr>
+          <w:rStyle w:val="IntenseReference"/>
+          <w:b w:val="0"/>
+          <w:bCs w:val="0"/>
+          <w:smallCaps w:val="0"/>
+          <w:color w:val="auto"/>
+        </w:rPr>
+        <w:t>embedded Linux</w:t>
+      </w:r>
+      <w:r>
+        <w:rPr>
+          <w:rStyle w:val="IntenseReference"/>
+          <w:b w:val="0"/>
+          <w:bCs w:val="0"/>
+          <w:smallCaps w:val="0"/>
+          <w:color w:val="auto"/>
+        </w:rPr>
+        <w:t xml:space="preserve"> </w:t>
+      </w:r>
+      <w:r>
+        <w:rPr>
+          <w:rStyle w:val="IntenseReference"/>
+          <w:b w:val="0"/>
+          <w:bCs w:val="0"/>
+          <w:smallCaps w:val="0"/>
+          <w:color w:val="auto"/>
+        </w:rPr>
+        <w:t xml:space="preserve">system </w:t>
+      </w:r>
+      <w:r>
+        <w:rPr>
+          <w:rStyle w:val="IntenseReference"/>
+          <w:b w:val="0"/>
+          <w:bCs w:val="0"/>
+          <w:smallCaps w:val="0"/>
+          <w:color w:val="auto"/>
+        </w:rPr>
+        <w:t>installed on it.</w:t>
+      </w:r>
+    </w:p>
+    <w:p>
+      <w:pPr>
+        <w:rPr>
+          <w:rStyle w:val="IntenseReference"/>
+          <w:b w:val="0"/>
+          <w:bCs w:val="0"/>
+          <w:smallCaps w:val="0"/>
+          <w:color w:val="auto"/>
+        </w:rPr>
+      </w:pPr>
+      <w:r>
+        <w:rPr>
+          <w:rStyle w:val="IntenseReference"/>
+          <w:b w:val="0"/>
+          <w:bCs w:val="0"/>
+          <w:smallCaps w:val="0"/>
+          <w:color w:val="auto"/>
+        </w:rPr>
+        <w:t xml:space="preserve">Since </w:t>
+      </w:r>
+      <w:r>
+        <w:rPr>
+          <w:rStyle w:val="IntenseReference"/>
+          <w:b w:val="0"/>
+          <w:bCs w:val="0"/>
+          <w:smallCaps w:val="0"/>
+          <w:color w:val="auto"/>
+        </w:rPr>
+        <w:t>you</w:t>
+      </w:r>
+      <w:r>
+        <w:rPr>
+          <w:rStyle w:val="IntenseReference"/>
+          <w:b w:val="0"/>
+          <w:bCs w:val="0"/>
+          <w:smallCaps w:val="0"/>
+          <w:color w:val="auto"/>
+        </w:rPr>
+        <w:t xml:space="preserve"> ar</w:t>
+      </w:r>
+      <w:r>
+        <w:rPr>
+          <w:rStyle w:val="IntenseReference"/>
+          <w:b w:val="0"/>
+          <w:bCs w:val="0"/>
+          <w:smallCaps w:val="0"/>
+          <w:color w:val="auto"/>
+        </w:rPr>
+        <w:t xml:space="preserve">e brave, </w:t>
+      </w:r>
+      <w:r>
+        <w:rPr>
+          <w:rStyle w:val="IntenseReference"/>
+          <w:b w:val="0"/>
+          <w:bCs w:val="0"/>
+          <w:smallCaps w:val="0"/>
+          <w:color w:val="auto"/>
+        </w:rPr>
+        <w:t>you</w:t>
+      </w:r>
+      <w:r>
+        <w:rPr>
+          <w:rStyle w:val="IntenseReference"/>
+          <w:b w:val="0"/>
+          <w:bCs w:val="0"/>
+          <w:smallCaps w:val="0"/>
+          <w:color w:val="auto"/>
+        </w:rPr>
+        <w:t xml:space="preserve"> are going to make this SD card</w:t>
+      </w:r>
+      <w:r>
+        <w:rPr>
+          <w:rStyle w:val="IntenseReference"/>
+          <w:b w:val="0"/>
+          <w:bCs w:val="0"/>
+          <w:smallCaps w:val="0"/>
+          <w:color w:val="auto"/>
+        </w:rPr>
+        <w:t xml:space="preserve"> from scratch. It will help you understand how things actually work. Finding the details of how to do these steps is up to you</w:t>
+      </w:r>
+      <w:r>
+        <w:rPr>
+          <w:rStyle w:val="IntenseReference"/>
+          <w:b w:val="0"/>
+          <w:bCs w:val="0"/>
+          <w:smallCaps w:val="0"/>
+          <w:color w:val="auto"/>
+        </w:rPr>
+        <w:t xml:space="preserve"> (with some help in the </w:t>
+      </w:r>
+      <w:proofErr w:type="gramStart"/>
+      <w:r>
+        <w:rPr>
+          <w:rStyle w:val="IntenseReference"/>
+          <w:b w:val="0"/>
+          <w:bCs w:val="0"/>
+          <w:smallCaps w:val="0"/>
+          <w:color w:val="auto"/>
+        </w:rPr>
+        <w:t xml:space="preserve">tutorial </w:t>
+      </w:r>
+      <w:proofErr w:type="gramEnd"/>
+      <w:r>
+        <w:rPr>
+          <w:rStyle w:val="IntenseReference"/>
+          <w:b w:val="0"/>
+          <w:bCs w:val="0"/>
+          <w:smallCaps w:val="0"/>
+          <w:color w:val="auto"/>
+        </w:rPr>
+        <w:sym w:font="Wingdings" w:char="F04A"/>
+      </w:r>
+      <w:r>
+        <w:rPr>
+          <w:rStyle w:val="IntenseReference"/>
+          <w:b w:val="0"/>
+          <w:bCs w:val="0"/>
+          <w:smallCaps w:val="0"/>
+          <w:color w:val="auto"/>
+        </w:rPr>
+        <w:t>)</w:t>
+      </w:r>
+      <w:r>
+        <w:rPr>
+          <w:rStyle w:val="IntenseReference"/>
+          <w:b w:val="0"/>
+          <w:bCs w:val="0"/>
+          <w:smallCaps w:val="0"/>
+          <w:color w:val="auto"/>
+        </w:rPr>
+        <w:t xml:space="preserve">. </w:t>
+      </w:r>
+    </w:p>
+    <w:p>
+      <w:pPr>
+        <w:rPr>
+          <w:rStyle w:val="IntenseReference"/>
+          <w:b w:val="0"/>
+          <w:bCs w:val="0"/>
+          <w:smallCaps w:val="0"/>
+          <w:color w:val="auto"/>
+        </w:rPr>
+      </w:pPr>
+      <w:r>
+        <w:rPr>
+          <w:rStyle w:val="IntenseReference"/>
+          <w:b w:val="0"/>
+          <w:bCs w:val="0"/>
+          <w:smallCaps w:val="0"/>
+          <w:color w:val="auto"/>
+        </w:rPr>
+        <w:t>Here is the roadmap of what you are supposed to do:</w:t>
+      </w:r>
+    </w:p>
+    <w:p>
+      <w:pPr>
+        <w:pStyle w:val="ListParagraph"/>
+        <w:numPr>
+          <w:ilvl w:val="0"/>
+          <w:numId w:val="20"/>
+        </w:numPr>
+        <w:rPr>
+          <w:rStyle w:val="IntenseReference"/>
+          <w:b w:val="0"/>
+          <w:bCs w:val="0"/>
+          <w:smallCaps w:val="0"/>
+          <w:color w:val="auto"/>
+        </w:rPr>
+      </w:pPr>
+      <w:r>
+        <w:rPr>
+          <w:rStyle w:val="IntenseReference"/>
+          <w:b w:val="0"/>
+          <w:bCs w:val="0"/>
+          <w:smallCaps w:val="0"/>
+          <w:color w:val="auto"/>
+        </w:rPr>
+        <w:t xml:space="preserve">Compile the </w:t>
+      </w:r>
+      <w:proofErr w:type="spellStart"/>
+      <w:r>
+        <w:rPr>
+          <w:rStyle w:val="IntenseReference"/>
+          <w:b w:val="0"/>
+          <w:bCs w:val="0"/>
+          <w:smallCaps w:val="0"/>
+          <w:color w:val="auto"/>
+        </w:rPr>
+        <w:t>preloader</w:t>
+      </w:r>
+      <w:proofErr w:type="spellEnd"/>
+      <w:r>
+        <w:rPr>
+          <w:rStyle w:val="IntenseReference"/>
+          <w:b w:val="0"/>
+          <w:bCs w:val="0"/>
+          <w:smallCaps w:val="0"/>
+          <w:color w:val="auto"/>
+        </w:rPr>
+        <w:t>.</w:t>
+      </w:r>
+    </w:p>
+    <w:p>
+      <w:pPr>
+        <w:pStyle w:val="ListParagraph"/>
+        <w:numPr>
+          <w:ilvl w:val="0"/>
+          <w:numId w:val="20"/>
+        </w:numPr>
+        <w:rPr>
+          <w:rStyle w:val="IntenseReference"/>
+          <w:b w:val="0"/>
+          <w:bCs w:val="0"/>
+          <w:smallCaps w:val="0"/>
+          <w:color w:val="auto"/>
+        </w:rPr>
+      </w:pPr>
+      <w:r>
+        <w:rPr>
+          <w:rStyle w:val="IntenseReference"/>
+          <w:b w:val="0"/>
+          <w:bCs w:val="0"/>
+          <w:smallCaps w:val="0"/>
+          <w:color w:val="auto"/>
+        </w:rPr>
+        <w:t xml:space="preserve">Compile the </w:t>
+      </w:r>
+      <w:proofErr w:type="spellStart"/>
+      <w:r>
+        <w:rPr>
+          <w:rStyle w:val="IntenseReference"/>
+          <w:b w:val="0"/>
+          <w:bCs w:val="0"/>
+          <w:smallCaps w:val="0"/>
+          <w:color w:val="auto"/>
+        </w:rPr>
+        <w:t>bootloader</w:t>
+      </w:r>
+      <w:proofErr w:type="spellEnd"/>
+      <w:r>
+        <w:rPr>
+          <w:rStyle w:val="IntenseReference"/>
+          <w:b w:val="0"/>
+          <w:bCs w:val="0"/>
+          <w:smallCaps w:val="0"/>
+          <w:color w:val="auto"/>
+        </w:rPr>
+        <w:t xml:space="preserve">, </w:t>
+      </w:r>
+      <w:proofErr w:type="spellStart"/>
+      <w:r>
+        <w:rPr>
+          <w:rStyle w:val="IntenseReference"/>
+          <w:b w:val="0"/>
+          <w:bCs w:val="0"/>
+          <w:smallCaps w:val="0"/>
+          <w:color w:val="auto"/>
+        </w:rPr>
+        <w:t>i.e</w:t>
+      </w:r>
+      <w:proofErr w:type="spellEnd"/>
+      <w:r>
+        <w:rPr>
+          <w:rStyle w:val="IntenseReference"/>
+          <w:b w:val="0"/>
+          <w:bCs w:val="0"/>
+          <w:smallCaps w:val="0"/>
+          <w:color w:val="auto"/>
+        </w:rPr>
+        <w:t xml:space="preserve"> U-Boot</w:t>
+      </w:r>
+      <w:r>
+        <w:rPr>
+          <w:rStyle w:val="IntenseReference"/>
+          <w:b w:val="0"/>
+          <w:bCs w:val="0"/>
+          <w:smallCaps w:val="0"/>
+          <w:color w:val="auto"/>
+        </w:rPr>
+        <w:t>.</w:t>
+      </w:r>
+    </w:p>
+    <w:p>
+      <w:pPr>
+        <w:pStyle w:val="ListParagraph"/>
+        <w:numPr>
+          <w:ilvl w:val="0"/>
+          <w:numId w:val="20"/>
+        </w:numPr>
+        <w:rPr>
+          <w:rStyle w:val="IntenseReference"/>
+          <w:b w:val="0"/>
+          <w:bCs w:val="0"/>
+          <w:smallCaps w:val="0"/>
+          <w:color w:val="auto"/>
+        </w:rPr>
+      </w:pPr>
+      <w:r>
+        <w:rPr>
+          <w:rStyle w:val="IntenseReference"/>
+          <w:b w:val="0"/>
+          <w:bCs w:val="0"/>
+          <w:smallCaps w:val="0"/>
+          <w:color w:val="auto"/>
+        </w:rPr>
+        <w:t xml:space="preserve">Compile the </w:t>
+      </w:r>
+      <w:r>
+        <w:rPr>
+          <w:rStyle w:val="IntenseReference"/>
+          <w:b w:val="0"/>
+          <w:bCs w:val="0"/>
+          <w:smallCaps w:val="0"/>
+          <w:color w:val="auto"/>
+        </w:rPr>
+        <w:t xml:space="preserve">Linux </w:t>
+      </w:r>
+      <w:r>
+        <w:rPr>
+          <w:rStyle w:val="IntenseReference"/>
+          <w:b w:val="0"/>
+          <w:bCs w:val="0"/>
+          <w:smallCaps w:val="0"/>
+          <w:color w:val="auto"/>
+        </w:rPr>
+        <w:t>kernel.</w:t>
+      </w:r>
+      <w:bookmarkStart w:id="3" w:name="_GoBack"/>
+      <w:bookmarkEnd w:id="3"/>
+    </w:p>
+    <w:p>
+      <w:pPr>
+        <w:pStyle w:val="ListParagraph"/>
+        <w:numPr>
+          <w:ilvl w:val="0"/>
+          <w:numId w:val="20"/>
+        </w:numPr>
+        <w:rPr>
+          <w:rStyle w:val="IntenseReference"/>
+          <w:b w:val="0"/>
+          <w:bCs w:val="0"/>
+          <w:smallCaps w:val="0"/>
+          <w:color w:val="auto"/>
+        </w:rPr>
+      </w:pPr>
+      <w:r>
+        <w:rPr>
+          <w:rStyle w:val="IntenseReference"/>
+          <w:b w:val="0"/>
+          <w:bCs w:val="0"/>
+          <w:smallCaps w:val="0"/>
+          <w:color w:val="auto"/>
+        </w:rPr>
+        <w:t>Compile the device tree of the DE0-Nano-SoC board.</w:t>
+      </w:r>
+    </w:p>
+    <w:p>
+      <w:pPr>
+        <w:pStyle w:val="ListParagraph"/>
+        <w:numPr>
+          <w:ilvl w:val="0"/>
+          <w:numId w:val="20"/>
+        </w:numPr>
+        <w:rPr>
+          <w:rStyle w:val="IntenseReference"/>
+          <w:b w:val="0"/>
+          <w:bCs w:val="0"/>
+          <w:smallCaps w:val="0"/>
+          <w:color w:val="auto"/>
+        </w:rPr>
+      </w:pPr>
+      <w:r>
+        <w:rPr>
+          <w:rStyle w:val="IntenseReference"/>
+          <w:b w:val="0"/>
+          <w:bCs w:val="0"/>
+          <w:smallCaps w:val="0"/>
+          <w:color w:val="auto"/>
+        </w:rPr>
+        <w:t>Set up a root file system</w:t>
+      </w:r>
+      <w:r>
+        <w:rPr>
+          <w:rStyle w:val="IntenseReference"/>
+          <w:b w:val="0"/>
+          <w:bCs w:val="0"/>
+          <w:smallCaps w:val="0"/>
+          <w:color w:val="auto"/>
+        </w:rPr>
+        <w:t xml:space="preserve"> (Ubuntu Core</w:t>
+      </w:r>
+      <w:r>
+        <w:rPr>
+          <w:rStyle w:val="IntenseReference"/>
+          <w:b w:val="0"/>
+          <w:bCs w:val="0"/>
+          <w:smallCaps w:val="0"/>
+          <w:color w:val="auto"/>
+        </w:rPr>
+        <w:t xml:space="preserve"> 14.04</w:t>
+      </w:r>
+      <w:r>
+        <w:rPr>
+          <w:rStyle w:val="IntenseReference"/>
+          <w:b w:val="0"/>
+          <w:bCs w:val="0"/>
+          <w:smallCaps w:val="0"/>
+          <w:color w:val="auto"/>
+        </w:rPr>
+        <w:t>)</w:t>
+      </w:r>
+      <w:r>
+        <w:rPr>
+          <w:rStyle w:val="IntenseReference"/>
+          <w:b w:val="0"/>
+          <w:bCs w:val="0"/>
+          <w:smallCaps w:val="0"/>
+          <w:color w:val="auto"/>
+        </w:rPr>
+        <w:t>.</w:t>
+      </w:r>
+    </w:p>
+    <w:p>
+      <w:pPr>
+        <w:pStyle w:val="ListParagraph"/>
+        <w:numPr>
+          <w:ilvl w:val="0"/>
+          <w:numId w:val="20"/>
+        </w:numPr>
+      </w:pPr>
+      <w:r>
+        <w:rPr>
+          <w:rStyle w:val="IntenseReference"/>
+          <w:b w:val="0"/>
+          <w:bCs w:val="0"/>
+          <w:smallCaps w:val="0"/>
+          <w:color w:val="auto"/>
+        </w:rPr>
+        <w:t>Partition and format your SD card.</w:t>
+      </w:r>
+    </w:p>
     <w:sectPr>
-      <w:headerReference w:type="default" r:id="rId16"/>
-      <w:footerReference w:type="default" r:id="rId17"/>
+      <w:headerReference w:type="default" r:id="rId17"/>
+      <w:footerReference w:type="default" r:id="rId18"/>
       <w:pgSz w:w="12240" w:h="15840"/>
       <w:pgMar w:top="1440" w:right="1440" w:bottom="1440" w:left="1440" w:header="720" w:footer="720" w:gutter="0"/>
       <w:cols w:space="720"/>
@@ -2229,7 +3174,7 @@
 </file>
 
 <file path=word/endnotes.xml><?xml version="1.0" encoding="utf-8"?>
-<w:endnotes xmlns:wpc="http://schemas.microsoft.com/office/word/2010/wordprocessingCanvas" xmlns:cx="http://schemas.microsoft.com/office/drawing/2014/chartex" xmlns:cx1="http://schemas.microsoft.com/office/drawing/2015/9/8/chartex" xmlns:cx2="http://schemas.microsoft.com/office/drawing/2015/10/21/chartex" xmlns:mc="http://schemas.openxmlformats.org/markup-compatibility/2006" xmlns:o="urn:schemas-microsoft-com:office:office" xmlns:r="http://schemas.openxmlformats.org/officeDocument/2006/relationships" xmlns:m="http://schemas.openxmlformats.org/officeDocument/2006/math" xmlns:v="urn:schemas-microsoft-com:vml" xmlns:wp14="http://schemas.microsoft.com/office/word/2010/wordprocessingDrawing" xmlns:wp="http://schemas.openxmlformats.org/drawingml/2006/wordprocessingDrawing" xmlns:w10="urn:schemas-microsoft-com:office:word" xmlns:w="http://schemas.openxmlformats.org/wordprocessingml/2006/main" xmlns:w14="http://schemas.microsoft.com/office/word/2010/wordml" xmlns:w15="http://schemas.microsoft.com/office/word/2012/wordml" xmlns:w16se="http://schemas.microsoft.com/office/word/2015/wordml/symex" xmlns:wpg="http://schemas.microsoft.com/office/word/2010/wordprocessingGroup" xmlns:wpi="http://schemas.microsoft.com/office/word/2010/wordprocessingInk" xmlns:wne="http://schemas.microsoft.com/office/word/2006/wordml" xmlns:wps="http://schemas.microsoft.com/office/word/2010/wordprocessingShape" mc:Ignorable="w14 w15 w16se wp14">
+<w:endnotes xmlns:wpc="http://schemas.microsoft.com/office/word/2010/wordprocessingCanvas" xmlns:mc="http://schemas.openxmlformats.org/markup-compatibility/2006" xmlns:o="urn:schemas-microsoft-com:office:office" xmlns:r="http://schemas.openxmlformats.org/officeDocument/2006/relationships" xmlns:m="http://schemas.openxmlformats.org/officeDocument/2006/math" xmlns:v="urn:schemas-microsoft-com:vml" xmlns:wp14="http://schemas.microsoft.com/office/word/2010/wordprocessingDrawing" xmlns:wp="http://schemas.openxmlformats.org/drawingml/2006/wordprocessingDrawing" xmlns:w10="urn:schemas-microsoft-com:office:word" xmlns:w="http://schemas.openxmlformats.org/wordprocessingml/2006/main" xmlns:w14="http://schemas.microsoft.com/office/word/2010/wordml" xmlns:w15="http://schemas.microsoft.com/office/word/2012/wordml" xmlns:wpg="http://schemas.microsoft.com/office/word/2010/wordprocessingGroup" xmlns:wpi="http://schemas.microsoft.com/office/word/2010/wordprocessingInk" xmlns:wne="http://schemas.microsoft.com/office/word/2006/wordml" xmlns:wps="http://schemas.microsoft.com/office/word/2010/wordprocessingShape" mc:Ignorable="w14 w15 wp14">
   <w:endnote w:type="separator" w:id="-1">
     <w:p>
       <w:pPr>
@@ -2254,7 +3199,7 @@
 </file>
 
 <file path=word/footer1.xml><?xml version="1.0" encoding="utf-8"?>
-<w:ftr xmlns:wpc="http://schemas.microsoft.com/office/word/2010/wordprocessingCanvas" xmlns:cx="http://schemas.microsoft.com/office/drawing/2014/chartex" xmlns:cx1="http://schemas.microsoft.com/office/drawing/2015/9/8/chartex" xmlns:cx2="http://schemas.microsoft.com/office/drawing/2015/10/21/chartex" xmlns:mc="http://schemas.openxmlformats.org/markup-compatibility/2006" xmlns:o="urn:schemas-microsoft-com:office:office" xmlns:r="http://schemas.openxmlformats.org/officeDocument/2006/relationships" xmlns:m="http://schemas.openxmlformats.org/officeDocument/2006/math" xmlns:v="urn:schemas-microsoft-com:vml" xmlns:wp14="http://schemas.microsoft.com/office/word/2010/wordprocessingDrawing" xmlns:wp="http://schemas.openxmlformats.org/drawingml/2006/wordprocessingDrawing" xmlns:w10="urn:schemas-microsoft-com:office:word" xmlns:w="http://schemas.openxmlformats.org/wordprocessingml/2006/main" xmlns:w14="http://schemas.microsoft.com/office/word/2010/wordml" xmlns:w15="http://schemas.microsoft.com/office/word/2012/wordml" xmlns:w16se="http://schemas.microsoft.com/office/word/2015/wordml/symex" xmlns:wpg="http://schemas.microsoft.com/office/word/2010/wordprocessingGroup" xmlns:wpi="http://schemas.microsoft.com/office/word/2010/wordprocessingInk" xmlns:wne="http://schemas.microsoft.com/office/word/2006/wordml" xmlns:wps="http://schemas.microsoft.com/office/word/2010/wordprocessingShape" mc:Ignorable="w14 w15 w16se wp14">
+<w:ftr xmlns:wpc="http://schemas.microsoft.com/office/word/2010/wordprocessingCanvas" xmlns:mc="http://schemas.openxmlformats.org/markup-compatibility/2006" xmlns:o="urn:schemas-microsoft-com:office:office" xmlns:r="http://schemas.openxmlformats.org/officeDocument/2006/relationships" xmlns:m="http://schemas.openxmlformats.org/officeDocument/2006/math" xmlns:v="urn:schemas-microsoft-com:vml" xmlns:wp14="http://schemas.microsoft.com/office/word/2010/wordprocessingDrawing" xmlns:wp="http://schemas.openxmlformats.org/drawingml/2006/wordprocessingDrawing" xmlns:w10="urn:schemas-microsoft-com:office:word" xmlns:w="http://schemas.openxmlformats.org/wordprocessingml/2006/main" xmlns:w14="http://schemas.microsoft.com/office/word/2010/wordml" xmlns:w15="http://schemas.microsoft.com/office/word/2012/wordml" xmlns:wpg="http://schemas.microsoft.com/office/word/2010/wordprocessingGroup" xmlns:wpi="http://schemas.microsoft.com/office/word/2010/wordprocessingInk" xmlns:wne="http://schemas.microsoft.com/office/word/2006/wordml" xmlns:wps="http://schemas.microsoft.com/office/word/2010/wordprocessingShape" mc:Ignorable="w14 w15 wp14">
   <w:sdt>
     <w:sdtPr>
       <w:id w:val="-620143956"/>
@@ -2287,7 +3232,7 @@
           <w:rPr>
             <w:noProof/>
           </w:rPr>
-          <w:t>6</w:t>
+          <w:t>5</w:t>
         </w:r>
         <w:r>
           <w:rPr>
@@ -2312,7 +3257,23 @@
     </w:r>
     <w:proofErr w:type="spellEnd"/>
     <w:r>
-      <w:t xml:space="preserve">, Philémon Favrod, </w:t>
+      <w:t xml:space="preserve">, </w:t>
+    </w:r>
+    <w:proofErr w:type="spellStart"/>
+    <w:r>
+      <w:t>Philémon</w:t>
+    </w:r>
+    <w:proofErr w:type="spellEnd"/>
+    <w:r>
+      <w:t xml:space="preserve"> </w:t>
+    </w:r>
+    <w:proofErr w:type="spellStart"/>
+    <w:r>
+      <w:t>Favrod</w:t>
+    </w:r>
+    <w:proofErr w:type="spellEnd"/>
+    <w:r>
+      <w:t xml:space="preserve">, </w:t>
     </w:r>
     <w:proofErr w:type="spellStart"/>
     <w:r>
@@ -2332,7 +3293,7 @@
 </file>
 
 <file path=word/footnotes.xml><?xml version="1.0" encoding="utf-8"?>
-<w:footnotes xmlns:wpc="http://schemas.microsoft.com/office/word/2010/wordprocessingCanvas" xmlns:cx="http://schemas.microsoft.com/office/drawing/2014/chartex" xmlns:cx1="http://schemas.microsoft.com/office/drawing/2015/9/8/chartex" xmlns:cx2="http://schemas.microsoft.com/office/drawing/2015/10/21/chartex" xmlns:mc="http://schemas.openxmlformats.org/markup-compatibility/2006" xmlns:o="urn:schemas-microsoft-com:office:office" xmlns:r="http://schemas.openxmlformats.org/officeDocument/2006/relationships" xmlns:m="http://schemas.openxmlformats.org/officeDocument/2006/math" xmlns:v="urn:schemas-microsoft-com:vml" xmlns:wp14="http://schemas.microsoft.com/office/word/2010/wordprocessingDrawing" xmlns:wp="http://schemas.openxmlformats.org/drawingml/2006/wordprocessingDrawing" xmlns:w10="urn:schemas-microsoft-com:office:word" xmlns:w="http://schemas.openxmlformats.org/wordprocessingml/2006/main" xmlns:w14="http://schemas.microsoft.com/office/word/2010/wordml" xmlns:w15="http://schemas.microsoft.com/office/word/2012/wordml" xmlns:w16se="http://schemas.microsoft.com/office/word/2015/wordml/symex" xmlns:wpg="http://schemas.microsoft.com/office/word/2010/wordprocessingGroup" xmlns:wpi="http://schemas.microsoft.com/office/word/2010/wordprocessingInk" xmlns:wne="http://schemas.microsoft.com/office/word/2006/wordml" xmlns:wps="http://schemas.microsoft.com/office/word/2010/wordprocessingShape" mc:Ignorable="w14 w15 w16se wp14">
+<w:footnotes xmlns:wpc="http://schemas.microsoft.com/office/word/2010/wordprocessingCanvas" xmlns:mc="http://schemas.openxmlformats.org/markup-compatibility/2006" xmlns:o="urn:schemas-microsoft-com:office:office" xmlns:r="http://schemas.openxmlformats.org/officeDocument/2006/relationships" xmlns:m="http://schemas.openxmlformats.org/officeDocument/2006/math" xmlns:v="urn:schemas-microsoft-com:vml" xmlns:wp14="http://schemas.microsoft.com/office/word/2010/wordprocessingDrawing" xmlns:wp="http://schemas.openxmlformats.org/drawingml/2006/wordprocessingDrawing" xmlns:w10="urn:schemas-microsoft-com:office:word" xmlns:w="http://schemas.openxmlformats.org/wordprocessingml/2006/main" xmlns:w14="http://schemas.microsoft.com/office/word/2010/wordml" xmlns:w15="http://schemas.microsoft.com/office/word/2012/wordml" xmlns:wpg="http://schemas.microsoft.com/office/word/2010/wordprocessingGroup" xmlns:wpi="http://schemas.microsoft.com/office/word/2010/wordprocessingInk" xmlns:wne="http://schemas.microsoft.com/office/word/2006/wordml" xmlns:wps="http://schemas.microsoft.com/office/word/2010/wordprocessingShape" mc:Ignorable="w14 w15 wp14">
   <w:footnote w:type="separator" w:id="-1">
     <w:p>
       <w:pPr>
@@ -2426,16 +3387,23 @@
       <w:r>
         <w:t xml:space="preserve"> </w:t>
       </w:r>
-      <w:hyperlink r:id="rId2" w:history="1">
-        <w:r>
-          <w:rPr>
-            <w:rStyle w:val="Hyperlink"/>
-          </w:rPr>
-          <w:t>https://git.kernel.org/cgit/linux/kernel/git/torvalds/linux.git/</w:t>
-        </w:r>
-      </w:hyperlink>
-      <w:r>
-        <w:t xml:space="preserve"> </w:t>
+      <w:r>
+        <w:t xml:space="preserve">In this section, we are going to use the term </w:t>
+      </w:r>
+      <w:r>
+        <w:rPr>
+          <w:rStyle w:val="Emphasis"/>
+        </w:rPr>
+        <w:t>hard disk</w:t>
+      </w:r>
+      <w:r>
+        <w:t xml:space="preserve"> to denote any kind of secondary storage. </w:t>
+      </w:r>
+      <w:r>
+        <w:t xml:space="preserve">It generally refers to hard drives or SSDs, but in our case it will be </w:t>
+      </w:r>
+      <w:r>
+        <w:t>an SD card. It just makes the discussion easier.</w:t>
       </w:r>
     </w:p>
   </w:footnote>
@@ -2451,18 +3419,15 @@
         <w:footnoteRef/>
       </w:r>
       <w:r>
-        <w:t xml:space="preserve"> </w:t>
-      </w:r>
-      <w:hyperlink r:id="rId3" w:history="1">
-        <w:r>
-          <w:rPr>
-            <w:rStyle w:val="Hyperlink"/>
-          </w:rPr>
-          <w:t>ftp://ftp.kernel.org/pub/linux/kernel/v4.x/</w:t>
-        </w:r>
-      </w:hyperlink>
-      <w:r>
-        <w:t xml:space="preserve"> </w:t>
+        <w:t xml:space="preserve"> The </w:t>
+      </w:r>
+      <w:proofErr w:type="spellStart"/>
+      <w:r>
+        <w:t>preloader</w:t>
+      </w:r>
+      <w:proofErr w:type="spellEnd"/>
+      <w:r>
+        <w:t xml:space="preserve"> might also be from U-Boot, i.e. U-Boot SPL.</w:t>
       </w:r>
     </w:p>
   </w:footnote>
@@ -2478,50 +3443,15 @@
         <w:footnoteRef/>
       </w:r>
       <w:r>
-        <w:t xml:space="preserve"> </w:t>
-      </w:r>
-      <w:r>
-        <w:t>In this section, we are going to use the term hard drive to denote any kind of secondary storage. It might be an SD card. It just makes the discussion easier.</w:t>
-      </w:r>
-    </w:p>
-  </w:footnote>
-  <w:footnote w:id="5">
-    <w:p>
-      <w:pPr>
-        <w:pStyle w:val="FootnoteText"/>
-      </w:pPr>
-      <w:r>
-        <w:rPr>
-          <w:rStyle w:val="FootnoteReference"/>
-        </w:rPr>
-        <w:footnoteRef/>
-      </w:r>
-      <w:r>
-        <w:t xml:space="preserve"> The </w:t>
+        <w:t xml:space="preserve"> The primary partition is a FAT32-formatted partition containing the kernel image that is used by the </w:t>
       </w:r>
       <w:proofErr w:type="spellStart"/>
       <w:r>
-        <w:t>preloader</w:t>
+        <w:t>bootloader</w:t>
       </w:r>
       <w:proofErr w:type="spellEnd"/>
       <w:r>
-        <w:t xml:space="preserve"> might also be from U-Boot, i.e. U-Boot SPL.</w:t>
-      </w:r>
-    </w:p>
-  </w:footnote>
-  <w:footnote w:id="6">
-    <w:p>
-      <w:pPr>
-        <w:pStyle w:val="FootnoteText"/>
-      </w:pPr>
-      <w:r>
-        <w:rPr>
-          <w:rStyle w:val="FootnoteReference"/>
-        </w:rPr>
-        <w:footnoteRef/>
-      </w:r>
-      <w:r>
-        <w:t xml:space="preserve"> The primary partition is a FAT32-formatted partition containing the kernel image that is used by the bootloader.</w:t>
+        <w:t>.</w:t>
       </w:r>
     </w:p>
   </w:footnote>
@@ -2529,7 +3459,7 @@
 </file>
 
 <file path=word/header1.xml><?xml version="1.0" encoding="utf-8"?>
-<w:hdr xmlns:wpc="http://schemas.microsoft.com/office/word/2010/wordprocessingCanvas" xmlns:cx="http://schemas.microsoft.com/office/drawing/2014/chartex" xmlns:cx1="http://schemas.microsoft.com/office/drawing/2015/9/8/chartex" xmlns:cx2="http://schemas.microsoft.com/office/drawing/2015/10/21/chartex" xmlns:mc="http://schemas.openxmlformats.org/markup-compatibility/2006" xmlns:o="urn:schemas-microsoft-com:office:office" xmlns:r="http://schemas.openxmlformats.org/officeDocument/2006/relationships" xmlns:m="http://schemas.openxmlformats.org/officeDocument/2006/math" xmlns:v="urn:schemas-microsoft-com:vml" xmlns:wp14="http://schemas.microsoft.com/office/word/2010/wordprocessingDrawing" xmlns:wp="http://schemas.openxmlformats.org/drawingml/2006/wordprocessingDrawing" xmlns:w10="urn:schemas-microsoft-com:office:word" xmlns:w="http://schemas.openxmlformats.org/wordprocessingml/2006/main" xmlns:w14="http://schemas.microsoft.com/office/word/2010/wordml" xmlns:w15="http://schemas.microsoft.com/office/word/2012/wordml" xmlns:w16se="http://schemas.microsoft.com/office/word/2015/wordml/symex" xmlns:wpg="http://schemas.microsoft.com/office/word/2010/wordprocessingGroup" xmlns:wpi="http://schemas.microsoft.com/office/word/2010/wordprocessingInk" xmlns:wne="http://schemas.microsoft.com/office/word/2006/wordml" xmlns:wps="http://schemas.microsoft.com/office/word/2010/wordprocessingShape" mc:Ignorable="w14 w15 w16se wp14">
+<w:hdr xmlns:wpc="http://schemas.microsoft.com/office/word/2010/wordprocessingCanvas" xmlns:mc="http://schemas.openxmlformats.org/markup-compatibility/2006" xmlns:o="urn:schemas-microsoft-com:office:office" xmlns:r="http://schemas.openxmlformats.org/officeDocument/2006/relationships" xmlns:m="http://schemas.openxmlformats.org/officeDocument/2006/math" xmlns:v="urn:schemas-microsoft-com:vml" xmlns:wp14="http://schemas.microsoft.com/office/word/2010/wordprocessingDrawing" xmlns:wp="http://schemas.openxmlformats.org/drawingml/2006/wordprocessingDrawing" xmlns:w10="urn:schemas-microsoft-com:office:word" xmlns:w="http://schemas.openxmlformats.org/wordprocessingml/2006/main" xmlns:w14="http://schemas.microsoft.com/office/word/2010/wordml" xmlns:w15="http://schemas.microsoft.com/office/word/2012/wordml" xmlns:wpg="http://schemas.microsoft.com/office/word/2010/wordprocessingGroup" xmlns:wpi="http://schemas.microsoft.com/office/word/2010/wordprocessingInk" xmlns:wne="http://schemas.microsoft.com/office/word/2006/wordml" xmlns:wps="http://schemas.microsoft.com/office/word/2010/wordprocessingShape" mc:Ignorable="w14 w15 wp14">
   <w:p>
     <w:pPr>
       <w:pStyle w:val="Header"/>
@@ -2554,8 +3484,8 @@
 </file>
 
 <file path=word/numbering.xml><?xml version="1.0" encoding="utf-8"?>
-<w:numbering xmlns:wpc="http://schemas.microsoft.com/office/word/2010/wordprocessingCanvas" xmlns:cx="http://schemas.microsoft.com/office/drawing/2014/chartex" xmlns:cx1="http://schemas.microsoft.com/office/drawing/2015/9/8/chartex" xmlns:cx2="http://schemas.microsoft.com/office/drawing/2015/10/21/chartex" xmlns:mc="http://schemas.openxmlformats.org/markup-compatibility/2006" xmlns:o="urn:schemas-microsoft-com:office:office" xmlns:r="http://schemas.openxmlformats.org/officeDocument/2006/relationships" xmlns:m="http://schemas.openxmlformats.org/officeDocument/2006/math" xmlns:v="urn:schemas-microsoft-com:vml" xmlns:wp14="http://schemas.microsoft.com/office/word/2010/wordprocessingDrawing" xmlns:wp="http://schemas.openxmlformats.org/drawingml/2006/wordprocessingDrawing" xmlns:w10="urn:schemas-microsoft-com:office:word" xmlns:w="http://schemas.openxmlformats.org/wordprocessingml/2006/main" xmlns:w14="http://schemas.microsoft.com/office/word/2010/wordml" xmlns:w15="http://schemas.microsoft.com/office/word/2012/wordml" xmlns:w16se="http://schemas.microsoft.com/office/word/2015/wordml/symex" xmlns:wpg="http://schemas.microsoft.com/office/word/2010/wordprocessingGroup" xmlns:wpi="http://schemas.microsoft.com/office/word/2010/wordprocessingInk" xmlns:wne="http://schemas.microsoft.com/office/word/2006/wordml" xmlns:wps="http://schemas.microsoft.com/office/word/2010/wordprocessingShape" mc:Ignorable="w14 w15 w16se wp14">
-  <w:abstractNum w:abstractNumId="0" w15:restartNumberingAfterBreak="0">
+<w:numbering xmlns:wpc="http://schemas.microsoft.com/office/word/2010/wordprocessingCanvas" xmlns:mc="http://schemas.openxmlformats.org/markup-compatibility/2006" xmlns:o="urn:schemas-microsoft-com:office:office" xmlns:r="http://schemas.openxmlformats.org/officeDocument/2006/relationships" xmlns:m="http://schemas.openxmlformats.org/officeDocument/2006/math" xmlns:v="urn:schemas-microsoft-com:vml" xmlns:wp14="http://schemas.microsoft.com/office/word/2010/wordprocessingDrawing" xmlns:wp="http://schemas.openxmlformats.org/drawingml/2006/wordprocessingDrawing" xmlns:w10="urn:schemas-microsoft-com:office:word" xmlns:w="http://schemas.openxmlformats.org/wordprocessingml/2006/main" xmlns:w14="http://schemas.microsoft.com/office/word/2010/wordml" xmlns:w15="http://schemas.microsoft.com/office/word/2012/wordml" xmlns:wpg="http://schemas.microsoft.com/office/word/2010/wordprocessingGroup" xmlns:wpi="http://schemas.microsoft.com/office/word/2010/wordprocessingInk" xmlns:wne="http://schemas.microsoft.com/office/word/2006/wordml" xmlns:wps="http://schemas.microsoft.com/office/word/2010/wordprocessingShape" mc:Ignorable="w14 w15 wp14">
+  <w:abstractNum w:abstractNumId="0">
     <w:nsid w:val="01886563"/>
     <w:multiLevelType w:val="hybridMultilevel"/>
     <w:tmpl w:val="871CA638"/>
@@ -2668,7 +3598,7 @@
       </w:rPr>
     </w:lvl>
   </w:abstractNum>
-  <w:abstractNum w:abstractNumId="1" w15:restartNumberingAfterBreak="0">
+  <w:abstractNum w:abstractNumId="1">
     <w:nsid w:val="03284178"/>
     <w:multiLevelType w:val="hybridMultilevel"/>
     <w:tmpl w:val="2E2A6A76"/>
@@ -2781,7 +3711,7 @@
       </w:rPr>
     </w:lvl>
   </w:abstractNum>
-  <w:abstractNum w:abstractNumId="2" w15:restartNumberingAfterBreak="0">
+  <w:abstractNum w:abstractNumId="2">
     <w:nsid w:val="0F305559"/>
     <w:multiLevelType w:val="hybridMultilevel"/>
     <w:tmpl w:val="DCA896EA"/>
@@ -2894,7 +3824,7 @@
       </w:rPr>
     </w:lvl>
   </w:abstractNum>
-  <w:abstractNum w:abstractNumId="3" w15:restartNumberingAfterBreak="0">
+  <w:abstractNum w:abstractNumId="3">
     <w:nsid w:val="14971820"/>
     <w:multiLevelType w:val="hybridMultilevel"/>
     <w:tmpl w:val="5EBA83DC"/>
@@ -2980,7 +3910,7 @@
       </w:pPr>
     </w:lvl>
   </w:abstractNum>
-  <w:abstractNum w:abstractNumId="4" w15:restartNumberingAfterBreak="0">
+  <w:abstractNum w:abstractNumId="4">
     <w:nsid w:val="14E13161"/>
     <w:multiLevelType w:val="hybridMultilevel"/>
     <w:tmpl w:val="04C2CF48"/>
@@ -3066,7 +3996,7 @@
       </w:pPr>
     </w:lvl>
   </w:abstractNum>
-  <w:abstractNum w:abstractNumId="5" w15:restartNumberingAfterBreak="0">
+  <w:abstractNum w:abstractNumId="5">
     <w:nsid w:val="1AC07F48"/>
     <w:multiLevelType w:val="hybridMultilevel"/>
     <w:tmpl w:val="4CC46DD4"/>
@@ -3179,7 +4109,7 @@
       </w:rPr>
     </w:lvl>
   </w:abstractNum>
-  <w:abstractNum w:abstractNumId="6" w15:restartNumberingAfterBreak="0">
+  <w:abstractNum w:abstractNumId="6">
     <w:nsid w:val="1C6B59F2"/>
     <w:multiLevelType w:val="hybridMultilevel"/>
     <w:tmpl w:val="A23AF2D6"/>
@@ -3265,7 +4195,7 @@
       </w:pPr>
     </w:lvl>
   </w:abstractNum>
-  <w:abstractNum w:abstractNumId="7" w15:restartNumberingAfterBreak="0">
+  <w:abstractNum w:abstractNumId="7">
     <w:nsid w:val="3827762C"/>
     <w:multiLevelType w:val="hybridMultilevel"/>
     <w:tmpl w:val="2DD0F62C"/>
@@ -3378,7 +4308,7 @@
       </w:rPr>
     </w:lvl>
   </w:abstractNum>
-  <w:abstractNum w:abstractNumId="8" w15:restartNumberingAfterBreak="0">
+  <w:abstractNum w:abstractNumId="8">
     <w:nsid w:val="390C41AE"/>
     <w:multiLevelType w:val="hybridMultilevel"/>
     <w:tmpl w:val="E84C3C00"/>
@@ -3491,7 +4421,7 @@
       </w:rPr>
     </w:lvl>
   </w:abstractNum>
-  <w:abstractNum w:abstractNumId="9" w15:restartNumberingAfterBreak="0">
+  <w:abstractNum w:abstractNumId="9">
     <w:nsid w:val="39A5403C"/>
     <w:multiLevelType w:val="hybridMultilevel"/>
     <w:tmpl w:val="F5B6F31C"/>
@@ -3604,7 +4534,7 @@
       </w:rPr>
     </w:lvl>
   </w:abstractNum>
-  <w:abstractNum w:abstractNumId="10" w15:restartNumberingAfterBreak="0">
+  <w:abstractNum w:abstractNumId="10">
     <w:nsid w:val="3EBC03E0"/>
     <w:multiLevelType w:val="hybridMultilevel"/>
     <w:tmpl w:val="D0CEEA68"/>
@@ -3717,7 +4647,7 @@
       </w:rPr>
     </w:lvl>
   </w:abstractNum>
-  <w:abstractNum w:abstractNumId="11" w15:restartNumberingAfterBreak="0">
+  <w:abstractNum w:abstractNumId="11">
     <w:nsid w:val="47FD7961"/>
     <w:multiLevelType w:val="hybridMultilevel"/>
     <w:tmpl w:val="9196D072"/>
@@ -3830,7 +4760,7 @@
       </w:rPr>
     </w:lvl>
   </w:abstractNum>
-  <w:abstractNum w:abstractNumId="12" w15:restartNumberingAfterBreak="0">
+  <w:abstractNum w:abstractNumId="12">
     <w:nsid w:val="49307376"/>
     <w:multiLevelType w:val="hybridMultilevel"/>
     <w:tmpl w:val="7C52B99E"/>
@@ -3943,7 +4873,7 @@
       </w:rPr>
     </w:lvl>
   </w:abstractNum>
-  <w:abstractNum w:abstractNumId="13" w15:restartNumberingAfterBreak="0">
+  <w:abstractNum w:abstractNumId="13">
     <w:nsid w:val="4A4E459D"/>
     <w:multiLevelType w:val="hybridMultilevel"/>
     <w:tmpl w:val="B824AE52"/>
@@ -4056,7 +4986,7 @@
       </w:rPr>
     </w:lvl>
   </w:abstractNum>
-  <w:abstractNum w:abstractNumId="14" w15:restartNumberingAfterBreak="0">
+  <w:abstractNum w:abstractNumId="14">
     <w:nsid w:val="4CC30C33"/>
     <w:multiLevelType w:val="hybridMultilevel"/>
     <w:tmpl w:val="82F6A358"/>
@@ -4169,7 +5099,7 @@
       </w:rPr>
     </w:lvl>
   </w:abstractNum>
-  <w:abstractNum w:abstractNumId="15" w15:restartNumberingAfterBreak="0">
+  <w:abstractNum w:abstractNumId="15">
     <w:nsid w:val="4F9548F0"/>
     <w:multiLevelType w:val="hybridMultilevel"/>
     <w:tmpl w:val="D39EEC14"/>
@@ -4255,7 +5185,7 @@
       </w:pPr>
     </w:lvl>
   </w:abstractNum>
-  <w:abstractNum w:abstractNumId="16" w15:restartNumberingAfterBreak="0">
+  <w:abstractNum w:abstractNumId="16">
     <w:nsid w:val="5FE518F1"/>
     <w:multiLevelType w:val="hybridMultilevel"/>
     <w:tmpl w:val="137AA728"/>
@@ -4368,7 +5298,7 @@
       </w:rPr>
     </w:lvl>
   </w:abstractNum>
-  <w:abstractNum w:abstractNumId="17" w15:restartNumberingAfterBreak="0">
+  <w:abstractNum w:abstractNumId="17">
     <w:nsid w:val="6EA87BBC"/>
     <w:multiLevelType w:val="hybridMultilevel"/>
     <w:tmpl w:val="392A7092"/>
@@ -4481,7 +5411,7 @@
       </w:rPr>
     </w:lvl>
   </w:abstractNum>
-  <w:abstractNum w:abstractNumId="18" w15:restartNumberingAfterBreak="0">
+  <w:abstractNum w:abstractNumId="18">
     <w:nsid w:val="70082850"/>
     <w:multiLevelType w:val="hybridMultilevel"/>
     <w:tmpl w:val="86946370"/>
@@ -4594,7 +5524,7 @@
       </w:rPr>
     </w:lvl>
   </w:abstractNum>
-  <w:abstractNum w:abstractNumId="19" w15:restartNumberingAfterBreak="0">
+  <w:abstractNum w:abstractNumId="19">
     <w:nsid w:val="7D0D2A30"/>
     <w:multiLevelType w:val="hybridMultilevel"/>
     <w:tmpl w:val="584CE652"/>
@@ -4744,7 +5674,7 @@
 </file>
 
 <file path=word/styles.xml><?xml version="1.0" encoding="utf-8"?>
-<w:styles xmlns:mc="http://schemas.openxmlformats.org/markup-compatibility/2006" xmlns:r="http://schemas.openxmlformats.org/officeDocument/2006/relationships" xmlns:w="http://schemas.openxmlformats.org/wordprocessingml/2006/main" xmlns:w14="http://schemas.microsoft.com/office/word/2010/wordml" xmlns:w15="http://schemas.microsoft.com/office/word/2012/wordml" xmlns:w16se="http://schemas.microsoft.com/office/word/2015/wordml/symex" mc:Ignorable="w14 w15 w16se">
+<w:styles xmlns:mc="http://schemas.openxmlformats.org/markup-compatibility/2006" xmlns:r="http://schemas.openxmlformats.org/officeDocument/2006/relationships" xmlns:w="http://schemas.openxmlformats.org/wordprocessingml/2006/main" xmlns:w14="http://schemas.microsoft.com/office/word/2010/wordml" xmlns:w15="http://schemas.microsoft.com/office/word/2012/wordml" mc:Ignorable="w14 w15">
   <w:docDefaults>
     <w:rPrDefault>
       <w:rPr>
@@ -4760,7 +5690,7 @@
       </w:pPr>
     </w:pPrDefault>
   </w:docDefaults>
-  <w:latentStyles w:defLockedState="0" w:defUIPriority="99" w:defSemiHidden="0" w:defUnhideWhenUsed="0" w:defQFormat="0" w:count="372">
+  <w:latentStyles w:defLockedState="0" w:defUIPriority="99" w:defSemiHidden="0" w:defUnhideWhenUsed="0" w:defQFormat="0" w:count="371">
     <w:lsdException w:name="Normal" w:uiPriority="0" w:qFormat="1"/>
     <w:lsdException w:name="heading 1" w:uiPriority="9" w:qFormat="1"/>
     <w:lsdException w:name="heading 2" w:semiHidden="1" w:uiPriority="9" w:unhideWhenUsed="1" w:qFormat="1"/>
@@ -4866,6 +5796,7 @@
     <w:lsdException w:name="HTML Sample" w:semiHidden="1" w:unhideWhenUsed="1"/>
     <w:lsdException w:name="HTML Typewriter" w:semiHidden="1" w:unhideWhenUsed="1"/>
     <w:lsdException w:name="HTML Variable" w:semiHidden="1" w:unhideWhenUsed="1"/>
+    <w:lsdException w:name="Normal Table" w:semiHidden="1" w:unhideWhenUsed="1"/>
     <w:lsdException w:name="annotation subject" w:semiHidden="1" w:unhideWhenUsed="1"/>
     <w:lsdException w:name="No List" w:semiHidden="1" w:unhideWhenUsed="1"/>
     <w:lsdException w:name="Outline List 1" w:semiHidden="1" w:unhideWhenUsed="1"/>
@@ -4912,8 +5843,10 @@
     <w:lsdException w:name="Table Subtle 2" w:semiHidden="1" w:unhideWhenUsed="1"/>
     <w:lsdException w:name="Table Web 1" w:semiHidden="1" w:unhideWhenUsed="1"/>
     <w:lsdException w:name="Table Web 2" w:semiHidden="1" w:unhideWhenUsed="1"/>
+    <w:lsdException w:name="Table Web 3" w:semiHidden="1" w:unhideWhenUsed="1"/>
     <w:lsdException w:name="Balloon Text" w:semiHidden="1" w:unhideWhenUsed="1"/>
     <w:lsdException w:name="Table Grid" w:uiPriority="39"/>
+    <w:lsdException w:name="Table Theme" w:semiHidden="1" w:unhideWhenUsed="1"/>
     <w:lsdException w:name="Placeholder Text" w:semiHidden="1"/>
     <w:lsdException w:name="No Spacing" w:uiPriority="1" w:qFormat="1"/>
     <w:lsdException w:name="Light Shading" w:uiPriority="60"/>
@@ -5129,7 +6062,6 @@
     <w:lsdException w:name="List Table 5 Dark Accent 6" w:uiPriority="50"/>
     <w:lsdException w:name="List Table 6 Colorful Accent 6" w:uiPriority="51"/>
     <w:lsdException w:name="List Table 7 Colorful Accent 6" w:uiPriority="52"/>
-    <w:lsdException w:name="Mention" w:semiHidden="1" w:unhideWhenUsed="1"/>
   </w:latentStyles>
   <w:style w:type="paragraph" w:default="1" w:styleId="Normal">
     <w:name w:val="Normal"/>
@@ -5345,7 +6277,6 @@
   <w:style w:type="character" w:default="1" w:styleId="DefaultParagraphFont">
     <w:name w:val="Default Paragraph Font"/>
     <w:uiPriority w:val="1"/>
-    <w:semiHidden/>
     <w:unhideWhenUsed/>
   </w:style>
   <w:style w:type="table" w:default="1" w:styleId="TableNormal">
@@ -6396,7 +7327,7 @@
 </file>
 
 <file path=customXml/itemProps1.xml><?xml version="1.0" encoding="utf-8"?>
-<ds:datastoreItem xmlns:ds="http://schemas.openxmlformats.org/officeDocument/2006/customXml" ds:itemID="{4FE487C7-3042-443E-B608-E09B38046981}">
+<ds:datastoreItem xmlns:ds="http://schemas.openxmlformats.org/officeDocument/2006/customXml" ds:itemID="{9075866C-E796-443C-A057-67F04A2E434D}">
   <ds:schemaRefs>
     <ds:schemaRef ds:uri="http://schemas.openxmlformats.org/officeDocument/2006/bibliography"/>
   </ds:schemaRefs>

</xml_diff>